<commit_message>
added a screenshot to the report
</commit_message>
<xml_diff>
--- a/Project Binder/Project Report/Project Report.docx
+++ b/Project Binder/Project Report/Project Report.docx
@@ -220,7 +220,7 @@
             </w:rPr>
             <w:fldChar w:fldCharType="separate"/>
           </w:r>
-          <w:hyperlink w:anchor="_Toc37602230" w:history="1">
+          <w:hyperlink w:anchor="_Toc37605932" w:history="1">
             <w:r>
               <w:rPr>
                 <w:rStyle w:val="Hyperlink"/>
@@ -247,7 +247,7 @@
                 <w:noProof/>
                 <w:webHidden/>
               </w:rPr>
-              <w:instrText xml:space="preserve"> PAGEREF _Toc37602230 \h </w:instrText>
+              <w:instrText xml:space="preserve"> PAGEREF _Toc37605932 \h </w:instrText>
             </w:r>
             <w:r>
               <w:rPr>
@@ -290,7 +290,7 @@
               <w:lang w:eastAsia="en-CA"/>
             </w:rPr>
           </w:pPr>
-          <w:hyperlink w:anchor="_Toc37602231" w:history="1">
+          <w:hyperlink w:anchor="_Toc37605933" w:history="1">
             <w:r>
               <w:rPr>
                 <w:rStyle w:val="Hyperlink"/>
@@ -318,7 +318,7 @@
                 <w:noProof/>
                 <w:webHidden/>
               </w:rPr>
-              <w:instrText xml:space="preserve"> PAGEREF _Toc37602231 \h </w:instrText>
+              <w:instrText xml:space="preserve"> PAGEREF _Toc37605933 \h </w:instrText>
             </w:r>
             <w:r>
               <w:rPr>
@@ -361,7 +361,7 @@
               <w:lang w:eastAsia="en-CA"/>
             </w:rPr>
           </w:pPr>
-          <w:hyperlink w:anchor="_Toc37602232" w:history="1">
+          <w:hyperlink w:anchor="_Toc37605934" w:history="1">
             <w:r>
               <w:rPr>
                 <w:rStyle w:val="Hyperlink"/>
@@ -389,7 +389,7 @@
                 <w:noProof/>
                 <w:webHidden/>
               </w:rPr>
-              <w:instrText xml:space="preserve"> PAGEREF _Toc37602232 \h </w:instrText>
+              <w:instrText xml:space="preserve"> PAGEREF _Toc37605934 \h </w:instrText>
             </w:r>
             <w:r>
               <w:rPr>
@@ -432,7 +432,7 @@
               <w:lang w:eastAsia="en-CA"/>
             </w:rPr>
           </w:pPr>
-          <w:hyperlink w:anchor="_Toc37602233" w:history="1">
+          <w:hyperlink w:anchor="_Toc37605935" w:history="1">
             <w:r>
               <w:rPr>
                 <w:rStyle w:val="Hyperlink"/>
@@ -460,7 +460,7 @@
                 <w:noProof/>
                 <w:webHidden/>
               </w:rPr>
-              <w:instrText xml:space="preserve"> PAGEREF _Toc37602233 \h </w:instrText>
+              <w:instrText xml:space="preserve"> PAGEREF _Toc37605935 \h </w:instrText>
             </w:r>
             <w:r>
               <w:rPr>
@@ -503,7 +503,7 @@
               <w:lang w:eastAsia="en-CA"/>
             </w:rPr>
           </w:pPr>
-          <w:hyperlink w:anchor="_Toc37602234" w:history="1">
+          <w:hyperlink w:anchor="_Toc37605936" w:history="1">
             <w:r>
               <w:rPr>
                 <w:rStyle w:val="Hyperlink"/>
@@ -531,7 +531,7 @@
                 <w:noProof/>
                 <w:webHidden/>
               </w:rPr>
-              <w:instrText xml:space="preserve"> PAGEREF _Toc37602234 \h </w:instrText>
+              <w:instrText xml:space="preserve"> PAGEREF _Toc37605936 \h </w:instrText>
             </w:r>
             <w:r>
               <w:rPr>
@@ -574,7 +574,7 @@
               <w:lang w:eastAsia="en-CA"/>
             </w:rPr>
           </w:pPr>
-          <w:hyperlink w:anchor="_Toc37602235" w:history="1">
+          <w:hyperlink w:anchor="_Toc37605937" w:history="1">
             <w:r>
               <w:rPr>
                 <w:rStyle w:val="Hyperlink"/>
@@ -602,7 +602,7 @@
                 <w:noProof/>
                 <w:webHidden/>
               </w:rPr>
-              <w:instrText xml:space="preserve"> PAGEREF _Toc37602235 \h </w:instrText>
+              <w:instrText xml:space="preserve"> PAGEREF _Toc37605937 \h </w:instrText>
             </w:r>
             <w:r>
               <w:rPr>
@@ -645,7 +645,7 @@
               <w:lang w:eastAsia="en-CA"/>
             </w:rPr>
           </w:pPr>
-          <w:hyperlink w:anchor="_Toc37602236" w:history="1">
+          <w:hyperlink w:anchor="_Toc37605938" w:history="1">
             <w:r>
               <w:rPr>
                 <w:rStyle w:val="Hyperlink"/>
@@ -673,7 +673,7 @@
                 <w:noProof/>
                 <w:webHidden/>
               </w:rPr>
-              <w:instrText xml:space="preserve"> PAGEREF _Toc37602236 \h </w:instrText>
+              <w:instrText xml:space="preserve"> PAGEREF _Toc37605938 \h </w:instrText>
             </w:r>
             <w:r>
               <w:rPr>
@@ -716,7 +716,7 @@
               <w:lang w:eastAsia="en-CA"/>
             </w:rPr>
           </w:pPr>
-          <w:hyperlink w:anchor="_Toc37602237" w:history="1">
+          <w:hyperlink w:anchor="_Toc37605939" w:history="1">
             <w:r>
               <w:rPr>
                 <w:rStyle w:val="Hyperlink"/>
@@ -744,7 +744,7 @@
                 <w:noProof/>
                 <w:webHidden/>
               </w:rPr>
-              <w:instrText xml:space="preserve"> PAGEREF _Toc37602237 \h </w:instrText>
+              <w:instrText xml:space="preserve"> PAGEREF _Toc37605939 \h </w:instrText>
             </w:r>
             <w:r>
               <w:rPr>
@@ -787,7 +787,7 @@
               <w:lang w:eastAsia="en-CA"/>
             </w:rPr>
           </w:pPr>
-          <w:hyperlink w:anchor="_Toc37602238" w:history="1">
+          <w:hyperlink w:anchor="_Toc37605940" w:history="1">
             <w:r>
               <w:rPr>
                 <w:rStyle w:val="Hyperlink"/>
@@ -815,7 +815,7 @@
                 <w:noProof/>
                 <w:webHidden/>
               </w:rPr>
-              <w:instrText xml:space="preserve"> PAGEREF _Toc37602238 \h </w:instrText>
+              <w:instrText xml:space="preserve"> PAGEREF _Toc37605940 \h </w:instrText>
             </w:r>
             <w:r>
               <w:rPr>
@@ -858,7 +858,7 @@
               <w:lang w:eastAsia="en-CA"/>
             </w:rPr>
           </w:pPr>
-          <w:hyperlink w:anchor="_Toc37602239" w:history="1">
+          <w:hyperlink w:anchor="_Toc37605941" w:history="1">
             <w:r>
               <w:rPr>
                 <w:rStyle w:val="Hyperlink"/>
@@ -886,7 +886,7 @@
                 <w:noProof/>
                 <w:webHidden/>
               </w:rPr>
-              <w:instrText xml:space="preserve"> PAGEREF _Toc37602239 \h </w:instrText>
+              <w:instrText xml:space="preserve"> PAGEREF _Toc37605941 \h </w:instrText>
             </w:r>
             <w:r>
               <w:rPr>
@@ -929,7 +929,7 @@
               <w:lang w:eastAsia="en-CA"/>
             </w:rPr>
           </w:pPr>
-          <w:hyperlink w:anchor="_Toc37602240" w:history="1">
+          <w:hyperlink w:anchor="_Toc37605942" w:history="1">
             <w:r>
               <w:rPr>
                 <w:rStyle w:val="Hyperlink"/>
@@ -957,7 +957,7 @@
                 <w:noProof/>
                 <w:webHidden/>
               </w:rPr>
-              <w:instrText xml:space="preserve"> PAGEREF _Toc37602240 \h </w:instrText>
+              <w:instrText xml:space="preserve"> PAGEREF _Toc37605942 \h </w:instrText>
             </w:r>
             <w:r>
               <w:rPr>
@@ -1000,7 +1000,7 @@
               <w:lang w:eastAsia="en-CA"/>
             </w:rPr>
           </w:pPr>
-          <w:hyperlink w:anchor="_Toc37602241" w:history="1">
+          <w:hyperlink w:anchor="_Toc37605943" w:history="1">
             <w:r>
               <w:rPr>
                 <w:rStyle w:val="Hyperlink"/>
@@ -1028,7 +1028,7 @@
                 <w:noProof/>
                 <w:webHidden/>
               </w:rPr>
-              <w:instrText xml:space="preserve"> PAGEREF _Toc37602241 \h </w:instrText>
+              <w:instrText xml:space="preserve"> PAGEREF _Toc37605943 \h </w:instrText>
             </w:r>
             <w:r>
               <w:rPr>
@@ -1071,7 +1071,7 @@
               <w:lang w:eastAsia="en-CA"/>
             </w:rPr>
           </w:pPr>
-          <w:hyperlink w:anchor="_Toc37602242" w:history="1">
+          <w:hyperlink w:anchor="_Toc37605944" w:history="1">
             <w:r>
               <w:rPr>
                 <w:rStyle w:val="Hyperlink"/>
@@ -1099,7 +1099,7 @@
                 <w:noProof/>
                 <w:webHidden/>
               </w:rPr>
-              <w:instrText xml:space="preserve"> PAGEREF _Toc37602242 \h </w:instrText>
+              <w:instrText xml:space="preserve"> PAGEREF _Toc37605944 \h </w:instrText>
             </w:r>
             <w:r>
               <w:rPr>
@@ -1142,7 +1142,7 @@
               <w:lang w:eastAsia="en-CA"/>
             </w:rPr>
           </w:pPr>
-          <w:hyperlink w:anchor="_Toc37602243" w:history="1">
+          <w:hyperlink w:anchor="_Toc37605945" w:history="1">
             <w:r>
               <w:rPr>
                 <w:rStyle w:val="Hyperlink"/>
@@ -1170,7 +1170,7 @@
                 <w:noProof/>
                 <w:webHidden/>
               </w:rPr>
-              <w:instrText xml:space="preserve"> PAGEREF _Toc37602243 \h </w:instrText>
+              <w:instrText xml:space="preserve"> PAGEREF _Toc37605945 \h </w:instrText>
             </w:r>
             <w:r>
               <w:rPr>
@@ -1213,7 +1213,7 @@
               <w:lang w:eastAsia="en-CA"/>
             </w:rPr>
           </w:pPr>
-          <w:hyperlink w:anchor="_Toc37602244" w:history="1">
+          <w:hyperlink w:anchor="_Toc37605946" w:history="1">
             <w:r>
               <w:rPr>
                 <w:rStyle w:val="Hyperlink"/>
@@ -1241,7 +1241,7 @@
                 <w:noProof/>
                 <w:webHidden/>
               </w:rPr>
-              <w:instrText xml:space="preserve"> PAGEREF _Toc37602244 \h </w:instrText>
+              <w:instrText xml:space="preserve"> PAGEREF _Toc37605946 \h </w:instrText>
             </w:r>
             <w:r>
               <w:rPr>
@@ -1284,7 +1284,7 @@
               <w:lang w:eastAsia="en-CA"/>
             </w:rPr>
           </w:pPr>
-          <w:hyperlink w:anchor="_Toc37602245" w:history="1">
+          <w:hyperlink w:anchor="_Toc37605947" w:history="1">
             <w:r>
               <w:rPr>
                 <w:rStyle w:val="Hyperlink"/>
@@ -1312,7 +1312,7 @@
                 <w:noProof/>
                 <w:webHidden/>
               </w:rPr>
-              <w:instrText xml:space="preserve"> PAGEREF _Toc37602245 \h </w:instrText>
+              <w:instrText xml:space="preserve"> PAGEREF _Toc37605947 \h </w:instrText>
             </w:r>
             <w:r>
               <w:rPr>
@@ -1355,7 +1355,7 @@
               <w:lang w:eastAsia="en-CA"/>
             </w:rPr>
           </w:pPr>
-          <w:hyperlink w:anchor="_Toc37602246" w:history="1">
+          <w:hyperlink w:anchor="_Toc37605948" w:history="1">
             <w:r>
               <w:rPr>
                 <w:rStyle w:val="Hyperlink"/>
@@ -1383,7 +1383,7 @@
                 <w:noProof/>
                 <w:webHidden/>
               </w:rPr>
-              <w:instrText xml:space="preserve"> PAGEREF _Toc37602246 \h </w:instrText>
+              <w:instrText xml:space="preserve"> PAGEREF _Toc37605948 \h </w:instrText>
             </w:r>
             <w:r>
               <w:rPr>
@@ -1426,7 +1426,7 @@
               <w:lang w:eastAsia="en-CA"/>
             </w:rPr>
           </w:pPr>
-          <w:hyperlink w:anchor="_Toc37602247" w:history="1">
+          <w:hyperlink w:anchor="_Toc37605949" w:history="1">
             <w:r>
               <w:rPr>
                 <w:rStyle w:val="Hyperlink"/>
@@ -1454,7 +1454,7 @@
                 <w:noProof/>
                 <w:webHidden/>
               </w:rPr>
-              <w:instrText xml:space="preserve"> PAGEREF _Toc37602247 \h </w:instrText>
+              <w:instrText xml:space="preserve"> PAGEREF _Toc37605949 \h </w:instrText>
             </w:r>
             <w:r>
               <w:rPr>
@@ -1497,7 +1497,7 @@
               <w:lang w:eastAsia="en-CA"/>
             </w:rPr>
           </w:pPr>
-          <w:hyperlink w:anchor="_Toc37602248" w:history="1">
+          <w:hyperlink w:anchor="_Toc37605950" w:history="1">
             <w:r>
               <w:rPr>
                 <w:rStyle w:val="Hyperlink"/>
@@ -1525,7 +1525,7 @@
                 <w:noProof/>
                 <w:webHidden/>
               </w:rPr>
-              <w:instrText xml:space="preserve"> PAGEREF _Toc37602248 \h </w:instrText>
+              <w:instrText xml:space="preserve"> PAGEREF _Toc37605950 \h </w:instrText>
             </w:r>
             <w:r>
               <w:rPr>
@@ -1568,7 +1568,7 @@
               <w:lang w:eastAsia="en-CA"/>
             </w:rPr>
           </w:pPr>
-          <w:hyperlink w:anchor="_Toc37602249" w:history="1">
+          <w:hyperlink w:anchor="_Toc37605951" w:history="1">
             <w:r>
               <w:rPr>
                 <w:rStyle w:val="Hyperlink"/>
@@ -1596,7 +1596,7 @@
                 <w:noProof/>
                 <w:webHidden/>
               </w:rPr>
-              <w:instrText xml:space="preserve"> PAGEREF _Toc37602249 \h </w:instrText>
+              <w:instrText xml:space="preserve"> PAGEREF _Toc37605951 \h </w:instrText>
             </w:r>
             <w:r>
               <w:rPr>
@@ -1639,7 +1639,7 @@
               <w:lang w:eastAsia="en-CA"/>
             </w:rPr>
           </w:pPr>
-          <w:hyperlink w:anchor="_Toc37602250" w:history="1">
+          <w:hyperlink w:anchor="_Toc37605952" w:history="1">
             <w:r>
               <w:rPr>
                 <w:rStyle w:val="Hyperlink"/>
@@ -1667,7 +1667,7 @@
                 <w:noProof/>
                 <w:webHidden/>
               </w:rPr>
-              <w:instrText xml:space="preserve"> PAGEREF _Toc37602250 \h </w:instrText>
+              <w:instrText xml:space="preserve"> PAGEREF _Toc37605952 \h </w:instrText>
             </w:r>
             <w:r>
               <w:rPr>
@@ -1710,7 +1710,7 @@
               <w:lang w:eastAsia="en-CA"/>
             </w:rPr>
           </w:pPr>
-          <w:hyperlink w:anchor="_Toc37602251" w:history="1">
+          <w:hyperlink w:anchor="_Toc37605953" w:history="1">
             <w:r>
               <w:rPr>
                 <w:rStyle w:val="Hyperlink"/>
@@ -1738,7 +1738,7 @@
                 <w:noProof/>
                 <w:webHidden/>
               </w:rPr>
-              <w:instrText xml:space="preserve"> PAGEREF _Toc37602251 \h </w:instrText>
+              <w:instrText xml:space="preserve"> PAGEREF _Toc37605953 \h </w:instrText>
             </w:r>
             <w:r>
               <w:rPr>
@@ -1781,7 +1781,7 @@
               <w:lang w:eastAsia="en-CA"/>
             </w:rPr>
           </w:pPr>
-          <w:hyperlink w:anchor="_Toc37602252" w:history="1">
+          <w:hyperlink w:anchor="_Toc37605954" w:history="1">
             <w:r>
               <w:rPr>
                 <w:rStyle w:val="Hyperlink"/>
@@ -1809,7 +1809,7 @@
                 <w:noProof/>
                 <w:webHidden/>
               </w:rPr>
-              <w:instrText xml:space="preserve"> PAGEREF _Toc37602252 \h </w:instrText>
+              <w:instrText xml:space="preserve"> PAGEREF _Toc37605954 \h </w:instrText>
             </w:r>
             <w:r>
               <w:rPr>
@@ -1852,7 +1852,7 @@
               <w:lang w:eastAsia="en-CA"/>
             </w:rPr>
           </w:pPr>
-          <w:hyperlink w:anchor="_Toc37602253" w:history="1">
+          <w:hyperlink w:anchor="_Toc37605955" w:history="1">
             <w:r>
               <w:rPr>
                 <w:rStyle w:val="Hyperlink"/>
@@ -1880,7 +1880,7 @@
                 <w:noProof/>
                 <w:webHidden/>
               </w:rPr>
-              <w:instrText xml:space="preserve"> PAGEREF _Toc37602253 \h </w:instrText>
+              <w:instrText xml:space="preserve"> PAGEREF _Toc37605955 \h </w:instrText>
             </w:r>
             <w:r>
               <w:rPr>
@@ -1918,10 +1918,12 @@
               <w:tab w:val="right" w:leader="dot" w:pos="9350"/>
             </w:tabs>
             <w:rPr>
+              <w:rFonts w:eastAsiaTheme="minorEastAsia"/>
               <w:noProof/>
+              <w:lang w:eastAsia="en-CA"/>
             </w:rPr>
           </w:pPr>
-          <w:hyperlink w:anchor="_Toc37602254" w:history="1">
+          <w:hyperlink w:anchor="_Toc37605956" w:history="1">
             <w:r>
               <w:rPr>
                 <w:rStyle w:val="Hyperlink"/>
@@ -1949,7 +1951,7 @@
                 <w:noProof/>
                 <w:webHidden/>
               </w:rPr>
-              <w:instrText xml:space="preserve"> PAGEREF _Toc37602254 \h </w:instrText>
+              <w:instrText xml:space="preserve"> PAGEREF _Toc37605956 \h </w:instrText>
             </w:r>
             <w:r>
               <w:rPr>
@@ -1987,10 +1989,12 @@
               <w:tab w:val="right" w:leader="dot" w:pos="9350"/>
             </w:tabs>
             <w:rPr>
+              <w:rFonts w:eastAsiaTheme="minorEastAsia"/>
               <w:noProof/>
+              <w:lang w:eastAsia="en-CA"/>
             </w:rPr>
           </w:pPr>
-          <w:hyperlink w:anchor="_Toc37602255" w:history="1">
+          <w:hyperlink w:anchor="_Toc37605957" w:history="1">
             <w:r>
               <w:rPr>
                 <w:rStyle w:val="Hyperlink"/>
@@ -2018,7 +2022,7 @@
                 <w:noProof/>
                 <w:webHidden/>
               </w:rPr>
-              <w:instrText xml:space="preserve"> PAGEREF _Toc37602255 \h </w:instrText>
+              <w:instrText xml:space="preserve"> PAGEREF _Toc37605957 \h </w:instrText>
             </w:r>
             <w:r>
               <w:rPr>
@@ -2061,7 +2065,7 @@
               <w:lang w:eastAsia="en-CA"/>
             </w:rPr>
           </w:pPr>
-          <w:hyperlink w:anchor="_Toc37602256" w:history="1">
+          <w:hyperlink w:anchor="_Toc37605958" w:history="1">
             <w:r>
               <w:rPr>
                 <w:rStyle w:val="Hyperlink"/>
@@ -2089,7 +2093,7 @@
                 <w:noProof/>
                 <w:webHidden/>
               </w:rPr>
-              <w:instrText xml:space="preserve"> PAGEREF _Toc37602256 \h </w:instrText>
+              <w:instrText xml:space="preserve"> PAGEREF _Toc37605958 \h </w:instrText>
             </w:r>
             <w:r>
               <w:rPr>
@@ -2132,7 +2136,7 @@
               <w:lang w:eastAsia="en-CA"/>
             </w:rPr>
           </w:pPr>
-          <w:hyperlink w:anchor="_Toc37602257" w:history="1">
+          <w:hyperlink w:anchor="_Toc37605959" w:history="1">
             <w:r>
               <w:rPr>
                 <w:rStyle w:val="Hyperlink"/>
@@ -2160,7 +2164,7 @@
                 <w:noProof/>
                 <w:webHidden/>
               </w:rPr>
-              <w:instrText xml:space="preserve"> PAGEREF _Toc37602257 \h </w:instrText>
+              <w:instrText xml:space="preserve"> PAGEREF _Toc37605959 \h </w:instrText>
             </w:r>
             <w:r>
               <w:rPr>
@@ -2203,7 +2207,7 @@
               <w:lang w:eastAsia="en-CA"/>
             </w:rPr>
           </w:pPr>
-          <w:hyperlink w:anchor="_Toc37602258" w:history="1">
+          <w:hyperlink w:anchor="_Toc37605960" w:history="1">
             <w:r>
               <w:rPr>
                 <w:rStyle w:val="Hyperlink"/>
@@ -2231,7 +2235,7 @@
                 <w:noProof/>
                 <w:webHidden/>
               </w:rPr>
-              <w:instrText xml:space="preserve"> PAGEREF _Toc37602258 \h </w:instrText>
+              <w:instrText xml:space="preserve"> PAGEREF _Toc37605960 \h </w:instrText>
             </w:r>
             <w:r>
               <w:rPr>
@@ -2274,7 +2278,7 @@
               <w:lang w:eastAsia="en-CA"/>
             </w:rPr>
           </w:pPr>
-          <w:hyperlink w:anchor="_Toc37602259" w:history="1">
+          <w:hyperlink w:anchor="_Toc37605961" w:history="1">
             <w:r>
               <w:rPr>
                 <w:rStyle w:val="Hyperlink"/>
@@ -2302,7 +2306,7 @@
                 <w:noProof/>
                 <w:webHidden/>
               </w:rPr>
-              <w:instrText xml:space="preserve"> PAGEREF _Toc37602259 \h </w:instrText>
+              <w:instrText xml:space="preserve"> PAGEREF _Toc37605961 \h </w:instrText>
             </w:r>
             <w:r>
               <w:rPr>
@@ -2345,7 +2349,7 @@
               <w:lang w:eastAsia="en-CA"/>
             </w:rPr>
           </w:pPr>
-          <w:hyperlink w:anchor="_Toc37602260" w:history="1">
+          <w:hyperlink w:anchor="_Toc37605962" w:history="1">
             <w:r>
               <w:rPr>
                 <w:rStyle w:val="Hyperlink"/>
@@ -2373,7 +2377,7 @@
                 <w:noProof/>
                 <w:webHidden/>
               </w:rPr>
-              <w:instrText xml:space="preserve"> PAGEREF _Toc37602260 \h </w:instrText>
+              <w:instrText xml:space="preserve"> PAGEREF _Toc37605962 \h </w:instrText>
             </w:r>
             <w:r>
               <w:rPr>
@@ -2416,7 +2420,7 @@
               <w:lang w:eastAsia="en-CA"/>
             </w:rPr>
           </w:pPr>
-          <w:hyperlink w:anchor="_Toc37602261" w:history="1">
+          <w:hyperlink w:anchor="_Toc37605963" w:history="1">
             <w:r>
               <w:rPr>
                 <w:rStyle w:val="Hyperlink"/>
@@ -2444,7 +2448,7 @@
                 <w:noProof/>
                 <w:webHidden/>
               </w:rPr>
-              <w:instrText xml:space="preserve"> PAGEREF _Toc37602261 \h </w:instrText>
+              <w:instrText xml:space="preserve"> PAGEREF _Toc37605963 \h </w:instrText>
             </w:r>
             <w:r>
               <w:rPr>
@@ -2487,7 +2491,7 @@
               <w:lang w:eastAsia="en-CA"/>
             </w:rPr>
           </w:pPr>
-          <w:hyperlink w:anchor="_Toc37602262" w:history="1">
+          <w:hyperlink w:anchor="_Toc37605964" w:history="1">
             <w:r>
               <w:rPr>
                 <w:rStyle w:val="Hyperlink"/>
@@ -2515,7 +2519,7 @@
                 <w:noProof/>
                 <w:webHidden/>
               </w:rPr>
-              <w:instrText xml:space="preserve"> PAGEREF _Toc37602262 \h </w:instrText>
+              <w:instrText xml:space="preserve"> PAGEREF _Toc37605964 \h </w:instrText>
             </w:r>
             <w:r>
               <w:rPr>
@@ -2558,7 +2562,7 @@
               <w:lang w:eastAsia="en-CA"/>
             </w:rPr>
           </w:pPr>
-          <w:hyperlink w:anchor="_Toc37602263" w:history="1">
+          <w:hyperlink w:anchor="_Toc37605965" w:history="1">
             <w:r>
               <w:rPr>
                 <w:rStyle w:val="Hyperlink"/>
@@ -2586,7 +2590,7 @@
                 <w:noProof/>
                 <w:webHidden/>
               </w:rPr>
-              <w:instrText xml:space="preserve"> PAGEREF _Toc37602263 \h </w:instrText>
+              <w:instrText xml:space="preserve"> PAGEREF _Toc37605965 \h </w:instrText>
             </w:r>
             <w:r>
               <w:rPr>
@@ -2629,7 +2633,7 @@
               <w:lang w:eastAsia="en-CA"/>
             </w:rPr>
           </w:pPr>
-          <w:hyperlink w:anchor="_Toc37602264" w:history="1">
+          <w:hyperlink w:anchor="_Toc37605966" w:history="1">
             <w:r>
               <w:rPr>
                 <w:rStyle w:val="Hyperlink"/>
@@ -2656,7 +2660,7 @@
                 <w:noProof/>
                 <w:webHidden/>
               </w:rPr>
-              <w:instrText xml:space="preserve"> PAGEREF _Toc37602264 \h </w:instrText>
+              <w:instrText xml:space="preserve"> PAGEREF _Toc37605966 \h </w:instrText>
             </w:r>
             <w:r>
               <w:rPr>
@@ -2699,7 +2703,7 @@
               <w:lang w:eastAsia="en-CA"/>
             </w:rPr>
           </w:pPr>
-          <w:hyperlink w:anchor="_Toc37602265" w:history="1">
+          <w:hyperlink w:anchor="_Toc37605967" w:history="1">
             <w:r>
               <w:rPr>
                 <w:rStyle w:val="Hyperlink"/>
@@ -2726,7 +2730,7 @@
                 <w:noProof/>
                 <w:webHidden/>
               </w:rPr>
-              <w:instrText xml:space="preserve"> PAGEREF _Toc37602265 \h </w:instrText>
+              <w:instrText xml:space="preserve"> PAGEREF _Toc37605967 \h </w:instrText>
             </w:r>
             <w:r>
               <w:rPr>
@@ -2769,7 +2773,7 @@
               <w:lang w:eastAsia="en-CA"/>
             </w:rPr>
           </w:pPr>
-          <w:hyperlink w:anchor="_Toc37602266" w:history="1">
+          <w:hyperlink w:anchor="_Toc37605968" w:history="1">
             <w:r>
               <w:rPr>
                 <w:rStyle w:val="Hyperlink"/>
@@ -2796,7 +2800,7 @@
                 <w:noProof/>
                 <w:webHidden/>
               </w:rPr>
-              <w:instrText xml:space="preserve"> PAGEREF _Toc37602266 \h </w:instrText>
+              <w:instrText xml:space="preserve"> PAGEREF _Toc37605968 \h </w:instrText>
             </w:r>
             <w:r>
               <w:rPr>
@@ -2859,7 +2863,7 @@
         <w:pStyle w:val="Title"/>
         <w:spacing w:line="360" w:lineRule="auto"/>
       </w:pPr>
-      <w:bookmarkStart w:id="1" w:name="_Toc37602230"/>
+      <w:bookmarkStart w:id="1" w:name="_Toc37605932"/>
       <w:r>
         <w:lastRenderedPageBreak/>
         <w:t>Abstract</w:t>
@@ -3020,7 +3024,7 @@
           <w:lang w:eastAsia="en-CA"/>
         </w:rPr>
       </w:pPr>
-      <w:bookmarkStart w:id="2" w:name="_Toc37602231"/>
+      <w:bookmarkStart w:id="2" w:name="_Toc37605933"/>
       <w:r>
         <w:rPr>
           <w:lang w:eastAsia="en-CA"/>
@@ -3080,7 +3084,7 @@
           <w:lang w:eastAsia="en-CA"/>
         </w:rPr>
       </w:pPr>
-      <w:bookmarkStart w:id="3" w:name="_Toc37602232"/>
+      <w:bookmarkStart w:id="3" w:name="_Toc37605934"/>
       <w:r>
         <w:rPr>
           <w:lang w:eastAsia="en-CA"/>
@@ -3162,7 +3166,7 @@
           <w:lang w:eastAsia="en-CA"/>
         </w:rPr>
       </w:pPr>
-      <w:bookmarkStart w:id="4" w:name="_Toc37602233"/>
+      <w:bookmarkStart w:id="4" w:name="_Toc37605935"/>
       <w:r>
         <w:rPr>
           <w:lang w:eastAsia="en-CA"/>
@@ -3364,7 +3368,7 @@
           <w:lang w:eastAsia="en-CA"/>
         </w:rPr>
       </w:pPr>
-      <w:bookmarkStart w:id="5" w:name="_Toc37602234"/>
+      <w:bookmarkStart w:id="5" w:name="_Toc37605936"/>
       <w:r>
         <w:rPr>
           <w:lang w:eastAsia="en-CA"/>
@@ -3419,7 +3423,7 @@
           <w:lang w:eastAsia="en-CA"/>
         </w:rPr>
       </w:pPr>
-      <w:bookmarkStart w:id="6" w:name="_Toc37602235"/>
+      <w:bookmarkStart w:id="6" w:name="_Toc37605937"/>
       <w:r>
         <w:rPr>
           <w:lang w:eastAsia="en-CA"/>
@@ -3527,7 +3531,7 @@
           <w:lang w:eastAsia="en-CA"/>
         </w:rPr>
       </w:pPr>
-      <w:bookmarkStart w:id="7" w:name="_Toc37602236"/>
+      <w:bookmarkStart w:id="7" w:name="_Toc37605938"/>
       <w:r>
         <w:rPr>
           <w:lang w:eastAsia="en-CA"/>
@@ -3615,7 +3619,7 @@
           <w:lang w:eastAsia="en-CA"/>
         </w:rPr>
       </w:pPr>
-      <w:bookmarkStart w:id="8" w:name="_Toc37602237"/>
+      <w:bookmarkStart w:id="8" w:name="_Toc37605939"/>
       <w:r>
         <w:rPr>
           <w:lang w:eastAsia="en-CA"/>
@@ -3665,7 +3669,7 @@
           <w:lang w:eastAsia="en-CA"/>
         </w:rPr>
       </w:pPr>
-      <w:bookmarkStart w:id="9" w:name="_Toc37602238"/>
+      <w:bookmarkStart w:id="9" w:name="_Toc37605940"/>
       <w:r>
         <w:rPr>
           <w:lang w:eastAsia="en-CA"/>
@@ -3725,7 +3729,7 @@
           <w:lang w:eastAsia="en-CA"/>
         </w:rPr>
       </w:pPr>
-      <w:bookmarkStart w:id="10" w:name="_Toc37602239"/>
+      <w:bookmarkStart w:id="10" w:name="_Toc37605941"/>
       <w:r>
         <w:rPr>
           <w:lang w:eastAsia="en-CA"/>
@@ -3818,7 +3822,7 @@
           <w:lang w:eastAsia="en-CA"/>
         </w:rPr>
       </w:pPr>
-      <w:bookmarkStart w:id="11" w:name="_Toc37602240"/>
+      <w:bookmarkStart w:id="11" w:name="_Toc37605942"/>
       <w:r>
         <w:rPr>
           <w:lang w:eastAsia="en-CA"/>
@@ -4064,7 +4068,7 @@
           <w:lang w:eastAsia="en-CA"/>
         </w:rPr>
       </w:pPr>
-      <w:bookmarkStart w:id="12" w:name="_Toc37602241"/>
+      <w:bookmarkStart w:id="12" w:name="_Toc37605943"/>
       <w:r>
         <w:rPr>
           <w:lang w:eastAsia="en-CA"/>
@@ -4160,7 +4164,7 @@
           <w:lang w:eastAsia="en-CA"/>
         </w:rPr>
       </w:pPr>
-      <w:bookmarkStart w:id="13" w:name="_Toc37602242"/>
+      <w:bookmarkStart w:id="13" w:name="_Toc37605944"/>
       <w:r>
         <w:rPr>
           <w:lang w:eastAsia="en-CA"/>
@@ -4215,7 +4219,7 @@
           <w:lang w:eastAsia="en-CA"/>
         </w:rPr>
       </w:pPr>
-      <w:bookmarkStart w:id="14" w:name="_Toc37602243"/>
+      <w:bookmarkStart w:id="14" w:name="_Toc37605945"/>
       <w:r>
         <w:rPr>
           <w:lang w:eastAsia="en-CA"/>
@@ -4312,7 +4316,7 @@
           <w:lang w:eastAsia="en-CA"/>
         </w:rPr>
       </w:pPr>
-      <w:bookmarkStart w:id="15" w:name="_Toc37602244"/>
+      <w:bookmarkStart w:id="15" w:name="_Toc37605946"/>
       <w:r>
         <w:rPr>
           <w:lang w:eastAsia="en-CA"/>
@@ -4429,7 +4433,7 @@
           <w:lang w:eastAsia="en-CA"/>
         </w:rPr>
       </w:pPr>
-      <w:bookmarkStart w:id="16" w:name="_Toc37602245"/>
+      <w:bookmarkStart w:id="16" w:name="_Toc37605947"/>
       <w:r>
         <w:rPr>
           <w:lang w:eastAsia="en-CA"/>
@@ -4493,7 +4497,7 @@
           <w:lang w:eastAsia="en-CA"/>
         </w:rPr>
       </w:pPr>
-      <w:bookmarkStart w:id="17" w:name="_Toc37602246"/>
+      <w:bookmarkStart w:id="17" w:name="_Toc37605948"/>
       <w:r>
         <w:rPr>
           <w:lang w:eastAsia="en-CA"/>
@@ -4511,7 +4515,7 @@
           <w:lang w:eastAsia="en-CA"/>
         </w:rPr>
       </w:pPr>
-      <w:bookmarkStart w:id="18" w:name="_Toc37602247"/>
+      <w:bookmarkStart w:id="18" w:name="_Toc37605949"/>
       <w:r>
         <w:rPr>
           <w:lang w:eastAsia="en-CA"/>
@@ -4645,7 +4649,7 @@
           <w:lang w:eastAsia="en-CA"/>
         </w:rPr>
       </w:pPr>
-      <w:bookmarkStart w:id="19" w:name="_Toc37602248"/>
+      <w:bookmarkStart w:id="19" w:name="_Toc37605950"/>
       <w:r>
         <w:rPr>
           <w:lang w:eastAsia="en-CA"/>
@@ -4793,7 +4797,7 @@
           <w:lang w:eastAsia="en-CA"/>
         </w:rPr>
       </w:pPr>
-      <w:bookmarkStart w:id="20" w:name="_Toc37602249"/>
+      <w:bookmarkStart w:id="20" w:name="_Toc37605951"/>
       <w:r>
         <w:rPr>
           <w:lang w:eastAsia="en-CA"/>
@@ -5098,8 +5102,8 @@
           <w:lang w:eastAsia="en-CA"/>
         </w:rPr>
         <w:drawing>
-          <wp:inline distT="0" distB="0" distL="0" distR="0" wp14:anchorId="78510334" wp14:editId="56F4CA1D">
-            <wp:extent cx="1849272" cy="3698544"/>
+          <wp:inline distT="0" distB="0" distL="0" distR="0" wp14:anchorId="78510334" wp14:editId="65801615">
+            <wp:extent cx="1699532" cy="3702404"/>
             <wp:effectExtent l="0" t="0" r="0" b="0"/>
             <wp:docPr id="47" name="Picture 47"/>
             <wp:cNvGraphicFramePr>
@@ -5115,7 +5119,68 @@
                     </pic:cNvPicPr>
                   </pic:nvPicPr>
                   <pic:blipFill>
-                    <a:blip r:embed="rId12" cstate="print">
+                    <a:blip r:embed="rId16" cstate="print">
+                      <a:extLst>
+                        <a:ext uri="{28A0092B-C50C-407E-A947-70E740481C1C}">
+                          <a14:useLocalDpi xmlns:a14="http://schemas.microsoft.com/office/drawing/2010/main" val="0"/>
+                        </a:ext>
+                      </a:extLst>
+                    </a:blip>
+                    <a:stretch>
+                      <a:fillRect/>
+                    </a:stretch>
+                  </pic:blipFill>
+                  <pic:spPr bwMode="auto">
+                    <a:xfrm>
+                      <a:off x="0" y="0"/>
+                      <a:ext cx="1699532" cy="3702404"/>
+                    </a:xfrm>
+                    <a:prstGeom prst="rect">
+                      <a:avLst/>
+                    </a:prstGeom>
+                    <a:noFill/>
+                    <a:ln>
+                      <a:noFill/>
+                    </a:ln>
+                  </pic:spPr>
+                </pic:pic>
+              </a:graphicData>
+            </a:graphic>
+          </wp:inline>
+        </w:drawing>
+      </w:r>
+    </w:p>
+    <w:p>
+      <w:pPr>
+        <w:spacing w:line="360" w:lineRule="auto"/>
+        <w:rPr>
+          <w:lang w:eastAsia="en-CA"/>
+        </w:rPr>
+      </w:pPr>
+      <w:r>
+        <w:rPr>
+          <w:noProof/>
+          <w:lang w:eastAsia="en-CA"/>
+        </w:rPr>
+        <w:drawing>
+          <wp:inline distT="0" distB="0" distL="0" distR="0" wp14:anchorId="62270227" wp14:editId="3AF05127">
+            <wp:extent cx="1851202" cy="3702404"/>
+            <wp:effectExtent l="0" t="0" r="0" b="0"/>
+            <wp:docPr id="48" name="Picture 48"/>
+            <wp:cNvGraphicFramePr>
+              <a:graphicFrameLocks xmlns:a="http://schemas.openxmlformats.org/drawingml/2006/main" noChangeAspect="1"/>
+            </wp:cNvGraphicFramePr>
+            <a:graphic xmlns:a="http://schemas.openxmlformats.org/drawingml/2006/main">
+              <a:graphicData uri="http://schemas.openxmlformats.org/drawingml/2006/picture">
+                <pic:pic xmlns:pic="http://schemas.openxmlformats.org/drawingml/2006/picture">
+                  <pic:nvPicPr>
+                    <pic:cNvPr id="0" name="Picture 2"/>
+                    <pic:cNvPicPr>
+                      <a:picLocks noChangeAspect="1" noChangeArrowheads="1"/>
+                    </pic:cNvPicPr>
+                  </pic:nvPicPr>
+                  <pic:blipFill>
+                    <a:blip r:embed="rId17" cstate="print">
                       <a:extLst>
                         <a:ext uri="{28A0092B-C50C-407E-A947-70E740481C1C}">
                           <a14:useLocalDpi xmlns:a14="http://schemas.microsoft.com/office/drawing/2010/main" val="0"/>
@@ -5145,24 +5210,16 @@
           </wp:inline>
         </w:drawing>
       </w:r>
-    </w:p>
-    <w:p>
-      <w:pPr>
-        <w:spacing w:line="360" w:lineRule="auto"/>
-        <w:rPr>
-          <w:lang w:eastAsia="en-CA"/>
-        </w:rPr>
-      </w:pPr>
       <w:r>
         <w:rPr>
           <w:noProof/>
           <w:lang w:eastAsia="en-CA"/>
         </w:rPr>
         <w:drawing>
-          <wp:inline distT="0" distB="0" distL="0" distR="0" wp14:anchorId="62270227" wp14:editId="3AF05127">
-            <wp:extent cx="1851202" cy="3702404"/>
-            <wp:effectExtent l="0" t="0" r="0" b="0"/>
-            <wp:docPr id="48" name="Picture 48"/>
+          <wp:inline distT="0" distB="0" distL="0" distR="0" wp14:anchorId="3D14538B" wp14:editId="0B4E7076">
+            <wp:extent cx="1689772" cy="3702404"/>
+            <wp:effectExtent l="0" t="0" r="5715" b="0"/>
+            <wp:docPr id="49" name="Picture 49"/>
             <wp:cNvGraphicFramePr>
               <a:graphicFrameLocks xmlns:a="http://schemas.openxmlformats.org/drawingml/2006/main" noChangeAspect="1"/>
             </wp:cNvGraphicFramePr>
@@ -5176,7 +5233,77 @@
                     </pic:cNvPicPr>
                   </pic:nvPicPr>
                   <pic:blipFill>
-                    <a:blip r:embed="rId16" cstate="print">
+                    <a:blip r:embed="rId18" cstate="print">
+                      <a:extLst>
+                        <a:ext uri="{28A0092B-C50C-407E-A947-70E740481C1C}">
+                          <a14:useLocalDpi xmlns:a14="http://schemas.microsoft.com/office/drawing/2010/main" val="0"/>
+                        </a:ext>
+                      </a:extLst>
+                    </a:blip>
+                    <a:stretch>
+                      <a:fillRect/>
+                    </a:stretch>
+                  </pic:blipFill>
+                  <pic:spPr bwMode="auto">
+                    <a:xfrm>
+                      <a:off x="0" y="0"/>
+                      <a:ext cx="1689772" cy="3702404"/>
+                    </a:xfrm>
+                    <a:prstGeom prst="rect">
+                      <a:avLst/>
+                    </a:prstGeom>
+                    <a:noFill/>
+                    <a:ln>
+                      <a:noFill/>
+                    </a:ln>
+                  </pic:spPr>
+                </pic:pic>
+              </a:graphicData>
+            </a:graphic>
+          </wp:inline>
+        </w:drawing>
+      </w:r>
+    </w:p>
+    <w:p>
+      <w:pPr>
+        <w:spacing w:line="360" w:lineRule="auto"/>
+        <w:rPr>
+          <w:lang w:eastAsia="en-CA"/>
+        </w:rPr>
+      </w:pPr>
+    </w:p>
+    <w:p>
+      <w:pPr>
+        <w:spacing w:line="360" w:lineRule="auto"/>
+        <w:rPr>
+          <w:lang w:eastAsia="en-CA"/>
+        </w:rPr>
+      </w:pPr>
+      <w:r>
+        <w:rPr>
+          <w:noProof/>
+          <w:lang w:eastAsia="en-CA"/>
+        </w:rPr>
+        <w:lastRenderedPageBreak/>
+        <w:drawing>
+          <wp:inline distT="0" distB="0" distL="0" distR="0" wp14:anchorId="065DCBF1" wp14:editId="592ABC9D">
+            <wp:extent cx="1851202" cy="3702404"/>
+            <wp:effectExtent l="0" t="0" r="0" b="0"/>
+            <wp:docPr id="50" name="Picture 50"/>
+            <wp:cNvGraphicFramePr>
+              <a:graphicFrameLocks xmlns:a="http://schemas.openxmlformats.org/drawingml/2006/main" noChangeAspect="1"/>
+            </wp:cNvGraphicFramePr>
+            <a:graphic xmlns:a="http://schemas.openxmlformats.org/drawingml/2006/main">
+              <a:graphicData uri="http://schemas.openxmlformats.org/drawingml/2006/picture">
+                <pic:pic xmlns:pic="http://schemas.openxmlformats.org/drawingml/2006/picture">
+                  <pic:nvPicPr>
+                    <pic:cNvPr id="0" name="Picture 2"/>
+                    <pic:cNvPicPr>
+                      <a:picLocks noChangeAspect="1" noChangeArrowheads="1"/>
+                    </pic:cNvPicPr>
+                  </pic:nvPicPr>
+                  <pic:blipFill>
+                    <a:blip r:embed="rId19" cstate="print">
                       <a:extLst>
                         <a:ext uri="{28A0092B-C50C-407E-A947-70E740481C1C}">
                           <a14:useLocalDpi xmlns:a14="http://schemas.microsoft.com/office/drawing/2010/main" val="0"/>
@@ -5212,10 +5339,10 @@
           <w:lang w:eastAsia="en-CA"/>
         </w:rPr>
         <w:drawing>
-          <wp:inline distT="0" distB="0" distL="0" distR="0" wp14:anchorId="3D14538B" wp14:editId="0B4E7076">
-            <wp:extent cx="1689772" cy="3702404"/>
-            <wp:effectExtent l="0" t="0" r="5715" b="0"/>
-            <wp:docPr id="49" name="Picture 49"/>
+          <wp:inline distT="0" distB="0" distL="0" distR="0" wp14:anchorId="75E21B24" wp14:editId="3F005142">
+            <wp:extent cx="1668807" cy="3702404"/>
+            <wp:effectExtent l="0" t="0" r="7620" b="0"/>
+            <wp:docPr id="51" name="Picture 51"/>
             <wp:cNvGraphicFramePr>
               <a:graphicFrameLocks xmlns:a="http://schemas.openxmlformats.org/drawingml/2006/main" noChangeAspect="1"/>
             </wp:cNvGraphicFramePr>
@@ -5229,7 +5356,7 @@
                     </pic:cNvPicPr>
                   </pic:nvPicPr>
                   <pic:blipFill>
-                    <a:blip r:embed="rId17" cstate="print">
+                    <a:blip r:embed="rId20" cstate="print">
                       <a:extLst>
                         <a:ext uri="{28A0092B-C50C-407E-A947-70E740481C1C}">
                           <a14:useLocalDpi xmlns:a14="http://schemas.microsoft.com/office/drawing/2010/main" val="0"/>
@@ -5243,7 +5370,7 @@
                   <pic:spPr bwMode="auto">
                     <a:xfrm>
                       <a:off x="0" y="0"/>
-                      <a:ext cx="1689772" cy="3702404"/>
+                      <a:ext cx="1668807" cy="3702404"/>
                     </a:xfrm>
                     <a:prstGeom prst="rect">
                       <a:avLst/>
@@ -5267,25 +5394,16 @@
           <w:lang w:eastAsia="en-CA"/>
         </w:rPr>
       </w:pPr>
-    </w:p>
-    <w:p>
-      <w:pPr>
-        <w:spacing w:line="360" w:lineRule="auto"/>
-        <w:rPr>
-          <w:lang w:eastAsia="en-CA"/>
-        </w:rPr>
-      </w:pPr>
       <w:r>
         <w:rPr>
           <w:noProof/>
           <w:lang w:eastAsia="en-CA"/>
         </w:rPr>
-        <w:lastRenderedPageBreak/>
         <w:drawing>
-          <wp:inline distT="0" distB="0" distL="0" distR="0" wp14:anchorId="065DCBF1" wp14:editId="592ABC9D">
+          <wp:inline distT="0" distB="0" distL="0" distR="0" wp14:anchorId="394527DE" wp14:editId="3112FE25">
             <wp:extent cx="1851202" cy="3702404"/>
             <wp:effectExtent l="0" t="0" r="0" b="0"/>
-            <wp:docPr id="50" name="Picture 50"/>
+            <wp:docPr id="52" name="Picture 52"/>
             <wp:cNvGraphicFramePr>
               <a:graphicFrameLocks xmlns:a="http://schemas.openxmlformats.org/drawingml/2006/main" noChangeAspect="1"/>
             </wp:cNvGraphicFramePr>
@@ -5299,7 +5417,7 @@
                     </pic:cNvPicPr>
                   </pic:nvPicPr>
                   <pic:blipFill>
-                    <a:blip r:embed="rId18" cstate="print">
+                    <a:blip r:embed="rId21" cstate="print">
                       <a:extLst>
                         <a:ext uri="{28A0092B-C50C-407E-A947-70E740481C1C}">
                           <a14:useLocalDpi xmlns:a14="http://schemas.microsoft.com/office/drawing/2010/main" val="0"/>
@@ -5335,120 +5453,6 @@
           <w:lang w:eastAsia="en-CA"/>
         </w:rPr>
         <w:drawing>
-          <wp:inline distT="0" distB="0" distL="0" distR="0" wp14:anchorId="75E21B24" wp14:editId="3F005142">
-            <wp:extent cx="1668807" cy="3702404"/>
-            <wp:effectExtent l="0" t="0" r="7620" b="0"/>
-            <wp:docPr id="51" name="Picture 51"/>
-            <wp:cNvGraphicFramePr>
-              <a:graphicFrameLocks xmlns:a="http://schemas.openxmlformats.org/drawingml/2006/main" noChangeAspect="1"/>
-            </wp:cNvGraphicFramePr>
-            <a:graphic xmlns:a="http://schemas.openxmlformats.org/drawingml/2006/main">
-              <a:graphicData uri="http://schemas.openxmlformats.org/drawingml/2006/picture">
-                <pic:pic xmlns:pic="http://schemas.openxmlformats.org/drawingml/2006/picture">
-                  <pic:nvPicPr>
-                    <pic:cNvPr id="0" name="Picture 2"/>
-                    <pic:cNvPicPr>
-                      <a:picLocks noChangeAspect="1" noChangeArrowheads="1"/>
-                    </pic:cNvPicPr>
-                  </pic:nvPicPr>
-                  <pic:blipFill>
-                    <a:blip r:embed="rId19" cstate="print">
-                      <a:extLst>
-                        <a:ext uri="{28A0092B-C50C-407E-A947-70E740481C1C}">
-                          <a14:useLocalDpi xmlns:a14="http://schemas.microsoft.com/office/drawing/2010/main" val="0"/>
-                        </a:ext>
-                      </a:extLst>
-                    </a:blip>
-                    <a:stretch>
-                      <a:fillRect/>
-                    </a:stretch>
-                  </pic:blipFill>
-                  <pic:spPr bwMode="auto">
-                    <a:xfrm>
-                      <a:off x="0" y="0"/>
-                      <a:ext cx="1668807" cy="3702404"/>
-                    </a:xfrm>
-                    <a:prstGeom prst="rect">
-                      <a:avLst/>
-                    </a:prstGeom>
-                    <a:noFill/>
-                    <a:ln>
-                      <a:noFill/>
-                    </a:ln>
-                  </pic:spPr>
-                </pic:pic>
-              </a:graphicData>
-            </a:graphic>
-          </wp:inline>
-        </w:drawing>
-      </w:r>
-    </w:p>
-    <w:p>
-      <w:pPr>
-        <w:spacing w:line="360" w:lineRule="auto"/>
-        <w:rPr>
-          <w:lang w:eastAsia="en-CA"/>
-        </w:rPr>
-      </w:pPr>
-      <w:r>
-        <w:rPr>
-          <w:noProof/>
-          <w:lang w:eastAsia="en-CA"/>
-        </w:rPr>
-        <w:drawing>
-          <wp:inline distT="0" distB="0" distL="0" distR="0" wp14:anchorId="394527DE" wp14:editId="3112FE25">
-            <wp:extent cx="1851202" cy="3702404"/>
-            <wp:effectExtent l="0" t="0" r="0" b="0"/>
-            <wp:docPr id="52" name="Picture 52"/>
-            <wp:cNvGraphicFramePr>
-              <a:graphicFrameLocks xmlns:a="http://schemas.openxmlformats.org/drawingml/2006/main" noChangeAspect="1"/>
-            </wp:cNvGraphicFramePr>
-            <a:graphic xmlns:a="http://schemas.openxmlformats.org/drawingml/2006/main">
-              <a:graphicData uri="http://schemas.openxmlformats.org/drawingml/2006/picture">
-                <pic:pic xmlns:pic="http://schemas.openxmlformats.org/drawingml/2006/picture">
-                  <pic:nvPicPr>
-                    <pic:cNvPr id="0" name="Picture 2"/>
-                    <pic:cNvPicPr>
-                      <a:picLocks noChangeAspect="1" noChangeArrowheads="1"/>
-                    </pic:cNvPicPr>
-                  </pic:nvPicPr>
-                  <pic:blipFill>
-                    <a:blip r:embed="rId20" cstate="print">
-                      <a:extLst>
-                        <a:ext uri="{28A0092B-C50C-407E-A947-70E740481C1C}">
-                          <a14:useLocalDpi xmlns:a14="http://schemas.microsoft.com/office/drawing/2010/main" val="0"/>
-                        </a:ext>
-                      </a:extLst>
-                    </a:blip>
-                    <a:stretch>
-                      <a:fillRect/>
-                    </a:stretch>
-                  </pic:blipFill>
-                  <pic:spPr bwMode="auto">
-                    <a:xfrm>
-                      <a:off x="0" y="0"/>
-                      <a:ext cx="1851202" cy="3702404"/>
-                    </a:xfrm>
-                    <a:prstGeom prst="rect">
-                      <a:avLst/>
-                    </a:prstGeom>
-                    <a:noFill/>
-                    <a:ln>
-                      <a:noFill/>
-                    </a:ln>
-                  </pic:spPr>
-                </pic:pic>
-              </a:graphicData>
-            </a:graphic>
-          </wp:inline>
-        </w:drawing>
-      </w:r>
-      <w:r>
-        <w:rPr>
-          <w:noProof/>
-          <w:lang w:eastAsia="en-CA"/>
-        </w:rPr>
-        <w:drawing>
           <wp:inline distT="0" distB="0" distL="0" distR="0" wp14:anchorId="6338F680" wp14:editId="736152EA">
             <wp:extent cx="1704944" cy="3702404"/>
             <wp:effectExtent l="0" t="0" r="0" b="0"/>
@@ -5466,7 +5470,7 @@
                     </pic:cNvPicPr>
                   </pic:nvPicPr>
                   <pic:blipFill>
-                    <a:blip r:embed="rId21" cstate="print">
+                    <a:blip r:embed="rId22" cstate="print">
                       <a:extLst>
                         <a:ext uri="{28A0092B-C50C-407E-A947-70E740481C1C}">
                           <a14:useLocalDpi xmlns:a14="http://schemas.microsoft.com/office/drawing/2010/main" val="0"/>
@@ -5529,7 +5533,7 @@
           <w:lang w:eastAsia="en-CA"/>
         </w:rPr>
       </w:pPr>
-      <w:bookmarkStart w:id="21" w:name="_Toc37602250"/>
+      <w:bookmarkStart w:id="21" w:name="_Toc37605952"/>
       <w:r>
         <w:rPr>
           <w:lang w:eastAsia="en-CA"/>
@@ -5641,7 +5645,7 @@
           <w:lang w:eastAsia="en-CA"/>
         </w:rPr>
       </w:pPr>
-      <w:bookmarkStart w:id="22" w:name="_Toc37602251"/>
+      <w:bookmarkStart w:id="22" w:name="_Toc37605953"/>
       <w:r>
         <w:rPr>
           <w:lang w:eastAsia="en-CA"/>
@@ -5659,7 +5663,7 @@
           <w:lang w:eastAsia="en-CA"/>
         </w:rPr>
       </w:pPr>
-      <w:bookmarkStart w:id="23" w:name="_Toc37602252"/>
+      <w:bookmarkStart w:id="23" w:name="_Toc37605954"/>
       <w:r>
         <w:rPr>
           <w:lang w:eastAsia="en-CA"/>
@@ -5695,7 +5699,7 @@
         </w:rPr>
         <w:t xml:space="preserve"> project, you first have to setup React Native on your local machine. The instructions on how to do so are located on the </w:t>
       </w:r>
-      <w:hyperlink r:id="rId22" w:history="1">
+      <w:hyperlink r:id="rId23" w:history="1">
         <w:r>
           <w:rPr>
             <w:rStyle w:val="Hyperlink"/>
@@ -5733,7 +5737,7 @@
           <w:lang w:eastAsia="en-CA"/>
         </w:rPr>
       </w:pPr>
-      <w:bookmarkStart w:id="24" w:name="_Toc37602253"/>
+      <w:bookmarkStart w:id="24" w:name="_Toc37605955"/>
       <w:r>
         <w:rPr>
           <w:lang w:eastAsia="en-CA"/>
@@ -5750,7 +5754,7 @@
           <w:lang w:eastAsia="en-CA"/>
         </w:rPr>
       </w:pPr>
-      <w:bookmarkStart w:id="25" w:name="_Toc37602254"/>
+      <w:bookmarkStart w:id="25" w:name="_Toc37605956"/>
       <w:r>
         <w:rPr>
           <w:lang w:eastAsia="en-CA"/>
@@ -5935,7 +5939,7 @@
           <w:lang w:eastAsia="en-CA"/>
         </w:rPr>
       </w:pPr>
-      <w:bookmarkStart w:id="26" w:name="_Toc37602255"/>
+      <w:bookmarkStart w:id="26" w:name="_Toc37605957"/>
       <w:r>
         <w:rPr>
           <w:lang w:eastAsia="en-CA"/>
@@ -6155,7 +6159,7 @@
         </w:rPr>
         <w:t xml:space="preserve">Note: the </w:t>
       </w:r>
-      <w:hyperlink r:id="rId23" w:history="1">
+      <w:hyperlink r:id="rId24" w:history="1">
         <w:r>
           <w:rPr>
             <w:rStyle w:val="Hyperlink"/>
@@ -6313,7 +6317,7 @@
           <w:lang w:eastAsia="en-CA"/>
         </w:rPr>
       </w:pPr>
-      <w:bookmarkStart w:id="27" w:name="_Toc37602256"/>
+      <w:bookmarkStart w:id="27" w:name="_Toc37605958"/>
       <w:r>
         <w:rPr>
           <w:lang w:eastAsia="en-CA"/>
@@ -6483,7 +6487,7 @@
           <w:lang w:eastAsia="en-CA"/>
         </w:rPr>
       </w:pPr>
-      <w:bookmarkStart w:id="28" w:name="_Toc37602257"/>
+      <w:bookmarkStart w:id="28" w:name="_Toc37605959"/>
       <w:r>
         <w:rPr>
           <w:lang w:eastAsia="en-CA"/>
@@ -6514,7 +6518,7 @@
           <w:lang w:eastAsia="en-CA"/>
         </w:rPr>
       </w:pPr>
-      <w:bookmarkStart w:id="29" w:name="_Toc37602258"/>
+      <w:bookmarkStart w:id="29" w:name="_Toc37605960"/>
       <w:r>
         <w:rPr>
           <w:lang w:eastAsia="en-CA"/>
@@ -6573,7 +6577,7 @@
           <w:lang w:eastAsia="en-CA"/>
         </w:rPr>
       </w:pPr>
-      <w:bookmarkStart w:id="30" w:name="_Toc37602259"/>
+      <w:bookmarkStart w:id="30" w:name="_Toc37605961"/>
       <w:r>
         <w:rPr>
           <w:lang w:eastAsia="en-CA"/>
@@ -6618,7 +6622,7 @@
           <w:lang w:eastAsia="en-CA"/>
         </w:rPr>
       </w:pPr>
-      <w:bookmarkStart w:id="31" w:name="_Toc37602260"/>
+      <w:bookmarkStart w:id="31" w:name="_Toc37605962"/>
       <w:proofErr w:type="spellStart"/>
       <w:proofErr w:type="gramStart"/>
       <w:r>
@@ -6686,21 +6690,7 @@
         <w:rPr>
           <w:lang w:eastAsia="en-CA"/>
         </w:rPr>
-        <w:t xml:space="preserve"> </w:t>
-      </w:r>
-      <w:proofErr w:type="spellStart"/>
-      <w:r>
-        <w:rPr>
-          <w:lang w:eastAsia="en-CA"/>
-        </w:rPr>
-        <w:t>i</w:t>
-      </w:r>
-      <w:proofErr w:type="spellEnd"/>
-      <w:r>
-        <w:rPr>
-          <w:lang w:eastAsia="en-CA"/>
-        </w:rPr>
-        <w:t xml:space="preserve"> is run, it looks to this file to create everything necessary in the </w:t>
+        <w:t xml:space="preserve"> i is run, it looks to this file to create everything necessary in the </w:t>
       </w:r>
       <w:proofErr w:type="spellStart"/>
       <w:r>
@@ -6727,7 +6717,7 @@
           <w:lang w:eastAsia="en-CA"/>
         </w:rPr>
       </w:pPr>
-      <w:bookmarkStart w:id="32" w:name="_Toc37602261"/>
+      <w:bookmarkStart w:id="32" w:name="_Toc37605963"/>
       <w:proofErr w:type="spellStart"/>
       <w:r>
         <w:rPr>
@@ -6831,7 +6821,7 @@
           <w:lang w:eastAsia="en-CA"/>
         </w:rPr>
       </w:pPr>
-      <w:bookmarkStart w:id="33" w:name="_Toc37602262"/>
+      <w:bookmarkStart w:id="33" w:name="_Toc37605964"/>
       <w:r>
         <w:rPr>
           <w:lang w:eastAsia="en-CA"/>
@@ -6853,7 +6843,7 @@
         </w:rPr>
         <w:t xml:space="preserve">For this project, our testing plan was quite simple. Unlike a complex product such as a machine learning product, our final product was rather simple, so we simply focused on making sure our app and the client website remained stable and reliable under different use cases. To illustrate the different use cases and feature set working under different conditions, we have included two demonstration videos to our Project Binder on our GitHub page. These demonstration videos are located at </w:t>
       </w:r>
-      <w:hyperlink r:id="rId24" w:history="1">
+      <w:hyperlink r:id="rId25" w:history="1">
         <w:r>
           <w:rPr>
             <w:rStyle w:val="Hyperlink"/>
@@ -6889,7 +6879,7 @@
           <w:lang w:eastAsia="en-CA"/>
         </w:rPr>
       </w:pPr>
-      <w:bookmarkStart w:id="34" w:name="_Toc37602263"/>
+      <w:bookmarkStart w:id="34" w:name="_Toc37605965"/>
       <w:r>
         <w:rPr>
           <w:lang w:eastAsia="en-CA"/>
@@ -6917,7 +6907,7 @@
         <w:pStyle w:val="Heading1"/>
       </w:pPr>
       <w:bookmarkStart w:id="35" w:name="_Toc35520785"/>
-      <w:bookmarkStart w:id="36" w:name="_Toc37602264"/>
+      <w:bookmarkStart w:id="36" w:name="_Toc37605966"/>
       <w:r>
         <w:t>Client Documentation</w:t>
       </w:r>
@@ -6928,7 +6918,7 @@
       <w:pPr>
         <w:pStyle w:val="Heading2"/>
       </w:pPr>
-      <w:bookmarkStart w:id="37" w:name="_Toc37602265"/>
+      <w:bookmarkStart w:id="37" w:name="_Toc37605967"/>
       <w:r>
         <w:t>Installing the Deep Map app on Android</w:t>
       </w:r>
@@ -6982,7 +6972,7 @@
                     </pic:cNvPicPr>
                   </pic:nvPicPr>
                   <pic:blipFill>
-                    <a:blip r:embed="rId25" cstate="print">
+                    <a:blip r:embed="rId26" cstate="print">
                       <a:extLst>
                         <a:ext uri="{28A0092B-C50C-407E-A947-70E740481C1C}">
                           <a14:useLocalDpi xmlns:a14="http://schemas.microsoft.com/office/drawing/2010/main" val="0"/>
@@ -7068,7 +7058,7 @@
                     </pic:cNvPicPr>
                   </pic:nvPicPr>
                   <pic:blipFill>
-                    <a:blip r:embed="rId26" cstate="print">
+                    <a:blip r:embed="rId27" cstate="print">
                       <a:extLst>
                         <a:ext uri="{28A0092B-C50C-407E-A947-70E740481C1C}">
                           <a14:useLocalDpi xmlns:a14="http://schemas.microsoft.com/office/drawing/2010/main" val="0"/>
@@ -7156,7 +7146,7 @@
                     </pic:cNvPicPr>
                   </pic:nvPicPr>
                   <pic:blipFill>
-                    <a:blip r:embed="rId27" cstate="print">
+                    <a:blip r:embed="rId28" cstate="print">
                       <a:extLst>
                         <a:ext uri="{28A0092B-C50C-407E-A947-70E740481C1C}">
                           <a14:useLocalDpi xmlns:a14="http://schemas.microsoft.com/office/drawing/2010/main" val="0"/>
@@ -7261,7 +7251,7 @@
                     </pic:cNvPicPr>
                   </pic:nvPicPr>
                   <pic:blipFill>
-                    <a:blip r:embed="rId28" cstate="print">
+                    <a:blip r:embed="rId29" cstate="print">
                       <a:extLst>
                         <a:ext uri="{28A0092B-C50C-407E-A947-70E740481C1C}">
                           <a14:useLocalDpi xmlns:a14="http://schemas.microsoft.com/office/drawing/2010/main" val="0"/>
@@ -7365,7 +7355,7 @@
                     </pic:cNvPicPr>
                   </pic:nvPicPr>
                   <pic:blipFill>
-                    <a:blip r:embed="rId29" cstate="print">
+                    <a:blip r:embed="rId30" cstate="print">
                       <a:extLst>
                         <a:ext uri="{28A0092B-C50C-407E-A947-70E740481C1C}">
                           <a14:useLocalDpi xmlns:a14="http://schemas.microsoft.com/office/drawing/2010/main" val="0"/>
@@ -7492,7 +7482,7 @@
                     </pic:cNvPicPr>
                   </pic:nvPicPr>
                   <pic:blipFill>
-                    <a:blip r:embed="rId30" cstate="print">
+                    <a:blip r:embed="rId31" cstate="print">
                       <a:extLst>
                         <a:ext uri="{28A0092B-C50C-407E-A947-70E740481C1C}">
                           <a14:useLocalDpi xmlns:a14="http://schemas.microsoft.com/office/drawing/2010/main" val="0"/>
@@ -7596,7 +7586,7 @@
                     </pic:cNvPicPr>
                   </pic:nvPicPr>
                   <pic:blipFill>
-                    <a:blip r:embed="rId31" cstate="print">
+                    <a:blip r:embed="rId32" cstate="print">
                       <a:extLst>
                         <a:ext uri="{28A0092B-C50C-407E-A947-70E740481C1C}">
                           <a14:useLocalDpi xmlns:a14="http://schemas.microsoft.com/office/drawing/2010/main" val="0"/>
@@ -7701,7 +7691,7 @@
                     </pic:cNvPicPr>
                   </pic:nvPicPr>
                   <pic:blipFill>
-                    <a:blip r:embed="rId32" cstate="print">
+                    <a:blip r:embed="rId33" cstate="print">
                       <a:extLst>
                         <a:ext uri="{28A0092B-C50C-407E-A947-70E740481C1C}">
                           <a14:useLocalDpi xmlns:a14="http://schemas.microsoft.com/office/drawing/2010/main" val="0"/>
@@ -7802,7 +7792,7 @@
                     </pic:cNvPicPr>
                   </pic:nvPicPr>
                   <pic:blipFill>
-                    <a:blip r:embed="rId33" cstate="print">
+                    <a:blip r:embed="rId34" cstate="print">
                       <a:extLst>
                         <a:ext uri="{28A0092B-C50C-407E-A947-70E740481C1C}">
                           <a14:useLocalDpi xmlns:a14="http://schemas.microsoft.com/office/drawing/2010/main" val="0"/>
@@ -7891,7 +7881,7 @@
                     </pic:cNvPicPr>
                   </pic:nvPicPr>
                   <pic:blipFill>
-                    <a:blip r:embed="rId34" cstate="print">
+                    <a:blip r:embed="rId35" cstate="print">
                       <a:extLst>
                         <a:ext uri="{28A0092B-C50C-407E-A947-70E740481C1C}">
                           <a14:useLocalDpi xmlns:a14="http://schemas.microsoft.com/office/drawing/2010/main" val="0"/>
@@ -7996,7 +7986,7 @@
                     </pic:cNvPicPr>
                   </pic:nvPicPr>
                   <pic:blipFill>
-                    <a:blip r:embed="rId35" cstate="print">
+                    <a:blip r:embed="rId36" cstate="print">
                       <a:extLst>
                         <a:ext uri="{28A0092B-C50C-407E-A947-70E740481C1C}">
                           <a14:useLocalDpi xmlns:a14="http://schemas.microsoft.com/office/drawing/2010/main" val="0"/>
@@ -8037,7 +8027,7 @@
       <w:pPr>
         <w:pStyle w:val="Heading2"/>
       </w:pPr>
-      <w:bookmarkStart w:id="38" w:name="_Toc37602266"/>
+      <w:bookmarkStart w:id="38" w:name="_Toc37605968"/>
       <w:r>
         <w:t>Adding a marker to the Deep Map app</w:t>
       </w:r>
@@ -8058,7 +8048,7 @@
       <w:r>
         <w:t xml:space="preserve">Go to the </w:t>
       </w:r>
-      <w:hyperlink r:id="rId36" w:history="1">
+      <w:hyperlink r:id="rId37" w:history="1">
         <w:r>
           <w:rPr>
             <w:rStyle w:val="Hyperlink"/>
@@ -8117,7 +8107,7 @@
                     <pic:cNvPicPr/>
                   </pic:nvPicPr>
                   <pic:blipFill>
-                    <a:blip r:embed="rId37"/>
+                    <a:blip r:embed="rId38"/>
                     <a:stretch>
                       <a:fillRect/>
                     </a:stretch>
@@ -8171,7 +8161,7 @@
         </w:rPr>
         <w:t xml:space="preserve"> Go to </w:t>
       </w:r>
-      <w:hyperlink r:id="rId38" w:history="1">
+      <w:hyperlink r:id="rId39" w:history="1">
         <w:r>
           <w:rPr>
             <w:rStyle w:val="Hyperlink"/>
@@ -8250,91 +8240,6 @@
             <wp:extent cx="3434963" cy="3831078"/>
             <wp:effectExtent l="0" t="0" r="0" b="0"/>
             <wp:docPr id="18" name="Picture 18"/>
-            <wp:cNvGraphicFramePr>
-              <a:graphicFrameLocks xmlns:a="http://schemas.openxmlformats.org/drawingml/2006/main" noChangeAspect="1"/>
-            </wp:cNvGraphicFramePr>
-            <a:graphic xmlns:a="http://schemas.openxmlformats.org/drawingml/2006/main">
-              <a:graphicData uri="http://schemas.openxmlformats.org/drawingml/2006/picture">
-                <pic:pic xmlns:pic="http://schemas.openxmlformats.org/drawingml/2006/picture">
-                  <pic:nvPicPr>
-                    <pic:cNvPr id="1" name=""/>
-                    <pic:cNvPicPr/>
-                  </pic:nvPicPr>
-                  <pic:blipFill>
-                    <a:blip r:embed="rId39"/>
-                    <a:stretch>
-                      <a:fillRect/>
-                    </a:stretch>
-                  </pic:blipFill>
-                  <pic:spPr>
-                    <a:xfrm>
-                      <a:off x="0" y="0"/>
-                      <a:ext cx="3540522" cy="3948809"/>
-                    </a:xfrm>
-                    <a:prstGeom prst="rect">
-                      <a:avLst/>
-                    </a:prstGeom>
-                  </pic:spPr>
-                </pic:pic>
-              </a:graphicData>
-            </a:graphic>
-          </wp:inline>
-        </w:drawing>
-      </w:r>
-    </w:p>
-    <w:p>
-      <w:pPr>
-        <w:spacing w:line="360" w:lineRule="auto"/>
-        <w:rPr>
-          <w:b/>
-          <w:bCs/>
-          <w:noProof/>
-          <w:lang w:eastAsia="en-CA"/>
-        </w:rPr>
-      </w:pPr>
-      <w:r>
-        <w:rPr>
-          <w:b/>
-          <w:bCs/>
-          <w:noProof/>
-          <w:lang w:eastAsia="en-CA"/>
-        </w:rPr>
-        <w:t>Step 5.</w:t>
-      </w:r>
-      <w:r>
-        <w:rPr>
-          <w:noProof/>
-          <w:lang w:eastAsia="en-CA"/>
-        </w:rPr>
-        <w:t xml:space="preserve"> Click on the </w:t>
-      </w:r>
-      <w:r>
-        <w:rPr>
-          <w:b/>
-          <w:bCs/>
-          <w:noProof/>
-          <w:lang w:eastAsia="en-CA"/>
-        </w:rPr>
-        <w:t>Coordinates</w:t>
-      </w:r>
-    </w:p>
-    <w:p>
-      <w:pPr>
-        <w:spacing w:line="360" w:lineRule="auto"/>
-        <w:rPr>
-          <w:noProof/>
-          <w:lang w:eastAsia="en-CA"/>
-        </w:rPr>
-      </w:pPr>
-      <w:r>
-        <w:rPr>
-          <w:noProof/>
-        </w:rPr>
-        <w:drawing>
-          <wp:inline distT="0" distB="0" distL="0" distR="0" wp14:anchorId="70C2C573" wp14:editId="7B1DCACE">
-            <wp:extent cx="2759103" cy="3077278"/>
-            <wp:effectExtent l="0" t="0" r="3175" b="8890"/>
-            <wp:docPr id="19" name="Picture 19"/>
             <wp:cNvGraphicFramePr>
               <a:graphicFrameLocks xmlns:a="http://schemas.openxmlformats.org/drawingml/2006/main" noChangeAspect="1"/>
             </wp:cNvGraphicFramePr>
@@ -8354,7 +8259,7 @@
                   <pic:spPr>
                     <a:xfrm>
                       <a:off x="0" y="0"/>
-                      <a:ext cx="2775899" cy="3096010"/>
+                      <a:ext cx="3540522" cy="3948809"/>
                     </a:xfrm>
                     <a:prstGeom prst="rect">
                       <a:avLst/>
@@ -8384,8 +8289,14 @@
           <w:noProof/>
           <w:lang w:eastAsia="en-CA"/>
         </w:rPr>
-        <w:lastRenderedPageBreak/>
-        <w:t xml:space="preserve">Step </w:t>
+        <w:t>Step 5.</w:t>
+      </w:r>
+      <w:r>
+        <w:rPr>
+          <w:noProof/>
+          <w:lang w:eastAsia="en-CA"/>
+        </w:rPr>
+        <w:t xml:space="preserve"> Click on the </w:t>
       </w:r>
       <w:r>
         <w:rPr>
@@ -8394,42 +8305,26 @@
           <w:noProof/>
           <w:lang w:eastAsia="en-CA"/>
         </w:rPr>
-        <w:t>6</w:t>
-      </w:r>
-      <w:r>
-        <w:rPr>
-          <w:b/>
-          <w:bCs/>
+        <w:t>Coordinates</w:t>
+      </w:r>
+    </w:p>
+    <w:p>
+      <w:pPr>
+        <w:spacing w:line="360" w:lineRule="auto"/>
+        <w:rPr>
           <w:noProof/>
           <w:lang w:eastAsia="en-CA"/>
         </w:rPr>
-        <w:t>.</w:t>
-      </w:r>
+      </w:pPr>
       <w:r>
         <w:rPr>
           <w:noProof/>
-          <w:lang w:eastAsia="en-CA"/>
-        </w:rPr>
-        <w:t xml:space="preserve"> Copy the Coordinates at the top of the screen</w:t>
-      </w:r>
-    </w:p>
-    <w:p>
-      <w:pPr>
-        <w:spacing w:line="360" w:lineRule="auto"/>
-        <w:rPr>
-          <w:noProof/>
-          <w:lang w:eastAsia="en-CA"/>
-        </w:rPr>
-      </w:pPr>
-      <w:r>
-        <w:rPr>
-          <w:noProof/>
         </w:rPr>
         <w:drawing>
-          <wp:inline distT="0" distB="0" distL="0" distR="0" wp14:anchorId="40FA2EC2" wp14:editId="58E08DEF">
-            <wp:extent cx="5943600" cy="2363470"/>
-            <wp:effectExtent l="0" t="0" r="0" b="0"/>
-            <wp:docPr id="10" name="Picture 10"/>
+          <wp:inline distT="0" distB="0" distL="0" distR="0" wp14:anchorId="70C2C573" wp14:editId="7B1DCACE">
+            <wp:extent cx="2759103" cy="3077278"/>
+            <wp:effectExtent l="0" t="0" r="3175" b="8890"/>
+            <wp:docPr id="19" name="Picture 19"/>
             <wp:cNvGraphicFramePr>
               <a:graphicFrameLocks xmlns:a="http://schemas.openxmlformats.org/drawingml/2006/main" noChangeAspect="1"/>
             </wp:cNvGraphicFramePr>
@@ -8449,7 +8344,7 @@
                   <pic:spPr>
                     <a:xfrm>
                       <a:off x="0" y="0"/>
-                      <a:ext cx="5943600" cy="2363470"/>
+                      <a:ext cx="2775899" cy="3096010"/>
                     </a:xfrm>
                     <a:prstGeom prst="rect">
                       <a:avLst/>
@@ -8472,112 +8367,59 @@
           <w:lang w:eastAsia="en-CA"/>
         </w:rPr>
       </w:pPr>
-    </w:p>
-    <w:p>
-      <w:pPr>
-        <w:spacing w:line="360" w:lineRule="auto"/>
+      <w:r>
         <w:rPr>
           <w:b/>
           <w:bCs/>
           <w:noProof/>
           <w:lang w:eastAsia="en-CA"/>
         </w:rPr>
-      </w:pPr>
-    </w:p>
-    <w:p>
-      <w:pPr>
-        <w:spacing w:line="360" w:lineRule="auto"/>
+        <w:lastRenderedPageBreak/>
+        <w:t xml:space="preserve">Step </w:t>
+      </w:r>
+      <w:r>
         <w:rPr>
           <w:b/>
           <w:bCs/>
           <w:noProof/>
           <w:lang w:eastAsia="en-CA"/>
         </w:rPr>
-      </w:pPr>
-    </w:p>
-    <w:p>
-      <w:pPr>
-        <w:spacing w:line="360" w:lineRule="auto"/>
+        <w:t>6</w:t>
+      </w:r>
+      <w:r>
         <w:rPr>
           <w:b/>
           <w:bCs/>
           <w:noProof/>
           <w:lang w:eastAsia="en-CA"/>
         </w:rPr>
-      </w:pPr>
-    </w:p>
-    <w:p>
-      <w:pPr>
-        <w:spacing w:line="360" w:lineRule="auto"/>
+        <w:t>.</w:t>
+      </w:r>
+      <w:r>
         <w:rPr>
           <w:noProof/>
           <w:lang w:eastAsia="en-CA"/>
         </w:rPr>
-      </w:pPr>
-      <w:r>
-        <w:rPr>
-          <w:b/>
-          <w:bCs/>
+        <w:t xml:space="preserve"> Copy the Coordinates at the top of the screen</w:t>
+      </w:r>
+    </w:p>
+    <w:p>
+      <w:pPr>
+        <w:spacing w:line="360" w:lineRule="auto"/>
+        <w:rPr>
           <w:noProof/>
           <w:lang w:eastAsia="en-CA"/>
         </w:rPr>
-        <w:t xml:space="preserve">Step </w:t>
-      </w:r>
-      <w:r>
-        <w:rPr>
-          <w:b/>
-          <w:bCs/>
+      </w:pPr>
+      <w:r>
+        <w:rPr>
           <w:noProof/>
-          <w:lang w:eastAsia="en-CA"/>
-        </w:rPr>
-        <w:t>7</w:t>
-      </w:r>
-      <w:r>
-        <w:rPr>
-          <w:b/>
-          <w:bCs/>
-          <w:noProof/>
-          <w:lang w:eastAsia="en-CA"/>
-        </w:rPr>
-        <w:t>.</w:t>
-      </w:r>
-      <w:r>
-        <w:rPr>
-          <w:noProof/>
-          <w:lang w:eastAsia="en-CA"/>
-        </w:rPr>
-        <w:t xml:space="preserve"> Paste these coordinates into the Location field along with any other relevant information you’d like to add and click </w:t>
-      </w:r>
-      <w:r>
-        <w:rPr>
-          <w:b/>
-          <w:bCs/>
-          <w:noProof/>
-          <w:lang w:eastAsia="en-CA"/>
-        </w:rPr>
-        <w:t>Submit</w:t>
-      </w:r>
-    </w:p>
-    <w:p>
-      <w:pPr>
-        <w:spacing w:line="360" w:lineRule="auto"/>
-        <w:rPr>
-          <w:b/>
-          <w:bCs/>
-          <w:noProof/>
-          <w:lang w:eastAsia="en-CA"/>
-        </w:rPr>
-      </w:pPr>
-      <w:r>
-        <w:rPr>
-          <w:noProof/>
-        </w:rPr>
-        <w:lastRenderedPageBreak/>
+        </w:rPr>
         <w:drawing>
-          <wp:inline distT="0" distB="0" distL="0" distR="0" wp14:anchorId="39B1F246" wp14:editId="7AA84935">
-            <wp:extent cx="2528515" cy="6715073"/>
-            <wp:effectExtent l="0" t="0" r="5715" b="0"/>
-            <wp:docPr id="12" name="Picture 12"/>
+          <wp:inline distT="0" distB="0" distL="0" distR="0" wp14:anchorId="40FA2EC2" wp14:editId="58E08DEF">
+            <wp:extent cx="5943600" cy="2363470"/>
+            <wp:effectExtent l="0" t="0" r="0" b="0"/>
+            <wp:docPr id="10" name="Picture 10"/>
             <wp:cNvGraphicFramePr>
               <a:graphicFrameLocks xmlns:a="http://schemas.openxmlformats.org/drawingml/2006/main" noChangeAspect="1"/>
             </wp:cNvGraphicFramePr>
@@ -8597,6 +8439,154 @@
                   <pic:spPr>
                     <a:xfrm>
                       <a:off x="0" y="0"/>
+                      <a:ext cx="5943600" cy="2363470"/>
+                    </a:xfrm>
+                    <a:prstGeom prst="rect">
+                      <a:avLst/>
+                    </a:prstGeom>
+                  </pic:spPr>
+                </pic:pic>
+              </a:graphicData>
+            </a:graphic>
+          </wp:inline>
+        </w:drawing>
+      </w:r>
+    </w:p>
+    <w:p>
+      <w:pPr>
+        <w:spacing w:line="360" w:lineRule="auto"/>
+        <w:rPr>
+          <w:b/>
+          <w:bCs/>
+          <w:noProof/>
+          <w:lang w:eastAsia="en-CA"/>
+        </w:rPr>
+      </w:pPr>
+    </w:p>
+    <w:p>
+      <w:pPr>
+        <w:spacing w:line="360" w:lineRule="auto"/>
+        <w:rPr>
+          <w:b/>
+          <w:bCs/>
+          <w:noProof/>
+          <w:lang w:eastAsia="en-CA"/>
+        </w:rPr>
+      </w:pPr>
+    </w:p>
+    <w:p>
+      <w:pPr>
+        <w:spacing w:line="360" w:lineRule="auto"/>
+        <w:rPr>
+          <w:b/>
+          <w:bCs/>
+          <w:noProof/>
+          <w:lang w:eastAsia="en-CA"/>
+        </w:rPr>
+      </w:pPr>
+    </w:p>
+    <w:p>
+      <w:pPr>
+        <w:spacing w:line="360" w:lineRule="auto"/>
+        <w:rPr>
+          <w:b/>
+          <w:bCs/>
+          <w:noProof/>
+          <w:lang w:eastAsia="en-CA"/>
+        </w:rPr>
+      </w:pPr>
+    </w:p>
+    <w:p>
+      <w:pPr>
+        <w:spacing w:line="360" w:lineRule="auto"/>
+        <w:rPr>
+          <w:noProof/>
+          <w:lang w:eastAsia="en-CA"/>
+        </w:rPr>
+      </w:pPr>
+      <w:r>
+        <w:rPr>
+          <w:b/>
+          <w:bCs/>
+          <w:noProof/>
+          <w:lang w:eastAsia="en-CA"/>
+        </w:rPr>
+        <w:t xml:space="preserve">Step </w:t>
+      </w:r>
+      <w:r>
+        <w:rPr>
+          <w:b/>
+          <w:bCs/>
+          <w:noProof/>
+          <w:lang w:eastAsia="en-CA"/>
+        </w:rPr>
+        <w:t>7</w:t>
+      </w:r>
+      <w:r>
+        <w:rPr>
+          <w:b/>
+          <w:bCs/>
+          <w:noProof/>
+          <w:lang w:eastAsia="en-CA"/>
+        </w:rPr>
+        <w:t>.</w:t>
+      </w:r>
+      <w:r>
+        <w:rPr>
+          <w:noProof/>
+          <w:lang w:eastAsia="en-CA"/>
+        </w:rPr>
+        <w:t xml:space="preserve"> Paste these coordinates into the Location field along with any other relevant information you’d like to add and click </w:t>
+      </w:r>
+      <w:r>
+        <w:rPr>
+          <w:b/>
+          <w:bCs/>
+          <w:noProof/>
+          <w:lang w:eastAsia="en-CA"/>
+        </w:rPr>
+        <w:t>Submit</w:t>
+      </w:r>
+    </w:p>
+    <w:p>
+      <w:pPr>
+        <w:spacing w:line="360" w:lineRule="auto"/>
+        <w:rPr>
+          <w:b/>
+          <w:bCs/>
+          <w:noProof/>
+          <w:lang w:eastAsia="en-CA"/>
+        </w:rPr>
+      </w:pPr>
+      <w:r>
+        <w:rPr>
+          <w:noProof/>
+        </w:rPr>
+        <w:lastRenderedPageBreak/>
+        <w:drawing>
+          <wp:inline distT="0" distB="0" distL="0" distR="0" wp14:anchorId="39B1F246" wp14:editId="7AA84935">
+            <wp:extent cx="2528515" cy="6715073"/>
+            <wp:effectExtent l="0" t="0" r="5715" b="0"/>
+            <wp:docPr id="12" name="Picture 12"/>
+            <wp:cNvGraphicFramePr>
+              <a:graphicFrameLocks xmlns:a="http://schemas.openxmlformats.org/drawingml/2006/main" noChangeAspect="1"/>
+            </wp:cNvGraphicFramePr>
+            <a:graphic xmlns:a="http://schemas.openxmlformats.org/drawingml/2006/main">
+              <a:graphicData uri="http://schemas.openxmlformats.org/drawingml/2006/picture">
+                <pic:pic xmlns:pic="http://schemas.openxmlformats.org/drawingml/2006/picture">
+                  <pic:nvPicPr>
+                    <pic:cNvPr id="1" name=""/>
+                    <pic:cNvPicPr/>
+                  </pic:nvPicPr>
+                  <pic:blipFill>
+                    <a:blip r:embed="rId43"/>
+                    <a:stretch>
+                      <a:fillRect/>
+                    </a:stretch>
+                  </pic:blipFill>
+                  <pic:spPr>
+                    <a:xfrm>
+                      <a:off x="0" y="0"/>
                       <a:ext cx="2561081" cy="6801561"/>
                     </a:xfrm>
                     <a:prstGeom prst="rect">
@@ -8618,7 +8608,7 @@
       </w:pPr>
     </w:p>
     <w:sectPr>
-      <w:footerReference w:type="default" r:id="rId43"/>
+      <w:footerReference w:type="default" r:id="rId44"/>
       <w:pgSz w:w="12240" w:h="15840"/>
       <w:pgMar w:top="1440" w:right="1440" w:bottom="1440" w:left="1440" w:header="708" w:footer="708" w:gutter="0"/>
       <w:cols w:space="708"/>
@@ -13548,6 +13538,7 @@
   <w:style w:type="character" w:default="1" w:styleId="DefaultParagraphFont">
     <w:name w:val="Default Paragraph Font"/>
     <w:uiPriority w:val="1"/>
+    <w:semiHidden/>
     <w:unhideWhenUsed/>
   </w:style>
   <w:style w:type="table" w:default="1" w:styleId="TableNormal">
@@ -14196,7 +14187,7 @@
 </file>
 
 <file path=customXml/itemProps1.xml><?xml version="1.0" encoding="utf-8"?>
-<ds:datastoreItem xmlns:ds="http://schemas.openxmlformats.org/officeDocument/2006/customXml" ds:itemID="{3A43868B-6D82-4668-BF12-FA7A44C3D866}">
+<ds:datastoreItem xmlns:ds="http://schemas.openxmlformats.org/officeDocument/2006/customXml" ds:itemID="{81FD46BD-72BA-4B32-AD72-BD9B73A2E0F2}">
   <ds:schemaRefs>
     <ds:schemaRef ds:uri="http://schemas.openxmlformats.org/officeDocument/2006/bibliography"/>
   </ds:schemaRefs>

</xml_diff>

<commit_message>
Added one more missing screenshot
</commit_message>
<xml_diff>
--- a/Project Binder/Project Report/Project Report.docx
+++ b/Project Binder/Project Report/Project Report.docx
@@ -37,8 +37,6 @@
           <w:sz w:val="40"/>
         </w:rPr>
       </w:pPr>
-      <w:bookmarkStart w:id="0" w:name="_GoBack"/>
-      <w:bookmarkEnd w:id="0"/>
     </w:p>
     <w:p>
       <w:pPr>
@@ -2863,12 +2861,12 @@
         <w:pStyle w:val="Title"/>
         <w:spacing w:line="360" w:lineRule="auto"/>
       </w:pPr>
-      <w:bookmarkStart w:id="1" w:name="_Toc37605932"/>
+      <w:bookmarkStart w:id="0" w:name="_Toc37605932"/>
       <w:r>
         <w:lastRenderedPageBreak/>
         <w:t>Abstract</w:t>
       </w:r>
-      <w:bookmarkEnd w:id="1"/>
+      <w:bookmarkEnd w:id="0"/>
     </w:p>
     <w:p>
       <w:pPr>
@@ -3024,7 +3022,7 @@
           <w:lang w:eastAsia="en-CA"/>
         </w:rPr>
       </w:pPr>
-      <w:bookmarkStart w:id="2" w:name="_Toc37605933"/>
+      <w:bookmarkStart w:id="1" w:name="_Toc37605933"/>
       <w:r>
         <w:rPr>
           <w:lang w:eastAsia="en-CA"/>
@@ -3032,66 +3030,66 @@
         <w:lastRenderedPageBreak/>
         <w:t>Requirements</w:t>
       </w:r>
+      <w:bookmarkEnd w:id="1"/>
+    </w:p>
+    <w:p>
+      <w:pPr>
+        <w:spacing w:line="360" w:lineRule="auto"/>
+        <w:rPr>
+          <w:lang w:eastAsia="en-CA"/>
+        </w:rPr>
+      </w:pPr>
+      <w:r>
+        <w:rPr>
+          <w:lang w:eastAsia="en-CA"/>
+        </w:rPr>
+        <w:t xml:space="preserve">For this project, the requirements were rather simple from a client deliverable perspective. She simply wanted an app to do </w:t>
+      </w:r>
+      <w:proofErr w:type="gramStart"/>
+      <w:r>
+        <w:rPr>
+          <w:lang w:eastAsia="en-CA"/>
+        </w:rPr>
+        <w:t>all of</w:t>
+      </w:r>
+      <w:proofErr w:type="gramEnd"/>
+      <w:r>
+        <w:rPr>
+          <w:lang w:eastAsia="en-CA"/>
+        </w:rPr>
+        <w:t xml:space="preserve"> the functionality available currently on the </w:t>
+      </w:r>
+      <w:proofErr w:type="spellStart"/>
+      <w:r>
+        <w:rPr>
+          <w:lang w:eastAsia="en-CA"/>
+        </w:rPr>
+        <w:t>DeepMap</w:t>
+      </w:r>
+      <w:proofErr w:type="spellEnd"/>
+      <w:r>
+        <w:rPr>
+          <w:lang w:eastAsia="en-CA"/>
+        </w:rPr>
+        <w:t xml:space="preserve"> Website. While the deliverables seemed easy, the requirement to have the app present on both Android and iOS presented some unique challenges in terms of technical requirements. In addition, we also had to consider how our client would manage the content on the app itself.</w:t>
+      </w:r>
+    </w:p>
+    <w:p>
+      <w:pPr>
+        <w:pStyle w:val="Heading1"/>
+        <w:spacing w:line="360" w:lineRule="auto"/>
+        <w:rPr>
+          <w:lang w:eastAsia="en-CA"/>
+        </w:rPr>
+      </w:pPr>
+      <w:bookmarkStart w:id="2" w:name="_Toc37605934"/>
+      <w:r>
+        <w:rPr>
+          <w:lang w:eastAsia="en-CA"/>
+        </w:rPr>
+        <w:t>Initial Requirements</w:t>
+      </w:r>
       <w:bookmarkEnd w:id="2"/>
-    </w:p>
-    <w:p>
-      <w:pPr>
-        <w:spacing w:line="360" w:lineRule="auto"/>
-        <w:rPr>
-          <w:lang w:eastAsia="en-CA"/>
-        </w:rPr>
-      </w:pPr>
-      <w:r>
-        <w:rPr>
-          <w:lang w:eastAsia="en-CA"/>
-        </w:rPr>
-        <w:t xml:space="preserve">For this project, the requirements were rather simple from a client deliverable perspective. She simply wanted an app to do </w:t>
-      </w:r>
-      <w:proofErr w:type="gramStart"/>
-      <w:r>
-        <w:rPr>
-          <w:lang w:eastAsia="en-CA"/>
-        </w:rPr>
-        <w:t>all of</w:t>
-      </w:r>
-      <w:proofErr w:type="gramEnd"/>
-      <w:r>
-        <w:rPr>
-          <w:lang w:eastAsia="en-CA"/>
-        </w:rPr>
-        <w:t xml:space="preserve"> the functionality available currently on the </w:t>
-      </w:r>
-      <w:proofErr w:type="spellStart"/>
-      <w:r>
-        <w:rPr>
-          <w:lang w:eastAsia="en-CA"/>
-        </w:rPr>
-        <w:t>DeepMap</w:t>
-      </w:r>
-      <w:proofErr w:type="spellEnd"/>
-      <w:r>
-        <w:rPr>
-          <w:lang w:eastAsia="en-CA"/>
-        </w:rPr>
-        <w:t xml:space="preserve"> Website. While the deliverables seemed easy, the requirement to have the app present on both Android and iOS presented some unique challenges in terms of technical requirements. In addition, we also had to consider how our client would manage the content on the app itself.</w:t>
-      </w:r>
-    </w:p>
-    <w:p>
-      <w:pPr>
-        <w:pStyle w:val="Heading1"/>
-        <w:spacing w:line="360" w:lineRule="auto"/>
-        <w:rPr>
-          <w:lang w:eastAsia="en-CA"/>
-        </w:rPr>
-      </w:pPr>
-      <w:bookmarkStart w:id="3" w:name="_Toc37605934"/>
-      <w:r>
-        <w:rPr>
-          <w:lang w:eastAsia="en-CA"/>
-        </w:rPr>
-        <w:t>Initial Requirements</w:t>
-      </w:r>
-      <w:bookmarkEnd w:id="3"/>
     </w:p>
     <w:p>
       <w:pPr>
@@ -3166,14 +3164,14 @@
           <w:lang w:eastAsia="en-CA"/>
         </w:rPr>
       </w:pPr>
-      <w:bookmarkStart w:id="4" w:name="_Toc37605935"/>
+      <w:bookmarkStart w:id="3" w:name="_Toc37605935"/>
       <w:r>
         <w:rPr>
           <w:lang w:eastAsia="en-CA"/>
         </w:rPr>
         <w:t>Week 3</w:t>
       </w:r>
-      <w:bookmarkEnd w:id="4"/>
+      <w:bookmarkEnd w:id="3"/>
     </w:p>
     <w:p>
       <w:pPr>
@@ -3368,14 +3366,14 @@
           <w:lang w:eastAsia="en-CA"/>
         </w:rPr>
       </w:pPr>
-      <w:bookmarkStart w:id="5" w:name="_Toc37605936"/>
+      <w:bookmarkStart w:id="4" w:name="_Toc37605936"/>
       <w:r>
         <w:rPr>
           <w:lang w:eastAsia="en-CA"/>
         </w:rPr>
         <w:t>Week 4</w:t>
       </w:r>
-      <w:bookmarkEnd w:id="5"/>
+      <w:bookmarkEnd w:id="4"/>
     </w:p>
     <w:p>
       <w:pPr>
@@ -3423,7 +3421,7 @@
           <w:lang w:eastAsia="en-CA"/>
         </w:rPr>
       </w:pPr>
-      <w:bookmarkStart w:id="6" w:name="_Toc37605937"/>
+      <w:bookmarkStart w:id="5" w:name="_Toc37605937"/>
       <w:r>
         <w:rPr>
           <w:lang w:eastAsia="en-CA"/>
@@ -3431,7 +3429,7 @@
         <w:lastRenderedPageBreak/>
         <w:t>Week 5</w:t>
       </w:r>
-      <w:bookmarkEnd w:id="6"/>
+      <w:bookmarkEnd w:id="5"/>
     </w:p>
     <w:p>
       <w:pPr>
@@ -3531,14 +3529,14 @@
           <w:lang w:eastAsia="en-CA"/>
         </w:rPr>
       </w:pPr>
-      <w:bookmarkStart w:id="7" w:name="_Toc37605938"/>
+      <w:bookmarkStart w:id="6" w:name="_Toc37605938"/>
       <w:r>
         <w:rPr>
           <w:lang w:eastAsia="en-CA"/>
         </w:rPr>
         <w:t>Week 6</w:t>
       </w:r>
-      <w:bookmarkEnd w:id="7"/>
+      <w:bookmarkEnd w:id="6"/>
     </w:p>
     <w:p>
       <w:pPr>
@@ -3619,14 +3617,14 @@
           <w:lang w:eastAsia="en-CA"/>
         </w:rPr>
       </w:pPr>
-      <w:bookmarkStart w:id="8" w:name="_Toc37605939"/>
+      <w:bookmarkStart w:id="7" w:name="_Toc37605939"/>
       <w:r>
         <w:rPr>
           <w:lang w:eastAsia="en-CA"/>
         </w:rPr>
         <w:t>Week 10</w:t>
       </w:r>
-      <w:bookmarkEnd w:id="8"/>
+      <w:bookmarkEnd w:id="7"/>
     </w:p>
     <w:p>
       <w:pPr>
@@ -3669,7 +3667,7 @@
           <w:lang w:eastAsia="en-CA"/>
         </w:rPr>
       </w:pPr>
-      <w:bookmarkStart w:id="9" w:name="_Toc37605940"/>
+      <w:bookmarkStart w:id="8" w:name="_Toc37605940"/>
       <w:r>
         <w:rPr>
           <w:lang w:eastAsia="en-CA"/>
@@ -3677,66 +3675,66 @@
         <w:lastRenderedPageBreak/>
         <w:t>Analysis</w:t>
       </w:r>
+      <w:bookmarkEnd w:id="8"/>
+    </w:p>
+    <w:p>
+      <w:pPr>
+        <w:spacing w:line="360" w:lineRule="auto"/>
+        <w:rPr>
+          <w:lang w:eastAsia="en-CA"/>
+        </w:rPr>
+      </w:pPr>
+      <w:r>
+        <w:rPr>
+          <w:lang w:eastAsia="en-CA"/>
+        </w:rPr>
+        <w:t xml:space="preserve">The analysis of the problem gave us many different approaches we could take. Since this product was already available on a webpage, we could have easily </w:t>
+      </w:r>
+      <w:proofErr w:type="gramStart"/>
+      <w:r>
+        <w:rPr>
+          <w:lang w:eastAsia="en-CA"/>
+        </w:rPr>
+        <w:t>took</w:t>
+      </w:r>
+      <w:proofErr w:type="gramEnd"/>
+      <w:r>
+        <w:rPr>
+          <w:lang w:eastAsia="en-CA"/>
+        </w:rPr>
+        <w:t xml:space="preserve"> that webpage and just made it display within a mobile app. We decided against this approach, opting to create our own mobile application not only for the flexibility and iteration that we could do with the final product, but also so that we could gain experience as developers to solve a common problem in the industry right now which is how we can create a cross-platform mobile app that maintains a consistent look and feel. We also had a few options to approach the solution to content management. We opted to create a webpage for our client, as that would allow her to manage the database on any device. While this did expand the scope of the </w:t>
+      </w:r>
+      <w:proofErr w:type="gramStart"/>
+      <w:r>
+        <w:rPr>
+          <w:lang w:eastAsia="en-CA"/>
+        </w:rPr>
+        <w:t>project as a whole, it</w:t>
+      </w:r>
+      <w:proofErr w:type="gramEnd"/>
+      <w:r>
+        <w:rPr>
+          <w:lang w:eastAsia="en-CA"/>
+        </w:rPr>
+        <w:t xml:space="preserve"> gave us a better glimpse into what true system design looks like in practice.</w:t>
+      </w:r>
+    </w:p>
+    <w:p>
+      <w:pPr>
+        <w:pStyle w:val="Heading1"/>
+        <w:spacing w:line="360" w:lineRule="auto"/>
+        <w:rPr>
+          <w:lang w:eastAsia="en-CA"/>
+        </w:rPr>
+      </w:pPr>
+      <w:bookmarkStart w:id="9" w:name="_Toc37605941"/>
+      <w:r>
+        <w:rPr>
+          <w:lang w:eastAsia="en-CA"/>
+        </w:rPr>
+        <w:t>Initial Analysis</w:t>
+      </w:r>
       <w:bookmarkEnd w:id="9"/>
-    </w:p>
-    <w:p>
-      <w:pPr>
-        <w:spacing w:line="360" w:lineRule="auto"/>
-        <w:rPr>
-          <w:lang w:eastAsia="en-CA"/>
-        </w:rPr>
-      </w:pPr>
-      <w:r>
-        <w:rPr>
-          <w:lang w:eastAsia="en-CA"/>
-        </w:rPr>
-        <w:t xml:space="preserve">The analysis of the problem gave us many different approaches we could take. Since this product was already available on a webpage, we could have easily </w:t>
-      </w:r>
-      <w:proofErr w:type="gramStart"/>
-      <w:r>
-        <w:rPr>
-          <w:lang w:eastAsia="en-CA"/>
-        </w:rPr>
-        <w:t>took</w:t>
-      </w:r>
-      <w:proofErr w:type="gramEnd"/>
-      <w:r>
-        <w:rPr>
-          <w:lang w:eastAsia="en-CA"/>
-        </w:rPr>
-        <w:t xml:space="preserve"> that webpage and just made it display within a mobile app. We decided against this approach, opting to create our own mobile application not only for the flexibility and iteration that we could do with the final product, but also so that we could gain experience as developers to solve a common problem in the industry right now which is how we can create a cross-platform mobile app that maintains a consistent look and feel. We also had a few options to approach the solution to content management. We opted to create a webpage for our client, as that would allow her to manage the database on any device. While this did expand the scope of the </w:t>
-      </w:r>
-      <w:proofErr w:type="gramStart"/>
-      <w:r>
-        <w:rPr>
-          <w:lang w:eastAsia="en-CA"/>
-        </w:rPr>
-        <w:t>project as a whole, it</w:t>
-      </w:r>
-      <w:proofErr w:type="gramEnd"/>
-      <w:r>
-        <w:rPr>
-          <w:lang w:eastAsia="en-CA"/>
-        </w:rPr>
-        <w:t xml:space="preserve"> gave us a better glimpse into what true system design looks like in practice.</w:t>
-      </w:r>
-    </w:p>
-    <w:p>
-      <w:pPr>
-        <w:pStyle w:val="Heading1"/>
-        <w:spacing w:line="360" w:lineRule="auto"/>
-        <w:rPr>
-          <w:lang w:eastAsia="en-CA"/>
-        </w:rPr>
-      </w:pPr>
-      <w:bookmarkStart w:id="10" w:name="_Toc37605941"/>
-      <w:r>
-        <w:rPr>
-          <w:lang w:eastAsia="en-CA"/>
-        </w:rPr>
-        <w:t>Initial Analysis</w:t>
-      </w:r>
-      <w:bookmarkEnd w:id="10"/>
     </w:p>
     <w:p>
       <w:pPr>
@@ -3822,14 +3820,14 @@
           <w:lang w:eastAsia="en-CA"/>
         </w:rPr>
       </w:pPr>
-      <w:bookmarkStart w:id="11" w:name="_Toc37605942"/>
+      <w:bookmarkStart w:id="10" w:name="_Toc37605942"/>
       <w:r>
         <w:rPr>
           <w:lang w:eastAsia="en-CA"/>
         </w:rPr>
         <w:t>Week 3</w:t>
       </w:r>
-      <w:bookmarkEnd w:id="11"/>
+      <w:bookmarkEnd w:id="10"/>
     </w:p>
     <w:p>
       <w:pPr>
@@ -4068,14 +4066,14 @@
           <w:lang w:eastAsia="en-CA"/>
         </w:rPr>
       </w:pPr>
-      <w:bookmarkStart w:id="12" w:name="_Toc37605943"/>
+      <w:bookmarkStart w:id="11" w:name="_Toc37605943"/>
       <w:r>
         <w:rPr>
           <w:lang w:eastAsia="en-CA"/>
         </w:rPr>
         <w:t>Week 4</w:t>
       </w:r>
-      <w:bookmarkEnd w:id="12"/>
+      <w:bookmarkEnd w:id="11"/>
     </w:p>
     <w:p>
       <w:pPr>
@@ -4164,14 +4162,14 @@
           <w:lang w:eastAsia="en-CA"/>
         </w:rPr>
       </w:pPr>
-      <w:bookmarkStart w:id="13" w:name="_Toc37605944"/>
+      <w:bookmarkStart w:id="12" w:name="_Toc37605944"/>
       <w:r>
         <w:rPr>
           <w:lang w:eastAsia="en-CA"/>
         </w:rPr>
         <w:t>Week 5</w:t>
       </w:r>
-      <w:bookmarkEnd w:id="13"/>
+      <w:bookmarkEnd w:id="12"/>
     </w:p>
     <w:p>
       <w:pPr>
@@ -4219,14 +4217,14 @@
           <w:lang w:eastAsia="en-CA"/>
         </w:rPr>
       </w:pPr>
-      <w:bookmarkStart w:id="14" w:name="_Toc37605945"/>
+      <w:bookmarkStart w:id="13" w:name="_Toc37605945"/>
       <w:r>
         <w:rPr>
           <w:lang w:eastAsia="en-CA"/>
         </w:rPr>
         <w:t>Week 6</w:t>
       </w:r>
-      <w:bookmarkEnd w:id="14"/>
+      <w:bookmarkEnd w:id="13"/>
     </w:p>
     <w:p>
       <w:pPr>
@@ -4316,7 +4314,7 @@
           <w:lang w:eastAsia="en-CA"/>
         </w:rPr>
       </w:pPr>
-      <w:bookmarkStart w:id="15" w:name="_Toc37605946"/>
+      <w:bookmarkStart w:id="14" w:name="_Toc37605946"/>
       <w:r>
         <w:rPr>
           <w:lang w:eastAsia="en-CA"/>
@@ -4324,7 +4322,7 @@
         <w:lastRenderedPageBreak/>
         <w:t>Week 7</w:t>
       </w:r>
-      <w:bookmarkEnd w:id="15"/>
+      <w:bookmarkEnd w:id="14"/>
     </w:p>
     <w:p>
       <w:pPr>
@@ -4433,14 +4431,14 @@
           <w:lang w:eastAsia="en-CA"/>
         </w:rPr>
       </w:pPr>
-      <w:bookmarkStart w:id="16" w:name="_Toc37605947"/>
+      <w:bookmarkStart w:id="15" w:name="_Toc37605947"/>
       <w:r>
         <w:rPr>
           <w:lang w:eastAsia="en-CA"/>
         </w:rPr>
         <w:t>Week 10</w:t>
       </w:r>
-      <w:bookmarkEnd w:id="16"/>
+      <w:bookmarkEnd w:id="15"/>
     </w:p>
     <w:p>
       <w:pPr>
@@ -4497,7 +4495,7 @@
           <w:lang w:eastAsia="en-CA"/>
         </w:rPr>
       </w:pPr>
-      <w:bookmarkStart w:id="17" w:name="_Toc37605948"/>
+      <w:bookmarkStart w:id="16" w:name="_Toc37605948"/>
       <w:r>
         <w:rPr>
           <w:lang w:eastAsia="en-CA"/>
@@ -4505,24 +4503,24 @@
         <w:lastRenderedPageBreak/>
         <w:t>UI Design</w:t>
       </w:r>
+      <w:bookmarkEnd w:id="16"/>
+    </w:p>
+    <w:p>
+      <w:pPr>
+        <w:pStyle w:val="Heading1"/>
+        <w:spacing w:line="360" w:lineRule="auto"/>
+        <w:rPr>
+          <w:lang w:eastAsia="en-CA"/>
+        </w:rPr>
+      </w:pPr>
+      <w:bookmarkStart w:id="17" w:name="_Toc37605949"/>
+      <w:r>
+        <w:rPr>
+          <w:lang w:eastAsia="en-CA"/>
+        </w:rPr>
+        <w:t>Initial UI Design</w:t>
+      </w:r>
       <w:bookmarkEnd w:id="17"/>
-    </w:p>
-    <w:p>
-      <w:pPr>
-        <w:pStyle w:val="Heading1"/>
-        <w:spacing w:line="360" w:lineRule="auto"/>
-        <w:rPr>
-          <w:lang w:eastAsia="en-CA"/>
-        </w:rPr>
-      </w:pPr>
-      <w:bookmarkStart w:id="18" w:name="_Toc37605949"/>
-      <w:r>
-        <w:rPr>
-          <w:lang w:eastAsia="en-CA"/>
-        </w:rPr>
-        <w:t>Initial UI Design</w:t>
-      </w:r>
-      <w:bookmarkEnd w:id="18"/>
     </w:p>
     <w:p>
       <w:pPr>
@@ -4649,7 +4647,7 @@
           <w:lang w:eastAsia="en-CA"/>
         </w:rPr>
       </w:pPr>
-      <w:bookmarkStart w:id="19" w:name="_Toc37605950"/>
+      <w:bookmarkStart w:id="18" w:name="_Toc37605950"/>
       <w:r>
         <w:rPr>
           <w:lang w:eastAsia="en-CA"/>
@@ -4657,7 +4655,7 @@
         <w:lastRenderedPageBreak/>
         <w:t>Second Iteration</w:t>
       </w:r>
-      <w:bookmarkEnd w:id="19"/>
+      <w:bookmarkEnd w:id="18"/>
     </w:p>
     <w:p>
       <w:pPr>
@@ -4797,7 +4795,7 @@
           <w:lang w:eastAsia="en-CA"/>
         </w:rPr>
       </w:pPr>
-      <w:bookmarkStart w:id="20" w:name="_Toc37605951"/>
+      <w:bookmarkStart w:id="19" w:name="_Toc37605951"/>
       <w:r>
         <w:rPr>
           <w:lang w:eastAsia="en-CA"/>
@@ -4805,7 +4803,7 @@
         <w:lastRenderedPageBreak/>
         <w:t>Final Iteration</w:t>
       </w:r>
-      <w:bookmarkEnd w:id="20"/>
+      <w:bookmarkEnd w:id="19"/>
     </w:p>
     <w:p>
       <w:pPr>
@@ -4981,14 +4979,15 @@
           </wp:inline>
         </w:drawing>
       </w:r>
+      <w:bookmarkStart w:id="20" w:name="_GoBack"/>
       <w:r>
         <w:rPr>
           <w:noProof/>
           <w:lang w:eastAsia="en-CA"/>
         </w:rPr>
         <w:drawing>
-          <wp:inline distT="0" distB="0" distL="0" distR="0" wp14:anchorId="52687F39" wp14:editId="11011FE0">
-            <wp:extent cx="1681024" cy="3702404"/>
+          <wp:inline distT="0" distB="0" distL="0" distR="0" wp14:anchorId="52687F39" wp14:editId="5D33F6EE">
+            <wp:extent cx="1681024" cy="3583765"/>
             <wp:effectExtent l="0" t="0" r="0" b="0"/>
             <wp:docPr id="39" name="Picture 39"/>
             <wp:cNvGraphicFramePr>
@@ -5004,7 +5003,7 @@
                     </pic:cNvPicPr>
                   </pic:nvPicPr>
                   <pic:blipFill>
-                    <a:blip r:embed="rId13" cstate="print">
+                    <a:blip r:embed="rId15" cstate="print">
                       <a:extLst>
                         <a:ext uri="{28A0092B-C50C-407E-A947-70E740481C1C}">
                           <a14:useLocalDpi xmlns:a14="http://schemas.microsoft.com/office/drawing/2010/main" val="0"/>
@@ -5018,7 +5017,7 @@
                   <pic:spPr bwMode="auto">
                     <a:xfrm>
                       <a:off x="0" y="0"/>
-                      <a:ext cx="1681024" cy="3702404"/>
+                      <a:ext cx="1681024" cy="3583765"/>
                     </a:xfrm>
                     <a:prstGeom prst="rect">
                       <a:avLst/>
@@ -5034,6 +5033,7 @@
           </wp:inline>
         </w:drawing>
       </w:r>
+      <w:bookmarkEnd w:id="20"/>
     </w:p>
     <w:p>
       <w:pPr>
@@ -5066,7 +5066,7 @@
                     </pic:cNvPicPr>
                   </pic:nvPicPr>
                   <pic:blipFill>
-                    <a:blip r:embed="rId15" cstate="print">
+                    <a:blip r:embed="rId16" cstate="print">
                       <a:extLst>
                         <a:ext uri="{28A0092B-C50C-407E-A947-70E740481C1C}">
                           <a14:useLocalDpi xmlns:a14="http://schemas.microsoft.com/office/drawing/2010/main" val="0"/>
@@ -5119,7 +5119,7 @@
                     </pic:cNvPicPr>
                   </pic:nvPicPr>
                   <pic:blipFill>
-                    <a:blip r:embed="rId16" cstate="print">
+                    <a:blip r:embed="rId17" cstate="print">
                       <a:extLst>
                         <a:ext uri="{28A0092B-C50C-407E-A947-70E740481C1C}">
                           <a14:useLocalDpi xmlns:a14="http://schemas.microsoft.com/office/drawing/2010/main" val="0"/>
@@ -5180,7 +5180,7 @@
                     </pic:cNvPicPr>
                   </pic:nvPicPr>
                   <pic:blipFill>
-                    <a:blip r:embed="rId17" cstate="print">
+                    <a:blip r:embed="rId18" cstate="print">
                       <a:extLst>
                         <a:ext uri="{28A0092B-C50C-407E-A947-70E740481C1C}">
                           <a14:useLocalDpi xmlns:a14="http://schemas.microsoft.com/office/drawing/2010/main" val="0"/>
@@ -5233,7 +5233,7 @@
                     </pic:cNvPicPr>
                   </pic:nvPicPr>
                   <pic:blipFill>
-                    <a:blip r:embed="rId18" cstate="print">
+                    <a:blip r:embed="rId19" cstate="print">
                       <a:extLst>
                         <a:ext uri="{28A0092B-C50C-407E-A947-70E740481C1C}">
                           <a14:useLocalDpi xmlns:a14="http://schemas.microsoft.com/office/drawing/2010/main" val="0"/>
@@ -5303,7 +5303,7 @@
                     </pic:cNvPicPr>
                   </pic:nvPicPr>
                   <pic:blipFill>
-                    <a:blip r:embed="rId19" cstate="print">
+                    <a:blip r:embed="rId20" cstate="print">
                       <a:extLst>
                         <a:ext uri="{28A0092B-C50C-407E-A947-70E740481C1C}">
                           <a14:useLocalDpi xmlns:a14="http://schemas.microsoft.com/office/drawing/2010/main" val="0"/>
@@ -5356,7 +5356,7 @@
                     </pic:cNvPicPr>
                   </pic:nvPicPr>
                   <pic:blipFill>
-                    <a:blip r:embed="rId20" cstate="print">
+                    <a:blip r:embed="rId21" cstate="print">
                       <a:extLst>
                         <a:ext uri="{28A0092B-C50C-407E-A947-70E740481C1C}">
                           <a14:useLocalDpi xmlns:a14="http://schemas.microsoft.com/office/drawing/2010/main" val="0"/>
@@ -5417,7 +5417,7 @@
                     </pic:cNvPicPr>
                   </pic:nvPicPr>
                   <pic:blipFill>
-                    <a:blip r:embed="rId21" cstate="print">
+                    <a:blip r:embed="rId22" cstate="print">
                       <a:extLst>
                         <a:ext uri="{28A0092B-C50C-407E-A947-70E740481C1C}">
                           <a14:useLocalDpi xmlns:a14="http://schemas.microsoft.com/office/drawing/2010/main" val="0"/>
@@ -5470,7 +5470,7 @@
                     </pic:cNvPicPr>
                   </pic:nvPicPr>
                   <pic:blipFill>
-                    <a:blip r:embed="rId22" cstate="print">
+                    <a:blip r:embed="rId23" cstate="print">
                       <a:extLst>
                         <a:ext uri="{28A0092B-C50C-407E-A947-70E740481C1C}">
                           <a14:useLocalDpi xmlns:a14="http://schemas.microsoft.com/office/drawing/2010/main" val="0"/>
@@ -5699,7 +5699,7 @@
         </w:rPr>
         <w:t xml:space="preserve"> project, you first have to setup React Native on your local machine. The instructions on how to do so are located on the </w:t>
       </w:r>
-      <w:hyperlink r:id="rId23" w:history="1">
+      <w:hyperlink r:id="rId24" w:history="1">
         <w:r>
           <w:rPr>
             <w:rStyle w:val="Hyperlink"/>
@@ -6159,7 +6159,7 @@
         </w:rPr>
         <w:t xml:space="preserve">Note: the </w:t>
       </w:r>
-      <w:hyperlink r:id="rId24" w:history="1">
+      <w:hyperlink r:id="rId25" w:history="1">
         <w:r>
           <w:rPr>
             <w:rStyle w:val="Hyperlink"/>
@@ -6843,7 +6843,7 @@
         </w:rPr>
         <w:t xml:space="preserve">For this project, our testing plan was quite simple. Unlike a complex product such as a machine learning product, our final product was rather simple, so we simply focused on making sure our app and the client website remained stable and reliable under different use cases. To illustrate the different use cases and feature set working under different conditions, we have included two demonstration videos to our Project Binder on our GitHub page. These demonstration videos are located at </w:t>
       </w:r>
-      <w:hyperlink r:id="rId25" w:history="1">
+      <w:hyperlink r:id="rId26" w:history="1">
         <w:r>
           <w:rPr>
             <w:rStyle w:val="Hyperlink"/>
@@ -6906,23 +6906,23 @@
       <w:pPr>
         <w:pStyle w:val="Heading1"/>
       </w:pPr>
-      <w:bookmarkStart w:id="35" w:name="_Toc35520785"/>
-      <w:bookmarkStart w:id="36" w:name="_Toc37605966"/>
+      <w:bookmarkStart w:id="35" w:name="_Toc37605966"/>
+      <w:bookmarkStart w:id="36" w:name="_Toc35520785"/>
       <w:r>
         <w:t>Client Documentation</w:t>
       </w:r>
+      <w:bookmarkEnd w:id="35"/>
+    </w:p>
+    <w:p/>
+    <w:p>
+      <w:pPr>
+        <w:pStyle w:val="Heading2"/>
+      </w:pPr>
+      <w:bookmarkStart w:id="37" w:name="_Toc37605967"/>
+      <w:r>
+        <w:t>Installing the Deep Map app on Android</w:t>
+      </w:r>
       <w:bookmarkEnd w:id="36"/>
-    </w:p>
-    <w:p/>
-    <w:p>
-      <w:pPr>
-        <w:pStyle w:val="Heading2"/>
-      </w:pPr>
-      <w:bookmarkStart w:id="37" w:name="_Toc37605967"/>
-      <w:r>
-        <w:t>Installing the Deep Map app on Android</w:t>
-      </w:r>
-      <w:bookmarkEnd w:id="35"/>
       <w:bookmarkEnd w:id="37"/>
     </w:p>
     <w:p/>
@@ -6972,7 +6972,7 @@
                     </pic:cNvPicPr>
                   </pic:nvPicPr>
                   <pic:blipFill>
-                    <a:blip r:embed="rId26" cstate="print">
+                    <a:blip r:embed="rId27" cstate="print">
                       <a:extLst>
                         <a:ext uri="{28A0092B-C50C-407E-A947-70E740481C1C}">
                           <a14:useLocalDpi xmlns:a14="http://schemas.microsoft.com/office/drawing/2010/main" val="0"/>
@@ -7058,7 +7058,7 @@
                     </pic:cNvPicPr>
                   </pic:nvPicPr>
                   <pic:blipFill>
-                    <a:blip r:embed="rId27" cstate="print">
+                    <a:blip r:embed="rId28" cstate="print">
                       <a:extLst>
                         <a:ext uri="{28A0092B-C50C-407E-A947-70E740481C1C}">
                           <a14:useLocalDpi xmlns:a14="http://schemas.microsoft.com/office/drawing/2010/main" val="0"/>
@@ -7146,7 +7146,7 @@
                     </pic:cNvPicPr>
                   </pic:nvPicPr>
                   <pic:blipFill>
-                    <a:blip r:embed="rId28" cstate="print">
+                    <a:blip r:embed="rId29" cstate="print">
                       <a:extLst>
                         <a:ext uri="{28A0092B-C50C-407E-A947-70E740481C1C}">
                           <a14:useLocalDpi xmlns:a14="http://schemas.microsoft.com/office/drawing/2010/main" val="0"/>
@@ -7251,7 +7251,7 @@
                     </pic:cNvPicPr>
                   </pic:nvPicPr>
                   <pic:blipFill>
-                    <a:blip r:embed="rId29" cstate="print">
+                    <a:blip r:embed="rId30" cstate="print">
                       <a:extLst>
                         <a:ext uri="{28A0092B-C50C-407E-A947-70E740481C1C}">
                           <a14:useLocalDpi xmlns:a14="http://schemas.microsoft.com/office/drawing/2010/main" val="0"/>
@@ -7355,7 +7355,7 @@
                     </pic:cNvPicPr>
                   </pic:nvPicPr>
                   <pic:blipFill>
-                    <a:blip r:embed="rId30" cstate="print">
+                    <a:blip r:embed="rId31" cstate="print">
                       <a:extLst>
                         <a:ext uri="{28A0092B-C50C-407E-A947-70E740481C1C}">
                           <a14:useLocalDpi xmlns:a14="http://schemas.microsoft.com/office/drawing/2010/main" val="0"/>
@@ -7482,7 +7482,7 @@
                     </pic:cNvPicPr>
                   </pic:nvPicPr>
                   <pic:blipFill>
-                    <a:blip r:embed="rId31" cstate="print">
+                    <a:blip r:embed="rId32" cstate="print">
                       <a:extLst>
                         <a:ext uri="{28A0092B-C50C-407E-A947-70E740481C1C}">
                           <a14:useLocalDpi xmlns:a14="http://schemas.microsoft.com/office/drawing/2010/main" val="0"/>
@@ -7586,7 +7586,7 @@
                     </pic:cNvPicPr>
                   </pic:nvPicPr>
                   <pic:blipFill>
-                    <a:blip r:embed="rId32" cstate="print">
+                    <a:blip r:embed="rId33" cstate="print">
                       <a:extLst>
                         <a:ext uri="{28A0092B-C50C-407E-A947-70E740481C1C}">
                           <a14:useLocalDpi xmlns:a14="http://schemas.microsoft.com/office/drawing/2010/main" val="0"/>
@@ -7691,7 +7691,7 @@
                     </pic:cNvPicPr>
                   </pic:nvPicPr>
                   <pic:blipFill>
-                    <a:blip r:embed="rId33" cstate="print">
+                    <a:blip r:embed="rId34" cstate="print">
                       <a:extLst>
                         <a:ext uri="{28A0092B-C50C-407E-A947-70E740481C1C}">
                           <a14:useLocalDpi xmlns:a14="http://schemas.microsoft.com/office/drawing/2010/main" val="0"/>
@@ -7792,7 +7792,7 @@
                     </pic:cNvPicPr>
                   </pic:nvPicPr>
                   <pic:blipFill>
-                    <a:blip r:embed="rId34" cstate="print">
+                    <a:blip r:embed="rId35" cstate="print">
                       <a:extLst>
                         <a:ext uri="{28A0092B-C50C-407E-A947-70E740481C1C}">
                           <a14:useLocalDpi xmlns:a14="http://schemas.microsoft.com/office/drawing/2010/main" val="0"/>
@@ -7881,7 +7881,7 @@
                     </pic:cNvPicPr>
                   </pic:nvPicPr>
                   <pic:blipFill>
-                    <a:blip r:embed="rId35" cstate="print">
+                    <a:blip r:embed="rId36" cstate="print">
                       <a:extLst>
                         <a:ext uri="{28A0092B-C50C-407E-A947-70E740481C1C}">
                           <a14:useLocalDpi xmlns:a14="http://schemas.microsoft.com/office/drawing/2010/main" val="0"/>
@@ -7986,7 +7986,7 @@
                     </pic:cNvPicPr>
                   </pic:nvPicPr>
                   <pic:blipFill>
-                    <a:blip r:embed="rId36" cstate="print">
+                    <a:blip r:embed="rId37" cstate="print">
                       <a:extLst>
                         <a:ext uri="{28A0092B-C50C-407E-A947-70E740481C1C}">
                           <a14:useLocalDpi xmlns:a14="http://schemas.microsoft.com/office/drawing/2010/main" val="0"/>
@@ -8048,7 +8048,7 @@
       <w:r>
         <w:t xml:space="preserve">Go to the </w:t>
       </w:r>
-      <w:hyperlink r:id="rId37" w:history="1">
+      <w:hyperlink r:id="rId38" w:history="1">
         <w:r>
           <w:rPr>
             <w:rStyle w:val="Hyperlink"/>
@@ -8107,7 +8107,7 @@
                     <pic:cNvPicPr/>
                   </pic:nvPicPr>
                   <pic:blipFill>
-                    <a:blip r:embed="rId38"/>
+                    <a:blip r:embed="rId39"/>
                     <a:stretch>
                       <a:fillRect/>
                     </a:stretch>
@@ -8161,7 +8161,7 @@
         </w:rPr>
         <w:t xml:space="preserve"> Go to </w:t>
       </w:r>
-      <w:hyperlink r:id="rId39" w:history="1">
+      <w:hyperlink r:id="rId40" w:history="1">
         <w:r>
           <w:rPr>
             <w:rStyle w:val="Hyperlink"/>
@@ -8240,91 +8240,6 @@
             <wp:extent cx="3434963" cy="3831078"/>
             <wp:effectExtent l="0" t="0" r="0" b="0"/>
             <wp:docPr id="18" name="Picture 18"/>
-            <wp:cNvGraphicFramePr>
-              <a:graphicFrameLocks xmlns:a="http://schemas.openxmlformats.org/drawingml/2006/main" noChangeAspect="1"/>
-            </wp:cNvGraphicFramePr>
-            <a:graphic xmlns:a="http://schemas.openxmlformats.org/drawingml/2006/main">
-              <a:graphicData uri="http://schemas.openxmlformats.org/drawingml/2006/picture">
-                <pic:pic xmlns:pic="http://schemas.openxmlformats.org/drawingml/2006/picture">
-                  <pic:nvPicPr>
-                    <pic:cNvPr id="1" name=""/>
-                    <pic:cNvPicPr/>
-                  </pic:nvPicPr>
-                  <pic:blipFill>
-                    <a:blip r:embed="rId40"/>
-                    <a:stretch>
-                      <a:fillRect/>
-                    </a:stretch>
-                  </pic:blipFill>
-                  <pic:spPr>
-                    <a:xfrm>
-                      <a:off x="0" y="0"/>
-                      <a:ext cx="3540522" cy="3948809"/>
-                    </a:xfrm>
-                    <a:prstGeom prst="rect">
-                      <a:avLst/>
-                    </a:prstGeom>
-                  </pic:spPr>
-                </pic:pic>
-              </a:graphicData>
-            </a:graphic>
-          </wp:inline>
-        </w:drawing>
-      </w:r>
-    </w:p>
-    <w:p>
-      <w:pPr>
-        <w:spacing w:line="360" w:lineRule="auto"/>
-        <w:rPr>
-          <w:b/>
-          <w:bCs/>
-          <w:noProof/>
-          <w:lang w:eastAsia="en-CA"/>
-        </w:rPr>
-      </w:pPr>
-      <w:r>
-        <w:rPr>
-          <w:b/>
-          <w:bCs/>
-          <w:noProof/>
-          <w:lang w:eastAsia="en-CA"/>
-        </w:rPr>
-        <w:t>Step 5.</w:t>
-      </w:r>
-      <w:r>
-        <w:rPr>
-          <w:noProof/>
-          <w:lang w:eastAsia="en-CA"/>
-        </w:rPr>
-        <w:t xml:space="preserve"> Click on the </w:t>
-      </w:r>
-      <w:r>
-        <w:rPr>
-          <w:b/>
-          <w:bCs/>
-          <w:noProof/>
-          <w:lang w:eastAsia="en-CA"/>
-        </w:rPr>
-        <w:t>Coordinates</w:t>
-      </w:r>
-    </w:p>
-    <w:p>
-      <w:pPr>
-        <w:spacing w:line="360" w:lineRule="auto"/>
-        <w:rPr>
-          <w:noProof/>
-          <w:lang w:eastAsia="en-CA"/>
-        </w:rPr>
-      </w:pPr>
-      <w:r>
-        <w:rPr>
-          <w:noProof/>
-        </w:rPr>
-        <w:drawing>
-          <wp:inline distT="0" distB="0" distL="0" distR="0" wp14:anchorId="70C2C573" wp14:editId="7B1DCACE">
-            <wp:extent cx="2759103" cy="3077278"/>
-            <wp:effectExtent l="0" t="0" r="3175" b="8890"/>
-            <wp:docPr id="19" name="Picture 19"/>
             <wp:cNvGraphicFramePr>
               <a:graphicFrameLocks xmlns:a="http://schemas.openxmlformats.org/drawingml/2006/main" noChangeAspect="1"/>
             </wp:cNvGraphicFramePr>
@@ -8344,7 +8259,7 @@
                   <pic:spPr>
                     <a:xfrm>
                       <a:off x="0" y="0"/>
-                      <a:ext cx="2775899" cy="3096010"/>
+                      <a:ext cx="3540522" cy="3948809"/>
                     </a:xfrm>
                     <a:prstGeom prst="rect">
                       <a:avLst/>
@@ -8374,8 +8289,14 @@
           <w:noProof/>
           <w:lang w:eastAsia="en-CA"/>
         </w:rPr>
-        <w:lastRenderedPageBreak/>
-        <w:t xml:space="preserve">Step </w:t>
+        <w:t>Step 5.</w:t>
+      </w:r>
+      <w:r>
+        <w:rPr>
+          <w:noProof/>
+          <w:lang w:eastAsia="en-CA"/>
+        </w:rPr>
+        <w:t xml:space="preserve"> Click on the </w:t>
       </w:r>
       <w:r>
         <w:rPr>
@@ -8384,42 +8305,26 @@
           <w:noProof/>
           <w:lang w:eastAsia="en-CA"/>
         </w:rPr>
-        <w:t>6</w:t>
-      </w:r>
-      <w:r>
-        <w:rPr>
-          <w:b/>
-          <w:bCs/>
+        <w:t>Coordinates</w:t>
+      </w:r>
+    </w:p>
+    <w:p>
+      <w:pPr>
+        <w:spacing w:line="360" w:lineRule="auto"/>
+        <w:rPr>
           <w:noProof/>
           <w:lang w:eastAsia="en-CA"/>
         </w:rPr>
-        <w:t>.</w:t>
-      </w:r>
+      </w:pPr>
       <w:r>
         <w:rPr>
           <w:noProof/>
-          <w:lang w:eastAsia="en-CA"/>
-        </w:rPr>
-        <w:t xml:space="preserve"> Copy the Coordinates at the top of the screen</w:t>
-      </w:r>
-    </w:p>
-    <w:p>
-      <w:pPr>
-        <w:spacing w:line="360" w:lineRule="auto"/>
-        <w:rPr>
-          <w:noProof/>
-          <w:lang w:eastAsia="en-CA"/>
-        </w:rPr>
-      </w:pPr>
-      <w:r>
-        <w:rPr>
-          <w:noProof/>
         </w:rPr>
         <w:drawing>
-          <wp:inline distT="0" distB="0" distL="0" distR="0" wp14:anchorId="40FA2EC2" wp14:editId="58E08DEF">
-            <wp:extent cx="5943600" cy="2363470"/>
-            <wp:effectExtent l="0" t="0" r="0" b="0"/>
-            <wp:docPr id="10" name="Picture 10"/>
+          <wp:inline distT="0" distB="0" distL="0" distR="0" wp14:anchorId="70C2C573" wp14:editId="7B1DCACE">
+            <wp:extent cx="2759103" cy="3077278"/>
+            <wp:effectExtent l="0" t="0" r="3175" b="8890"/>
+            <wp:docPr id="19" name="Picture 19"/>
             <wp:cNvGraphicFramePr>
               <a:graphicFrameLocks xmlns:a="http://schemas.openxmlformats.org/drawingml/2006/main" noChangeAspect="1"/>
             </wp:cNvGraphicFramePr>
@@ -8439,7 +8344,7 @@
                   <pic:spPr>
                     <a:xfrm>
                       <a:off x="0" y="0"/>
-                      <a:ext cx="5943600" cy="2363470"/>
+                      <a:ext cx="2775899" cy="3096010"/>
                     </a:xfrm>
                     <a:prstGeom prst="rect">
                       <a:avLst/>
@@ -8462,112 +8367,59 @@
           <w:lang w:eastAsia="en-CA"/>
         </w:rPr>
       </w:pPr>
-    </w:p>
-    <w:p>
-      <w:pPr>
-        <w:spacing w:line="360" w:lineRule="auto"/>
+      <w:r>
         <w:rPr>
           <w:b/>
           <w:bCs/>
           <w:noProof/>
           <w:lang w:eastAsia="en-CA"/>
         </w:rPr>
-      </w:pPr>
-    </w:p>
-    <w:p>
-      <w:pPr>
-        <w:spacing w:line="360" w:lineRule="auto"/>
+        <w:lastRenderedPageBreak/>
+        <w:t xml:space="preserve">Step </w:t>
+      </w:r>
+      <w:r>
         <w:rPr>
           <w:b/>
           <w:bCs/>
           <w:noProof/>
           <w:lang w:eastAsia="en-CA"/>
         </w:rPr>
-      </w:pPr>
-    </w:p>
-    <w:p>
-      <w:pPr>
-        <w:spacing w:line="360" w:lineRule="auto"/>
+        <w:t>6</w:t>
+      </w:r>
+      <w:r>
         <w:rPr>
           <w:b/>
           <w:bCs/>
           <w:noProof/>
           <w:lang w:eastAsia="en-CA"/>
         </w:rPr>
-      </w:pPr>
-    </w:p>
-    <w:p>
-      <w:pPr>
-        <w:spacing w:line="360" w:lineRule="auto"/>
+        <w:t>.</w:t>
+      </w:r>
+      <w:r>
         <w:rPr>
           <w:noProof/>
           <w:lang w:eastAsia="en-CA"/>
         </w:rPr>
-      </w:pPr>
-      <w:r>
-        <w:rPr>
-          <w:b/>
-          <w:bCs/>
+        <w:t xml:space="preserve"> Copy the Coordinates at the top of the screen</w:t>
+      </w:r>
+    </w:p>
+    <w:p>
+      <w:pPr>
+        <w:spacing w:line="360" w:lineRule="auto"/>
+        <w:rPr>
           <w:noProof/>
           <w:lang w:eastAsia="en-CA"/>
         </w:rPr>
-        <w:t xml:space="preserve">Step </w:t>
-      </w:r>
-      <w:r>
-        <w:rPr>
-          <w:b/>
-          <w:bCs/>
+      </w:pPr>
+      <w:r>
+        <w:rPr>
           <w:noProof/>
-          <w:lang w:eastAsia="en-CA"/>
-        </w:rPr>
-        <w:t>7</w:t>
-      </w:r>
-      <w:r>
-        <w:rPr>
-          <w:b/>
-          <w:bCs/>
-          <w:noProof/>
-          <w:lang w:eastAsia="en-CA"/>
-        </w:rPr>
-        <w:t>.</w:t>
-      </w:r>
-      <w:r>
-        <w:rPr>
-          <w:noProof/>
-          <w:lang w:eastAsia="en-CA"/>
-        </w:rPr>
-        <w:t xml:space="preserve"> Paste these coordinates into the Location field along with any other relevant information you’d like to add and click </w:t>
-      </w:r>
-      <w:r>
-        <w:rPr>
-          <w:b/>
-          <w:bCs/>
-          <w:noProof/>
-          <w:lang w:eastAsia="en-CA"/>
-        </w:rPr>
-        <w:t>Submit</w:t>
-      </w:r>
-    </w:p>
-    <w:p>
-      <w:pPr>
-        <w:spacing w:line="360" w:lineRule="auto"/>
-        <w:rPr>
-          <w:b/>
-          <w:bCs/>
-          <w:noProof/>
-          <w:lang w:eastAsia="en-CA"/>
-        </w:rPr>
-      </w:pPr>
-      <w:r>
-        <w:rPr>
-          <w:noProof/>
-        </w:rPr>
-        <w:lastRenderedPageBreak/>
+        </w:rPr>
         <w:drawing>
-          <wp:inline distT="0" distB="0" distL="0" distR="0" wp14:anchorId="39B1F246" wp14:editId="7AA84935">
-            <wp:extent cx="2528515" cy="6715073"/>
-            <wp:effectExtent l="0" t="0" r="5715" b="0"/>
-            <wp:docPr id="12" name="Picture 12"/>
+          <wp:inline distT="0" distB="0" distL="0" distR="0" wp14:anchorId="40FA2EC2" wp14:editId="58E08DEF">
+            <wp:extent cx="5943600" cy="2363470"/>
+            <wp:effectExtent l="0" t="0" r="0" b="0"/>
+            <wp:docPr id="10" name="Picture 10"/>
             <wp:cNvGraphicFramePr>
               <a:graphicFrameLocks xmlns:a="http://schemas.openxmlformats.org/drawingml/2006/main" noChangeAspect="1"/>
             </wp:cNvGraphicFramePr>
@@ -8587,6 +8439,154 @@
                   <pic:spPr>
                     <a:xfrm>
                       <a:off x="0" y="0"/>
+                      <a:ext cx="5943600" cy="2363470"/>
+                    </a:xfrm>
+                    <a:prstGeom prst="rect">
+                      <a:avLst/>
+                    </a:prstGeom>
+                  </pic:spPr>
+                </pic:pic>
+              </a:graphicData>
+            </a:graphic>
+          </wp:inline>
+        </w:drawing>
+      </w:r>
+    </w:p>
+    <w:p>
+      <w:pPr>
+        <w:spacing w:line="360" w:lineRule="auto"/>
+        <w:rPr>
+          <w:b/>
+          <w:bCs/>
+          <w:noProof/>
+          <w:lang w:eastAsia="en-CA"/>
+        </w:rPr>
+      </w:pPr>
+    </w:p>
+    <w:p>
+      <w:pPr>
+        <w:spacing w:line="360" w:lineRule="auto"/>
+        <w:rPr>
+          <w:b/>
+          <w:bCs/>
+          <w:noProof/>
+          <w:lang w:eastAsia="en-CA"/>
+        </w:rPr>
+      </w:pPr>
+    </w:p>
+    <w:p>
+      <w:pPr>
+        <w:spacing w:line="360" w:lineRule="auto"/>
+        <w:rPr>
+          <w:b/>
+          <w:bCs/>
+          <w:noProof/>
+          <w:lang w:eastAsia="en-CA"/>
+        </w:rPr>
+      </w:pPr>
+    </w:p>
+    <w:p>
+      <w:pPr>
+        <w:spacing w:line="360" w:lineRule="auto"/>
+        <w:rPr>
+          <w:b/>
+          <w:bCs/>
+          <w:noProof/>
+          <w:lang w:eastAsia="en-CA"/>
+        </w:rPr>
+      </w:pPr>
+    </w:p>
+    <w:p>
+      <w:pPr>
+        <w:spacing w:line="360" w:lineRule="auto"/>
+        <w:rPr>
+          <w:noProof/>
+          <w:lang w:eastAsia="en-CA"/>
+        </w:rPr>
+      </w:pPr>
+      <w:r>
+        <w:rPr>
+          <w:b/>
+          <w:bCs/>
+          <w:noProof/>
+          <w:lang w:eastAsia="en-CA"/>
+        </w:rPr>
+        <w:t xml:space="preserve">Step </w:t>
+      </w:r>
+      <w:r>
+        <w:rPr>
+          <w:b/>
+          <w:bCs/>
+          <w:noProof/>
+          <w:lang w:eastAsia="en-CA"/>
+        </w:rPr>
+        <w:t>7</w:t>
+      </w:r>
+      <w:r>
+        <w:rPr>
+          <w:b/>
+          <w:bCs/>
+          <w:noProof/>
+          <w:lang w:eastAsia="en-CA"/>
+        </w:rPr>
+        <w:t>.</w:t>
+      </w:r>
+      <w:r>
+        <w:rPr>
+          <w:noProof/>
+          <w:lang w:eastAsia="en-CA"/>
+        </w:rPr>
+        <w:t xml:space="preserve"> Paste these coordinates into the Location field along with any other relevant information you’d like to add and click </w:t>
+      </w:r>
+      <w:r>
+        <w:rPr>
+          <w:b/>
+          <w:bCs/>
+          <w:noProof/>
+          <w:lang w:eastAsia="en-CA"/>
+        </w:rPr>
+        <w:t>Submit</w:t>
+      </w:r>
+    </w:p>
+    <w:p>
+      <w:pPr>
+        <w:spacing w:line="360" w:lineRule="auto"/>
+        <w:rPr>
+          <w:b/>
+          <w:bCs/>
+          <w:noProof/>
+          <w:lang w:eastAsia="en-CA"/>
+        </w:rPr>
+      </w:pPr>
+      <w:r>
+        <w:rPr>
+          <w:noProof/>
+        </w:rPr>
+        <w:lastRenderedPageBreak/>
+        <w:drawing>
+          <wp:inline distT="0" distB="0" distL="0" distR="0" wp14:anchorId="39B1F246" wp14:editId="7AA84935">
+            <wp:extent cx="2528515" cy="6715073"/>
+            <wp:effectExtent l="0" t="0" r="5715" b="0"/>
+            <wp:docPr id="12" name="Picture 12"/>
+            <wp:cNvGraphicFramePr>
+              <a:graphicFrameLocks xmlns:a="http://schemas.openxmlformats.org/drawingml/2006/main" noChangeAspect="1"/>
+            </wp:cNvGraphicFramePr>
+            <a:graphic xmlns:a="http://schemas.openxmlformats.org/drawingml/2006/main">
+              <a:graphicData uri="http://schemas.openxmlformats.org/drawingml/2006/picture">
+                <pic:pic xmlns:pic="http://schemas.openxmlformats.org/drawingml/2006/picture">
+                  <pic:nvPicPr>
+                    <pic:cNvPr id="1" name=""/>
+                    <pic:cNvPicPr/>
+                  </pic:nvPicPr>
+                  <pic:blipFill>
+                    <a:blip r:embed="rId44"/>
+                    <a:stretch>
+                      <a:fillRect/>
+                    </a:stretch>
+                  </pic:blipFill>
+                  <pic:spPr>
+                    <a:xfrm>
+                      <a:off x="0" y="0"/>
                       <a:ext cx="2561081" cy="6801561"/>
                     </a:xfrm>
                     <a:prstGeom prst="rect">
@@ -8608,7 +8608,7 @@
       </w:pPr>
     </w:p>
     <w:sectPr>
-      <w:footerReference w:type="default" r:id="rId44"/>
+      <w:footerReference w:type="default" r:id="rId45"/>
       <w:pgSz w:w="12240" w:h="15840"/>
       <w:pgMar w:top="1440" w:right="1440" w:bottom="1440" w:left="1440" w:header="708" w:footer="708" w:gutter="0"/>
       <w:cols w:space="708"/>
@@ -14187,7 +14187,7 @@
 </file>
 
 <file path=customXml/itemProps1.xml><?xml version="1.0" encoding="utf-8"?>
-<ds:datastoreItem xmlns:ds="http://schemas.openxmlformats.org/officeDocument/2006/customXml" ds:itemID="{81FD46BD-72BA-4B32-AD72-BD9B73A2E0F2}">
+<ds:datastoreItem xmlns:ds="http://schemas.openxmlformats.org/officeDocument/2006/customXml" ds:itemID="{FA876948-793A-47A1-A489-7D8BA77B3437}">
   <ds:schemaRefs>
     <ds:schemaRef ds:uri="http://schemas.openxmlformats.org/officeDocument/2006/bibliography"/>
   </ds:schemaRefs>

</xml_diff>

<commit_message>
Added content to the implementation file (readme and Project Report) and further styling to the project report
</commit_message>
<xml_diff>
--- a/Project Binder/Project Report/Project Report.docx
+++ b/Project Binder/Project Report/Project Report.docx
@@ -189,6 +189,7 @@
             </w:tabs>
             <w:rPr>
               <w:rFonts w:eastAsiaTheme="minorEastAsia"/>
+              <w:noProof/>
               <w:lang w:eastAsia="en-CA"/>
             </w:rPr>
           </w:pPr>
@@ -213,29 +214,60 @@
             </w:rPr>
             <w:fldChar w:fldCharType="separate"/>
           </w:r>
-          <w:hyperlink w:anchor="_Toc37605932" w:history="1">
+          <w:hyperlink w:anchor="_Toc37618587" w:history="1">
             <w:r>
               <w:rPr>
                 <w:rStyle w:val="Hyperlink"/>
+                <w:noProof/>
               </w:rPr>
               <w:t>Abstract</w:t>
             </w:r>
             <w:r>
+              <w:rPr>
+                <w:noProof/>
+                <w:webHidden/>
+              </w:rPr>
               <w:tab/>
             </w:r>
             <w:r>
+              <w:rPr>
+                <w:noProof/>
+                <w:webHidden/>
+              </w:rPr>
               <w:fldChar w:fldCharType="begin"/>
             </w:r>
             <w:r>
-              <w:instrText xml:space="preserve"> PAGEREF _Toc37605932 \h </w:instrText>
-            </w:r>
-            <w:r>
+              <w:rPr>
+                <w:noProof/>
+                <w:webHidden/>
+              </w:rPr>
+              <w:instrText xml:space="preserve"> PAGEREF _Toc37618587 \h </w:instrText>
+            </w:r>
+            <w:r>
+              <w:rPr>
+                <w:noProof/>
+                <w:webHidden/>
+              </w:rPr>
+            </w:r>
+            <w:r>
+              <w:rPr>
+                <w:noProof/>
+                <w:webHidden/>
+              </w:rPr>
               <w:fldChar w:fldCharType="separate"/>
             </w:r>
             <w:r>
+              <w:rPr>
+                <w:noProof/>
+                <w:webHidden/>
+              </w:rPr>
               <w:t>4</w:t>
             </w:r>
             <w:r>
+              <w:rPr>
+                <w:noProof/>
+                <w:webHidden/>
+              </w:rPr>
               <w:fldChar w:fldCharType="end"/>
             </w:r>
           </w:hyperlink>
@@ -248,33 +280,65 @@
             </w:tabs>
             <w:rPr>
               <w:rFonts w:eastAsiaTheme="minorEastAsia"/>
+              <w:noProof/>
               <w:lang w:eastAsia="en-CA"/>
             </w:rPr>
           </w:pPr>
-          <w:hyperlink w:anchor="_Toc37605933" w:history="1">
+          <w:hyperlink w:anchor="_Toc37618588" w:history="1">
             <w:r>
               <w:rPr>
                 <w:rStyle w:val="Hyperlink"/>
+                <w:noProof/>
                 <w:lang w:eastAsia="en-CA"/>
               </w:rPr>
               <w:t>Requirements</w:t>
             </w:r>
             <w:r>
+              <w:rPr>
+                <w:noProof/>
+                <w:webHidden/>
+              </w:rPr>
               <w:tab/>
             </w:r>
             <w:r>
+              <w:rPr>
+                <w:noProof/>
+                <w:webHidden/>
+              </w:rPr>
               <w:fldChar w:fldCharType="begin"/>
             </w:r>
             <w:r>
-              <w:instrText xml:space="preserve"> PAGEREF _Toc37605933 \h </w:instrText>
-            </w:r>
-            <w:r>
+              <w:rPr>
+                <w:noProof/>
+                <w:webHidden/>
+              </w:rPr>
+              <w:instrText xml:space="preserve"> PAGEREF _Toc37618588 \h </w:instrText>
+            </w:r>
+            <w:r>
+              <w:rPr>
+                <w:noProof/>
+                <w:webHidden/>
+              </w:rPr>
+            </w:r>
+            <w:r>
+              <w:rPr>
+                <w:noProof/>
+                <w:webHidden/>
+              </w:rPr>
               <w:fldChar w:fldCharType="separate"/>
             </w:r>
             <w:r>
+              <w:rPr>
+                <w:noProof/>
+                <w:webHidden/>
+              </w:rPr>
               <w:t>6</w:t>
             </w:r>
             <w:r>
+              <w:rPr>
+                <w:noProof/>
+                <w:webHidden/>
+              </w:rPr>
               <w:fldChar w:fldCharType="end"/>
             </w:r>
           </w:hyperlink>
@@ -287,33 +351,65 @@
             </w:tabs>
             <w:rPr>
               <w:rFonts w:eastAsiaTheme="minorEastAsia"/>
+              <w:noProof/>
               <w:lang w:eastAsia="en-CA"/>
             </w:rPr>
           </w:pPr>
-          <w:hyperlink w:anchor="_Toc37605934" w:history="1">
+          <w:hyperlink w:anchor="_Toc37618589" w:history="1">
             <w:r>
               <w:rPr>
                 <w:rStyle w:val="Hyperlink"/>
+                <w:noProof/>
                 <w:lang w:eastAsia="en-CA"/>
               </w:rPr>
               <w:t>Initial Requirements</w:t>
             </w:r>
             <w:r>
+              <w:rPr>
+                <w:noProof/>
+                <w:webHidden/>
+              </w:rPr>
               <w:tab/>
             </w:r>
             <w:r>
+              <w:rPr>
+                <w:noProof/>
+                <w:webHidden/>
+              </w:rPr>
               <w:fldChar w:fldCharType="begin"/>
             </w:r>
             <w:r>
-              <w:instrText xml:space="preserve"> PAGEREF _Toc37605934 \h </w:instrText>
-            </w:r>
-            <w:r>
+              <w:rPr>
+                <w:noProof/>
+                <w:webHidden/>
+              </w:rPr>
+              <w:instrText xml:space="preserve"> PAGEREF _Toc37618589 \h </w:instrText>
+            </w:r>
+            <w:r>
+              <w:rPr>
+                <w:noProof/>
+                <w:webHidden/>
+              </w:rPr>
+            </w:r>
+            <w:r>
+              <w:rPr>
+                <w:noProof/>
+                <w:webHidden/>
+              </w:rPr>
               <w:fldChar w:fldCharType="separate"/>
             </w:r>
             <w:r>
+              <w:rPr>
+                <w:noProof/>
+                <w:webHidden/>
+              </w:rPr>
               <w:t>6</w:t>
             </w:r>
             <w:r>
+              <w:rPr>
+                <w:noProof/>
+                <w:webHidden/>
+              </w:rPr>
               <w:fldChar w:fldCharType="end"/>
             </w:r>
           </w:hyperlink>
@@ -326,33 +422,65 @@
             </w:tabs>
             <w:rPr>
               <w:rFonts w:eastAsiaTheme="minorEastAsia"/>
+              <w:noProof/>
               <w:lang w:eastAsia="en-CA"/>
             </w:rPr>
           </w:pPr>
-          <w:hyperlink w:anchor="_Toc37605935" w:history="1">
+          <w:hyperlink w:anchor="_Toc37618590" w:history="1">
             <w:r>
               <w:rPr>
                 <w:rStyle w:val="Hyperlink"/>
+                <w:noProof/>
                 <w:lang w:eastAsia="en-CA"/>
               </w:rPr>
               <w:t>Week 3</w:t>
             </w:r>
             <w:r>
+              <w:rPr>
+                <w:noProof/>
+                <w:webHidden/>
+              </w:rPr>
               <w:tab/>
             </w:r>
             <w:r>
+              <w:rPr>
+                <w:noProof/>
+                <w:webHidden/>
+              </w:rPr>
               <w:fldChar w:fldCharType="begin"/>
             </w:r>
             <w:r>
-              <w:instrText xml:space="preserve"> PAGEREF _Toc37605935 \h </w:instrText>
-            </w:r>
-            <w:r>
+              <w:rPr>
+                <w:noProof/>
+                <w:webHidden/>
+              </w:rPr>
+              <w:instrText xml:space="preserve"> PAGEREF _Toc37618590 \h </w:instrText>
+            </w:r>
+            <w:r>
+              <w:rPr>
+                <w:noProof/>
+                <w:webHidden/>
+              </w:rPr>
+            </w:r>
+            <w:r>
+              <w:rPr>
+                <w:noProof/>
+                <w:webHidden/>
+              </w:rPr>
               <w:fldChar w:fldCharType="separate"/>
             </w:r>
             <w:r>
+              <w:rPr>
+                <w:noProof/>
+                <w:webHidden/>
+              </w:rPr>
               <w:t>6</w:t>
             </w:r>
             <w:r>
+              <w:rPr>
+                <w:noProof/>
+                <w:webHidden/>
+              </w:rPr>
               <w:fldChar w:fldCharType="end"/>
             </w:r>
           </w:hyperlink>
@@ -365,33 +493,65 @@
             </w:tabs>
             <w:rPr>
               <w:rFonts w:eastAsiaTheme="minorEastAsia"/>
+              <w:noProof/>
               <w:lang w:eastAsia="en-CA"/>
             </w:rPr>
           </w:pPr>
-          <w:hyperlink w:anchor="_Toc37605936" w:history="1">
+          <w:hyperlink w:anchor="_Toc37618591" w:history="1">
             <w:r>
               <w:rPr>
                 <w:rStyle w:val="Hyperlink"/>
+                <w:noProof/>
                 <w:lang w:eastAsia="en-CA"/>
               </w:rPr>
               <w:t>Week 4</w:t>
             </w:r>
             <w:r>
+              <w:rPr>
+                <w:noProof/>
+                <w:webHidden/>
+              </w:rPr>
               <w:tab/>
             </w:r>
             <w:r>
+              <w:rPr>
+                <w:noProof/>
+                <w:webHidden/>
+              </w:rPr>
               <w:fldChar w:fldCharType="begin"/>
             </w:r>
             <w:r>
-              <w:instrText xml:space="preserve"> PAGEREF _Toc37605936 \h </w:instrText>
-            </w:r>
-            <w:r>
+              <w:rPr>
+                <w:noProof/>
+                <w:webHidden/>
+              </w:rPr>
+              <w:instrText xml:space="preserve"> PAGEREF _Toc37618591 \h </w:instrText>
+            </w:r>
+            <w:r>
+              <w:rPr>
+                <w:noProof/>
+                <w:webHidden/>
+              </w:rPr>
+            </w:r>
+            <w:r>
+              <w:rPr>
+                <w:noProof/>
+                <w:webHidden/>
+              </w:rPr>
               <w:fldChar w:fldCharType="separate"/>
             </w:r>
             <w:r>
+              <w:rPr>
+                <w:noProof/>
+                <w:webHidden/>
+              </w:rPr>
               <w:t>6</w:t>
             </w:r>
             <w:r>
+              <w:rPr>
+                <w:noProof/>
+                <w:webHidden/>
+              </w:rPr>
               <w:fldChar w:fldCharType="end"/>
             </w:r>
           </w:hyperlink>
@@ -404,33 +564,65 @@
             </w:tabs>
             <w:rPr>
               <w:rFonts w:eastAsiaTheme="minorEastAsia"/>
+              <w:noProof/>
               <w:lang w:eastAsia="en-CA"/>
             </w:rPr>
           </w:pPr>
-          <w:hyperlink w:anchor="_Toc37605937" w:history="1">
+          <w:hyperlink w:anchor="_Toc37618592" w:history="1">
             <w:r>
               <w:rPr>
                 <w:rStyle w:val="Hyperlink"/>
+                <w:noProof/>
                 <w:lang w:eastAsia="en-CA"/>
               </w:rPr>
               <w:t>Week 5</w:t>
             </w:r>
             <w:r>
+              <w:rPr>
+                <w:noProof/>
+                <w:webHidden/>
+              </w:rPr>
               <w:tab/>
             </w:r>
             <w:r>
+              <w:rPr>
+                <w:noProof/>
+                <w:webHidden/>
+              </w:rPr>
               <w:fldChar w:fldCharType="begin"/>
             </w:r>
             <w:r>
-              <w:instrText xml:space="preserve"> PAGEREF _Toc37605937 \h </w:instrText>
-            </w:r>
-            <w:r>
+              <w:rPr>
+                <w:noProof/>
+                <w:webHidden/>
+              </w:rPr>
+              <w:instrText xml:space="preserve"> PAGEREF _Toc37618592 \h </w:instrText>
+            </w:r>
+            <w:r>
+              <w:rPr>
+                <w:noProof/>
+                <w:webHidden/>
+              </w:rPr>
+            </w:r>
+            <w:r>
+              <w:rPr>
+                <w:noProof/>
+                <w:webHidden/>
+              </w:rPr>
               <w:fldChar w:fldCharType="separate"/>
             </w:r>
             <w:r>
+              <w:rPr>
+                <w:noProof/>
+                <w:webHidden/>
+              </w:rPr>
               <w:t>7</w:t>
             </w:r>
             <w:r>
+              <w:rPr>
+                <w:noProof/>
+                <w:webHidden/>
+              </w:rPr>
               <w:fldChar w:fldCharType="end"/>
             </w:r>
           </w:hyperlink>
@@ -443,33 +635,65 @@
             </w:tabs>
             <w:rPr>
               <w:rFonts w:eastAsiaTheme="minorEastAsia"/>
+              <w:noProof/>
               <w:lang w:eastAsia="en-CA"/>
             </w:rPr>
           </w:pPr>
-          <w:hyperlink w:anchor="_Toc37605938" w:history="1">
+          <w:hyperlink w:anchor="_Toc37618593" w:history="1">
             <w:r>
               <w:rPr>
                 <w:rStyle w:val="Hyperlink"/>
+                <w:noProof/>
                 <w:lang w:eastAsia="en-CA"/>
               </w:rPr>
               <w:t>Week 6</w:t>
             </w:r>
             <w:r>
+              <w:rPr>
+                <w:noProof/>
+                <w:webHidden/>
+              </w:rPr>
               <w:tab/>
             </w:r>
             <w:r>
+              <w:rPr>
+                <w:noProof/>
+                <w:webHidden/>
+              </w:rPr>
               <w:fldChar w:fldCharType="begin"/>
             </w:r>
             <w:r>
-              <w:instrText xml:space="preserve"> PAGEREF _Toc37605938 \h </w:instrText>
-            </w:r>
-            <w:r>
+              <w:rPr>
+                <w:noProof/>
+                <w:webHidden/>
+              </w:rPr>
+              <w:instrText xml:space="preserve"> PAGEREF _Toc37618593 \h </w:instrText>
+            </w:r>
+            <w:r>
+              <w:rPr>
+                <w:noProof/>
+                <w:webHidden/>
+              </w:rPr>
+            </w:r>
+            <w:r>
+              <w:rPr>
+                <w:noProof/>
+                <w:webHidden/>
+              </w:rPr>
               <w:fldChar w:fldCharType="separate"/>
             </w:r>
             <w:r>
+              <w:rPr>
+                <w:noProof/>
+                <w:webHidden/>
+              </w:rPr>
               <w:t>7</w:t>
             </w:r>
             <w:r>
+              <w:rPr>
+                <w:noProof/>
+                <w:webHidden/>
+              </w:rPr>
               <w:fldChar w:fldCharType="end"/>
             </w:r>
           </w:hyperlink>
@@ -482,33 +706,65 @@
             </w:tabs>
             <w:rPr>
               <w:rFonts w:eastAsiaTheme="minorEastAsia"/>
+              <w:noProof/>
               <w:lang w:eastAsia="en-CA"/>
             </w:rPr>
           </w:pPr>
-          <w:hyperlink w:anchor="_Toc37605939" w:history="1">
+          <w:hyperlink w:anchor="_Toc37618594" w:history="1">
             <w:r>
               <w:rPr>
                 <w:rStyle w:val="Hyperlink"/>
+                <w:noProof/>
                 <w:lang w:eastAsia="en-CA"/>
               </w:rPr>
               <w:t>Week 10</w:t>
             </w:r>
             <w:r>
+              <w:rPr>
+                <w:noProof/>
+                <w:webHidden/>
+              </w:rPr>
               <w:tab/>
             </w:r>
             <w:r>
+              <w:rPr>
+                <w:noProof/>
+                <w:webHidden/>
+              </w:rPr>
               <w:fldChar w:fldCharType="begin"/>
             </w:r>
             <w:r>
-              <w:instrText xml:space="preserve"> PAGEREF _Toc37605939 \h </w:instrText>
-            </w:r>
-            <w:r>
+              <w:rPr>
+                <w:noProof/>
+                <w:webHidden/>
+              </w:rPr>
+              <w:instrText xml:space="preserve"> PAGEREF _Toc37618594 \h </w:instrText>
+            </w:r>
+            <w:r>
+              <w:rPr>
+                <w:noProof/>
+                <w:webHidden/>
+              </w:rPr>
+            </w:r>
+            <w:r>
+              <w:rPr>
+                <w:noProof/>
+                <w:webHidden/>
+              </w:rPr>
               <w:fldChar w:fldCharType="separate"/>
             </w:r>
             <w:r>
+              <w:rPr>
+                <w:noProof/>
+                <w:webHidden/>
+              </w:rPr>
               <w:t>7</w:t>
             </w:r>
             <w:r>
+              <w:rPr>
+                <w:noProof/>
+                <w:webHidden/>
+              </w:rPr>
               <w:fldChar w:fldCharType="end"/>
             </w:r>
           </w:hyperlink>
@@ -521,33 +777,65 @@
             </w:tabs>
             <w:rPr>
               <w:rFonts w:eastAsiaTheme="minorEastAsia"/>
+              <w:noProof/>
               <w:lang w:eastAsia="en-CA"/>
             </w:rPr>
           </w:pPr>
-          <w:hyperlink w:anchor="_Toc37605940" w:history="1">
+          <w:hyperlink w:anchor="_Toc37618595" w:history="1">
             <w:r>
               <w:rPr>
                 <w:rStyle w:val="Hyperlink"/>
+                <w:noProof/>
                 <w:lang w:eastAsia="en-CA"/>
               </w:rPr>
               <w:t>Analysis</w:t>
             </w:r>
             <w:r>
+              <w:rPr>
+                <w:noProof/>
+                <w:webHidden/>
+              </w:rPr>
               <w:tab/>
             </w:r>
             <w:r>
+              <w:rPr>
+                <w:noProof/>
+                <w:webHidden/>
+              </w:rPr>
               <w:fldChar w:fldCharType="begin"/>
             </w:r>
             <w:r>
-              <w:instrText xml:space="preserve"> PAGEREF _Toc37605940 \h </w:instrText>
-            </w:r>
-            <w:r>
+              <w:rPr>
+                <w:noProof/>
+                <w:webHidden/>
+              </w:rPr>
+              <w:instrText xml:space="preserve"> PAGEREF _Toc37618595 \h </w:instrText>
+            </w:r>
+            <w:r>
+              <w:rPr>
+                <w:noProof/>
+                <w:webHidden/>
+              </w:rPr>
+            </w:r>
+            <w:r>
+              <w:rPr>
+                <w:noProof/>
+                <w:webHidden/>
+              </w:rPr>
               <w:fldChar w:fldCharType="separate"/>
             </w:r>
             <w:r>
+              <w:rPr>
+                <w:noProof/>
+                <w:webHidden/>
+              </w:rPr>
               <w:t>8</w:t>
             </w:r>
             <w:r>
+              <w:rPr>
+                <w:noProof/>
+                <w:webHidden/>
+              </w:rPr>
               <w:fldChar w:fldCharType="end"/>
             </w:r>
           </w:hyperlink>
@@ -560,36 +848,65 @@
             </w:tabs>
             <w:rPr>
               <w:rFonts w:eastAsiaTheme="minorEastAsia"/>
+              <w:noProof/>
               <w:lang w:eastAsia="en-CA"/>
             </w:rPr>
           </w:pPr>
-          <w:hyperlink w:anchor="_Toc37605941" w:history="1">
+          <w:hyperlink w:anchor="_Toc37618596" w:history="1">
             <w:r>
               <w:rPr>
                 <w:rStyle w:val="Hyperlink"/>
+                <w:noProof/>
                 <w:lang w:eastAsia="en-CA"/>
               </w:rPr>
               <w:t>Initial Analysis</w:t>
             </w:r>
             <w:r>
+              <w:rPr>
+                <w:noProof/>
+                <w:webHidden/>
+              </w:rPr>
               <w:tab/>
             </w:r>
             <w:r>
+              <w:rPr>
+                <w:noProof/>
+                <w:webHidden/>
+              </w:rPr>
               <w:fldChar w:fldCharType="begin"/>
             </w:r>
             <w:r>
-              <w:instrText xml:space="preserve"> PAGEREF </w:instrText>
-            </w:r>
-            <w:r>
-              <w:instrText xml:space="preserve">_Toc37605941 \h </w:instrText>
-            </w:r>
-            <w:r>
+              <w:rPr>
+                <w:noProof/>
+                <w:webHidden/>
+              </w:rPr>
+              <w:instrText xml:space="preserve"> PAGEREF _Toc37618596 \h </w:instrText>
+            </w:r>
+            <w:r>
+              <w:rPr>
+                <w:noProof/>
+                <w:webHidden/>
+              </w:rPr>
+            </w:r>
+            <w:r>
+              <w:rPr>
+                <w:noProof/>
+                <w:webHidden/>
+              </w:rPr>
               <w:fldChar w:fldCharType="separate"/>
             </w:r>
             <w:r>
+              <w:rPr>
+                <w:noProof/>
+                <w:webHidden/>
+              </w:rPr>
               <w:t>8</w:t>
             </w:r>
             <w:r>
+              <w:rPr>
+                <w:noProof/>
+                <w:webHidden/>
+              </w:rPr>
               <w:fldChar w:fldCharType="end"/>
             </w:r>
           </w:hyperlink>
@@ -602,33 +919,65 @@
             </w:tabs>
             <w:rPr>
               <w:rFonts w:eastAsiaTheme="minorEastAsia"/>
+              <w:noProof/>
               <w:lang w:eastAsia="en-CA"/>
             </w:rPr>
           </w:pPr>
-          <w:hyperlink w:anchor="_Toc37605942" w:history="1">
+          <w:hyperlink w:anchor="_Toc37618597" w:history="1">
             <w:r>
               <w:rPr>
                 <w:rStyle w:val="Hyperlink"/>
+                <w:noProof/>
                 <w:lang w:eastAsia="en-CA"/>
               </w:rPr>
               <w:t>Week 3</w:t>
             </w:r>
             <w:r>
+              <w:rPr>
+                <w:noProof/>
+                <w:webHidden/>
+              </w:rPr>
               <w:tab/>
             </w:r>
             <w:r>
+              <w:rPr>
+                <w:noProof/>
+                <w:webHidden/>
+              </w:rPr>
               <w:fldChar w:fldCharType="begin"/>
             </w:r>
             <w:r>
-              <w:instrText xml:space="preserve"> PAGEREF _Toc37605942 \h </w:instrText>
-            </w:r>
-            <w:r>
+              <w:rPr>
+                <w:noProof/>
+                <w:webHidden/>
+              </w:rPr>
+              <w:instrText xml:space="preserve"> PAGEREF _Toc37618597 \h </w:instrText>
+            </w:r>
+            <w:r>
+              <w:rPr>
+                <w:noProof/>
+                <w:webHidden/>
+              </w:rPr>
+            </w:r>
+            <w:r>
+              <w:rPr>
+                <w:noProof/>
+                <w:webHidden/>
+              </w:rPr>
               <w:fldChar w:fldCharType="separate"/>
             </w:r>
             <w:r>
+              <w:rPr>
+                <w:noProof/>
+                <w:webHidden/>
+              </w:rPr>
               <w:t>8</w:t>
             </w:r>
             <w:r>
+              <w:rPr>
+                <w:noProof/>
+                <w:webHidden/>
+              </w:rPr>
               <w:fldChar w:fldCharType="end"/>
             </w:r>
           </w:hyperlink>
@@ -641,36 +990,65 @@
             </w:tabs>
             <w:rPr>
               <w:rFonts w:eastAsiaTheme="minorEastAsia"/>
+              <w:noProof/>
               <w:lang w:eastAsia="en-CA"/>
             </w:rPr>
           </w:pPr>
-          <w:hyperlink w:anchor="_Toc37605943" w:history="1">
+          <w:hyperlink w:anchor="_Toc37618598" w:history="1">
             <w:r>
               <w:rPr>
                 <w:rStyle w:val="Hyperlink"/>
+                <w:noProof/>
                 <w:lang w:eastAsia="en-CA"/>
               </w:rPr>
               <w:t>Week 4</w:t>
             </w:r>
             <w:r>
+              <w:rPr>
+                <w:noProof/>
+                <w:webHidden/>
+              </w:rPr>
               <w:tab/>
             </w:r>
             <w:r>
+              <w:rPr>
+                <w:noProof/>
+                <w:webHidden/>
+              </w:rPr>
               <w:fldChar w:fldCharType="begin"/>
             </w:r>
             <w:r>
-              <w:instrText xml:space="preserve"> </w:instrText>
-            </w:r>
-            <w:r>
-              <w:instrText xml:space="preserve">PAGEREF _Toc37605943 \h </w:instrText>
-            </w:r>
-            <w:r>
+              <w:rPr>
+                <w:noProof/>
+                <w:webHidden/>
+              </w:rPr>
+              <w:instrText xml:space="preserve"> PAGEREF _Toc37618598 \h </w:instrText>
+            </w:r>
+            <w:r>
+              <w:rPr>
+                <w:noProof/>
+                <w:webHidden/>
+              </w:rPr>
+            </w:r>
+            <w:r>
+              <w:rPr>
+                <w:noProof/>
+                <w:webHidden/>
+              </w:rPr>
               <w:fldChar w:fldCharType="separate"/>
             </w:r>
             <w:r>
+              <w:rPr>
+                <w:noProof/>
+                <w:webHidden/>
+              </w:rPr>
               <w:t>9</w:t>
             </w:r>
             <w:r>
+              <w:rPr>
+                <w:noProof/>
+                <w:webHidden/>
+              </w:rPr>
               <w:fldChar w:fldCharType="end"/>
             </w:r>
           </w:hyperlink>
@@ -683,33 +1061,65 @@
             </w:tabs>
             <w:rPr>
               <w:rFonts w:eastAsiaTheme="minorEastAsia"/>
+              <w:noProof/>
               <w:lang w:eastAsia="en-CA"/>
             </w:rPr>
           </w:pPr>
-          <w:hyperlink w:anchor="_Toc37605944" w:history="1">
+          <w:hyperlink w:anchor="_Toc37618599" w:history="1">
             <w:r>
               <w:rPr>
                 <w:rStyle w:val="Hyperlink"/>
+                <w:noProof/>
                 <w:lang w:eastAsia="en-CA"/>
               </w:rPr>
               <w:t>Week 5</w:t>
             </w:r>
             <w:r>
+              <w:rPr>
+                <w:noProof/>
+                <w:webHidden/>
+              </w:rPr>
               <w:tab/>
             </w:r>
             <w:r>
+              <w:rPr>
+                <w:noProof/>
+                <w:webHidden/>
+              </w:rPr>
               <w:fldChar w:fldCharType="begin"/>
             </w:r>
             <w:r>
-              <w:instrText xml:space="preserve"> PAGEREF _Toc37605944 \h </w:instrText>
-            </w:r>
-            <w:r>
+              <w:rPr>
+                <w:noProof/>
+                <w:webHidden/>
+              </w:rPr>
+              <w:instrText xml:space="preserve"> PAGEREF _Toc37618599 \h </w:instrText>
+            </w:r>
+            <w:r>
+              <w:rPr>
+                <w:noProof/>
+                <w:webHidden/>
+              </w:rPr>
+            </w:r>
+            <w:r>
+              <w:rPr>
+                <w:noProof/>
+                <w:webHidden/>
+              </w:rPr>
               <w:fldChar w:fldCharType="separate"/>
             </w:r>
             <w:r>
+              <w:rPr>
+                <w:noProof/>
+                <w:webHidden/>
+              </w:rPr>
               <w:t>9</w:t>
             </w:r>
             <w:r>
+              <w:rPr>
+                <w:noProof/>
+                <w:webHidden/>
+              </w:rPr>
               <w:fldChar w:fldCharType="end"/>
             </w:r>
           </w:hyperlink>
@@ -722,33 +1132,65 @@
             </w:tabs>
             <w:rPr>
               <w:rFonts w:eastAsiaTheme="minorEastAsia"/>
+              <w:noProof/>
               <w:lang w:eastAsia="en-CA"/>
             </w:rPr>
           </w:pPr>
-          <w:hyperlink w:anchor="_Toc37605945" w:history="1">
+          <w:hyperlink w:anchor="_Toc37618600" w:history="1">
             <w:r>
               <w:rPr>
                 <w:rStyle w:val="Hyperlink"/>
+                <w:noProof/>
                 <w:lang w:eastAsia="en-CA"/>
               </w:rPr>
               <w:t>Week 6</w:t>
             </w:r>
             <w:r>
+              <w:rPr>
+                <w:noProof/>
+                <w:webHidden/>
+              </w:rPr>
               <w:tab/>
             </w:r>
             <w:r>
+              <w:rPr>
+                <w:noProof/>
+                <w:webHidden/>
+              </w:rPr>
               <w:fldChar w:fldCharType="begin"/>
             </w:r>
             <w:r>
-              <w:instrText xml:space="preserve"> PAGEREF _Toc37605945 \h </w:instrText>
-            </w:r>
-            <w:r>
+              <w:rPr>
+                <w:noProof/>
+                <w:webHidden/>
+              </w:rPr>
+              <w:instrText xml:space="preserve"> PAGEREF _Toc37618600 \h </w:instrText>
+            </w:r>
+            <w:r>
+              <w:rPr>
+                <w:noProof/>
+                <w:webHidden/>
+              </w:rPr>
+            </w:r>
+            <w:r>
+              <w:rPr>
+                <w:noProof/>
+                <w:webHidden/>
+              </w:rPr>
               <w:fldChar w:fldCharType="separate"/>
             </w:r>
             <w:r>
+              <w:rPr>
+                <w:noProof/>
+                <w:webHidden/>
+              </w:rPr>
               <w:t>9</w:t>
             </w:r>
             <w:r>
+              <w:rPr>
+                <w:noProof/>
+                <w:webHidden/>
+              </w:rPr>
               <w:fldChar w:fldCharType="end"/>
             </w:r>
           </w:hyperlink>
@@ -761,33 +1203,65 @@
             </w:tabs>
             <w:rPr>
               <w:rFonts w:eastAsiaTheme="minorEastAsia"/>
+              <w:noProof/>
               <w:lang w:eastAsia="en-CA"/>
             </w:rPr>
           </w:pPr>
-          <w:hyperlink w:anchor="_Toc37605946" w:history="1">
+          <w:hyperlink w:anchor="_Toc37618601" w:history="1">
             <w:r>
               <w:rPr>
                 <w:rStyle w:val="Hyperlink"/>
+                <w:noProof/>
                 <w:lang w:eastAsia="en-CA"/>
               </w:rPr>
               <w:t>Week 7</w:t>
             </w:r>
             <w:r>
+              <w:rPr>
+                <w:noProof/>
+                <w:webHidden/>
+              </w:rPr>
               <w:tab/>
             </w:r>
             <w:r>
+              <w:rPr>
+                <w:noProof/>
+                <w:webHidden/>
+              </w:rPr>
               <w:fldChar w:fldCharType="begin"/>
             </w:r>
             <w:r>
-              <w:instrText xml:space="preserve"> PAGEREF _Toc37605946 \h </w:instrText>
-            </w:r>
-            <w:r>
+              <w:rPr>
+                <w:noProof/>
+                <w:webHidden/>
+              </w:rPr>
+              <w:instrText xml:space="preserve"> PAGEREF _Toc37618601 \h </w:instrText>
+            </w:r>
+            <w:r>
+              <w:rPr>
+                <w:noProof/>
+                <w:webHidden/>
+              </w:rPr>
+            </w:r>
+            <w:r>
+              <w:rPr>
+                <w:noProof/>
+                <w:webHidden/>
+              </w:rPr>
               <w:fldChar w:fldCharType="separate"/>
             </w:r>
             <w:r>
+              <w:rPr>
+                <w:noProof/>
+                <w:webHidden/>
+              </w:rPr>
               <w:t>10</w:t>
             </w:r>
             <w:r>
+              <w:rPr>
+                <w:noProof/>
+                <w:webHidden/>
+              </w:rPr>
               <w:fldChar w:fldCharType="end"/>
             </w:r>
           </w:hyperlink>
@@ -800,33 +1274,65 @@
             </w:tabs>
             <w:rPr>
               <w:rFonts w:eastAsiaTheme="minorEastAsia"/>
+              <w:noProof/>
               <w:lang w:eastAsia="en-CA"/>
             </w:rPr>
           </w:pPr>
-          <w:hyperlink w:anchor="_Toc37605947" w:history="1">
+          <w:hyperlink w:anchor="_Toc37618602" w:history="1">
             <w:r>
               <w:rPr>
                 <w:rStyle w:val="Hyperlink"/>
+                <w:noProof/>
                 <w:lang w:eastAsia="en-CA"/>
               </w:rPr>
               <w:t>Week 10</w:t>
             </w:r>
             <w:r>
+              <w:rPr>
+                <w:noProof/>
+                <w:webHidden/>
+              </w:rPr>
               <w:tab/>
             </w:r>
             <w:r>
+              <w:rPr>
+                <w:noProof/>
+                <w:webHidden/>
+              </w:rPr>
               <w:fldChar w:fldCharType="begin"/>
             </w:r>
             <w:r>
-              <w:instrText xml:space="preserve"> PAGEREF _Toc37605947 \h </w:instrText>
-            </w:r>
-            <w:r>
+              <w:rPr>
+                <w:noProof/>
+                <w:webHidden/>
+              </w:rPr>
+              <w:instrText xml:space="preserve"> PAGEREF _Toc37618602 \h </w:instrText>
+            </w:r>
+            <w:r>
+              <w:rPr>
+                <w:noProof/>
+                <w:webHidden/>
+              </w:rPr>
+            </w:r>
+            <w:r>
+              <w:rPr>
+                <w:noProof/>
+                <w:webHidden/>
+              </w:rPr>
               <w:fldChar w:fldCharType="separate"/>
             </w:r>
             <w:r>
+              <w:rPr>
+                <w:noProof/>
+                <w:webHidden/>
+              </w:rPr>
               <w:t>10</w:t>
             </w:r>
             <w:r>
+              <w:rPr>
+                <w:noProof/>
+                <w:webHidden/>
+              </w:rPr>
               <w:fldChar w:fldCharType="end"/>
             </w:r>
           </w:hyperlink>
@@ -839,33 +1345,65 @@
             </w:tabs>
             <w:rPr>
               <w:rFonts w:eastAsiaTheme="minorEastAsia"/>
+              <w:noProof/>
               <w:lang w:eastAsia="en-CA"/>
             </w:rPr>
           </w:pPr>
-          <w:hyperlink w:anchor="_Toc37605948" w:history="1">
+          <w:hyperlink w:anchor="_Toc37618603" w:history="1">
             <w:r>
               <w:rPr>
                 <w:rStyle w:val="Hyperlink"/>
+                <w:noProof/>
                 <w:lang w:eastAsia="en-CA"/>
               </w:rPr>
               <w:t>UI Design</w:t>
             </w:r>
             <w:r>
+              <w:rPr>
+                <w:noProof/>
+                <w:webHidden/>
+              </w:rPr>
               <w:tab/>
             </w:r>
             <w:r>
+              <w:rPr>
+                <w:noProof/>
+                <w:webHidden/>
+              </w:rPr>
               <w:fldChar w:fldCharType="begin"/>
             </w:r>
             <w:r>
-              <w:instrText xml:space="preserve"> PAGEREF _Toc37605948 \h </w:instrText>
-            </w:r>
-            <w:r>
+              <w:rPr>
+                <w:noProof/>
+                <w:webHidden/>
+              </w:rPr>
+              <w:instrText xml:space="preserve"> PAGEREF _Toc37618603 \h </w:instrText>
+            </w:r>
+            <w:r>
+              <w:rPr>
+                <w:noProof/>
+                <w:webHidden/>
+              </w:rPr>
+            </w:r>
+            <w:r>
+              <w:rPr>
+                <w:noProof/>
+                <w:webHidden/>
+              </w:rPr>
               <w:fldChar w:fldCharType="separate"/>
             </w:r>
             <w:r>
+              <w:rPr>
+                <w:noProof/>
+                <w:webHidden/>
+              </w:rPr>
               <w:t>11</w:t>
             </w:r>
             <w:r>
+              <w:rPr>
+                <w:noProof/>
+                <w:webHidden/>
+              </w:rPr>
               <w:fldChar w:fldCharType="end"/>
             </w:r>
           </w:hyperlink>
@@ -878,33 +1416,65 @@
             </w:tabs>
             <w:rPr>
               <w:rFonts w:eastAsiaTheme="minorEastAsia"/>
+              <w:noProof/>
               <w:lang w:eastAsia="en-CA"/>
             </w:rPr>
           </w:pPr>
-          <w:hyperlink w:anchor="_Toc37605949" w:history="1">
+          <w:hyperlink w:anchor="_Toc37618604" w:history="1">
             <w:r>
               <w:rPr>
                 <w:rStyle w:val="Hyperlink"/>
+                <w:noProof/>
                 <w:lang w:eastAsia="en-CA"/>
               </w:rPr>
               <w:t>Initial UI Design</w:t>
             </w:r>
             <w:r>
+              <w:rPr>
+                <w:noProof/>
+                <w:webHidden/>
+              </w:rPr>
               <w:tab/>
             </w:r>
             <w:r>
+              <w:rPr>
+                <w:noProof/>
+                <w:webHidden/>
+              </w:rPr>
               <w:fldChar w:fldCharType="begin"/>
             </w:r>
             <w:r>
-              <w:instrText xml:space="preserve"> PAGEREF _Toc37605949 \h </w:instrText>
-            </w:r>
-            <w:r>
+              <w:rPr>
+                <w:noProof/>
+                <w:webHidden/>
+              </w:rPr>
+              <w:instrText xml:space="preserve"> PAGEREF _Toc37618604 \h </w:instrText>
+            </w:r>
+            <w:r>
+              <w:rPr>
+                <w:noProof/>
+                <w:webHidden/>
+              </w:rPr>
+            </w:r>
+            <w:r>
+              <w:rPr>
+                <w:noProof/>
+                <w:webHidden/>
+              </w:rPr>
               <w:fldChar w:fldCharType="separate"/>
             </w:r>
             <w:r>
+              <w:rPr>
+                <w:noProof/>
+                <w:webHidden/>
+              </w:rPr>
               <w:t>11</w:t>
             </w:r>
             <w:r>
+              <w:rPr>
+                <w:noProof/>
+                <w:webHidden/>
+              </w:rPr>
               <w:fldChar w:fldCharType="end"/>
             </w:r>
           </w:hyperlink>
@@ -917,33 +1487,65 @@
             </w:tabs>
             <w:rPr>
               <w:rFonts w:eastAsiaTheme="minorEastAsia"/>
+              <w:noProof/>
               <w:lang w:eastAsia="en-CA"/>
             </w:rPr>
           </w:pPr>
-          <w:hyperlink w:anchor="_Toc37605950" w:history="1">
+          <w:hyperlink w:anchor="_Toc37618605" w:history="1">
             <w:r>
               <w:rPr>
                 <w:rStyle w:val="Hyperlink"/>
+                <w:noProof/>
                 <w:lang w:eastAsia="en-CA"/>
               </w:rPr>
               <w:t>Second Iteration</w:t>
             </w:r>
             <w:r>
+              <w:rPr>
+                <w:noProof/>
+                <w:webHidden/>
+              </w:rPr>
               <w:tab/>
             </w:r>
             <w:r>
+              <w:rPr>
+                <w:noProof/>
+                <w:webHidden/>
+              </w:rPr>
               <w:fldChar w:fldCharType="begin"/>
             </w:r>
             <w:r>
-              <w:instrText xml:space="preserve"> PAGEREF _Toc37605950 \h </w:instrText>
-            </w:r>
-            <w:r>
+              <w:rPr>
+                <w:noProof/>
+                <w:webHidden/>
+              </w:rPr>
+              <w:instrText xml:space="preserve"> PAGEREF _Toc37618605 \h </w:instrText>
+            </w:r>
+            <w:r>
+              <w:rPr>
+                <w:noProof/>
+                <w:webHidden/>
+              </w:rPr>
+            </w:r>
+            <w:r>
+              <w:rPr>
+                <w:noProof/>
+                <w:webHidden/>
+              </w:rPr>
               <w:fldChar w:fldCharType="separate"/>
             </w:r>
             <w:r>
+              <w:rPr>
+                <w:noProof/>
+                <w:webHidden/>
+              </w:rPr>
               <w:t>12</w:t>
             </w:r>
             <w:r>
+              <w:rPr>
+                <w:noProof/>
+                <w:webHidden/>
+              </w:rPr>
               <w:fldChar w:fldCharType="end"/>
             </w:r>
           </w:hyperlink>
@@ -956,33 +1558,65 @@
             </w:tabs>
             <w:rPr>
               <w:rFonts w:eastAsiaTheme="minorEastAsia"/>
+              <w:noProof/>
               <w:lang w:eastAsia="en-CA"/>
             </w:rPr>
           </w:pPr>
-          <w:hyperlink w:anchor="_Toc37605951" w:history="1">
+          <w:hyperlink w:anchor="_Toc37618606" w:history="1">
             <w:r>
               <w:rPr>
                 <w:rStyle w:val="Hyperlink"/>
+                <w:noProof/>
                 <w:lang w:eastAsia="en-CA"/>
               </w:rPr>
               <w:t>Final Iteration</w:t>
             </w:r>
             <w:r>
+              <w:rPr>
+                <w:noProof/>
+                <w:webHidden/>
+              </w:rPr>
               <w:tab/>
             </w:r>
             <w:r>
+              <w:rPr>
+                <w:noProof/>
+                <w:webHidden/>
+              </w:rPr>
               <w:fldChar w:fldCharType="begin"/>
             </w:r>
             <w:r>
-              <w:instrText xml:space="preserve"> PAGEREF _Toc37605951 \h </w:instrText>
-            </w:r>
-            <w:r>
+              <w:rPr>
+                <w:noProof/>
+                <w:webHidden/>
+              </w:rPr>
+              <w:instrText xml:space="preserve"> PAGEREF _Toc37618606 \h </w:instrText>
+            </w:r>
+            <w:r>
+              <w:rPr>
+                <w:noProof/>
+                <w:webHidden/>
+              </w:rPr>
+            </w:r>
+            <w:r>
+              <w:rPr>
+                <w:noProof/>
+                <w:webHidden/>
+              </w:rPr>
               <w:fldChar w:fldCharType="separate"/>
             </w:r>
             <w:r>
+              <w:rPr>
+                <w:noProof/>
+                <w:webHidden/>
+              </w:rPr>
               <w:t>13</w:t>
             </w:r>
             <w:r>
+              <w:rPr>
+                <w:noProof/>
+                <w:webHidden/>
+              </w:rPr>
               <w:fldChar w:fldCharType="end"/>
             </w:r>
           </w:hyperlink>
@@ -995,33 +1629,65 @@
             </w:tabs>
             <w:rPr>
               <w:rFonts w:eastAsiaTheme="minorEastAsia"/>
+              <w:noProof/>
               <w:lang w:eastAsia="en-CA"/>
             </w:rPr>
           </w:pPr>
-          <w:hyperlink w:anchor="_Toc37605952" w:history="1">
+          <w:hyperlink w:anchor="_Toc37618607" w:history="1">
             <w:r>
               <w:rPr>
                 <w:rStyle w:val="Hyperlink"/>
+                <w:noProof/>
                 <w:lang w:eastAsia="en-CA"/>
               </w:rPr>
               <w:t>System Design / Architecture</w:t>
             </w:r>
             <w:r>
+              <w:rPr>
+                <w:noProof/>
+                <w:webHidden/>
+              </w:rPr>
               <w:tab/>
             </w:r>
             <w:r>
+              <w:rPr>
+                <w:noProof/>
+                <w:webHidden/>
+              </w:rPr>
               <w:fldChar w:fldCharType="begin"/>
             </w:r>
             <w:r>
-              <w:instrText xml:space="preserve"> PAGEREF _Toc37605952 \h </w:instrText>
-            </w:r>
-            <w:r>
+              <w:rPr>
+                <w:noProof/>
+                <w:webHidden/>
+              </w:rPr>
+              <w:instrText xml:space="preserve"> PAGEREF _Toc37618607 \h </w:instrText>
+            </w:r>
+            <w:r>
+              <w:rPr>
+                <w:noProof/>
+                <w:webHidden/>
+              </w:rPr>
+            </w:r>
+            <w:r>
+              <w:rPr>
+                <w:noProof/>
+                <w:webHidden/>
+              </w:rPr>
               <w:fldChar w:fldCharType="separate"/>
             </w:r>
             <w:r>
+              <w:rPr>
+                <w:noProof/>
+                <w:webHidden/>
+              </w:rPr>
               <w:t>16</w:t>
             </w:r>
             <w:r>
+              <w:rPr>
+                <w:noProof/>
+                <w:webHidden/>
+              </w:rPr>
               <w:fldChar w:fldCharType="end"/>
             </w:r>
           </w:hyperlink>
@@ -1034,33 +1700,65 @@
             </w:tabs>
             <w:rPr>
               <w:rFonts w:eastAsiaTheme="minorEastAsia"/>
+              <w:noProof/>
               <w:lang w:eastAsia="en-CA"/>
             </w:rPr>
           </w:pPr>
-          <w:hyperlink w:anchor="_Toc37605953" w:history="1">
+          <w:hyperlink w:anchor="_Toc37618608" w:history="1">
             <w:r>
               <w:rPr>
                 <w:rStyle w:val="Hyperlink"/>
+                <w:noProof/>
                 <w:lang w:eastAsia="en-CA"/>
               </w:rPr>
               <w:t>Implementation</w:t>
             </w:r>
             <w:r>
+              <w:rPr>
+                <w:noProof/>
+                <w:webHidden/>
+              </w:rPr>
               <w:tab/>
             </w:r>
             <w:r>
+              <w:rPr>
+                <w:noProof/>
+                <w:webHidden/>
+              </w:rPr>
               <w:fldChar w:fldCharType="begin"/>
             </w:r>
             <w:r>
-              <w:instrText xml:space="preserve"> PAGEREF _Toc37605953 \h </w:instrText>
-            </w:r>
-            <w:r>
+              <w:rPr>
+                <w:noProof/>
+                <w:webHidden/>
+              </w:rPr>
+              <w:instrText xml:space="preserve"> PAGEREF _Toc37618608 \h </w:instrText>
+            </w:r>
+            <w:r>
+              <w:rPr>
+                <w:noProof/>
+                <w:webHidden/>
+              </w:rPr>
+            </w:r>
+            <w:r>
+              <w:rPr>
+                <w:noProof/>
+                <w:webHidden/>
+              </w:rPr>
               <w:fldChar w:fldCharType="separate"/>
             </w:r>
             <w:r>
+              <w:rPr>
+                <w:noProof/>
+                <w:webHidden/>
+              </w:rPr>
               <w:t>17</w:t>
             </w:r>
             <w:r>
+              <w:rPr>
+                <w:noProof/>
+                <w:webHidden/>
+              </w:rPr>
               <w:fldChar w:fldCharType="end"/>
             </w:r>
           </w:hyperlink>
@@ -1073,33 +1771,136 @@
             </w:tabs>
             <w:rPr>
               <w:rFonts w:eastAsiaTheme="minorEastAsia"/>
+              <w:noProof/>
               <w:lang w:eastAsia="en-CA"/>
             </w:rPr>
           </w:pPr>
-          <w:hyperlink w:anchor="_Toc37605954" w:history="1">
+          <w:hyperlink w:anchor="_Toc37618609" w:history="1">
             <w:r>
               <w:rPr>
                 <w:rStyle w:val="Hyperlink"/>
+                <w:noProof/>
                 <w:lang w:eastAsia="en-CA"/>
               </w:rPr>
+              <w:t>Code and Project Deliverables</w:t>
+            </w:r>
+            <w:r>
+              <w:rPr>
+                <w:noProof/>
+                <w:webHidden/>
+              </w:rPr>
+              <w:tab/>
+            </w:r>
+            <w:r>
+              <w:rPr>
+                <w:noProof/>
+                <w:webHidden/>
+              </w:rPr>
+              <w:fldChar w:fldCharType="begin"/>
+            </w:r>
+            <w:r>
+              <w:rPr>
+                <w:noProof/>
+                <w:webHidden/>
+              </w:rPr>
+              <w:instrText xml:space="preserve"> PAGEREF _Toc37618609 \h </w:instrText>
+            </w:r>
+            <w:r>
+              <w:rPr>
+                <w:noProof/>
+                <w:webHidden/>
+              </w:rPr>
+            </w:r>
+            <w:r>
+              <w:rPr>
+                <w:noProof/>
+                <w:webHidden/>
+              </w:rPr>
+              <w:fldChar w:fldCharType="separate"/>
+            </w:r>
+            <w:r>
+              <w:rPr>
+                <w:noProof/>
+                <w:webHidden/>
+              </w:rPr>
+              <w:t>17</w:t>
+            </w:r>
+            <w:r>
+              <w:rPr>
+                <w:noProof/>
+                <w:webHidden/>
+              </w:rPr>
+              <w:fldChar w:fldCharType="end"/>
+            </w:r>
+          </w:hyperlink>
+        </w:p>
+        <w:p>
+          <w:pPr>
+            <w:pStyle w:val="TOC2"/>
+            <w:tabs>
+              <w:tab w:val="right" w:leader="dot" w:pos="9350"/>
+            </w:tabs>
+            <w:rPr>
+              <w:rFonts w:eastAsiaTheme="minorEastAsia"/>
+              <w:noProof/>
+              <w:lang w:eastAsia="en-CA"/>
+            </w:rPr>
+          </w:pPr>
+          <w:hyperlink w:anchor="_Toc37618610" w:history="1">
+            <w:r>
+              <w:rPr>
+                <w:rStyle w:val="Hyperlink"/>
+                <w:noProof/>
+                <w:lang w:eastAsia="en-CA"/>
+              </w:rPr>
               <w:t>Building the project and running the app</w:t>
             </w:r>
             <w:r>
+              <w:rPr>
+                <w:noProof/>
+                <w:webHidden/>
+              </w:rPr>
               <w:tab/>
             </w:r>
             <w:r>
+              <w:rPr>
+                <w:noProof/>
+                <w:webHidden/>
+              </w:rPr>
               <w:fldChar w:fldCharType="begin"/>
             </w:r>
             <w:r>
-              <w:instrText xml:space="preserve"> PAGEREF _Toc37605954 \h </w:instrText>
-            </w:r>
-            <w:r>
+              <w:rPr>
+                <w:noProof/>
+                <w:webHidden/>
+              </w:rPr>
+              <w:instrText xml:space="preserve"> PAGEREF _Toc37618610 \h </w:instrText>
+            </w:r>
+            <w:r>
+              <w:rPr>
+                <w:noProof/>
+                <w:webHidden/>
+              </w:rPr>
+            </w:r>
+            <w:r>
+              <w:rPr>
+                <w:noProof/>
+                <w:webHidden/>
+              </w:rPr>
               <w:fldChar w:fldCharType="separate"/>
             </w:r>
             <w:r>
+              <w:rPr>
+                <w:noProof/>
+                <w:webHidden/>
+              </w:rPr>
               <w:t>17</w:t>
             </w:r>
             <w:r>
+              <w:rPr>
+                <w:noProof/>
+                <w:webHidden/>
+              </w:rPr>
               <w:fldChar w:fldCharType="end"/>
             </w:r>
           </w:hyperlink>
@@ -1112,40 +1913,65 @@
             </w:tabs>
             <w:rPr>
               <w:rFonts w:eastAsiaTheme="minorEastAsia"/>
+              <w:noProof/>
               <w:lang w:eastAsia="en-CA"/>
             </w:rPr>
           </w:pPr>
-          <w:hyperlink w:anchor="_Toc37605955" w:history="1">
+          <w:hyperlink w:anchor="_Toc37618611" w:history="1">
             <w:r>
               <w:rPr>
                 <w:rStyle w:val="Hyperlink"/>
+                <w:noProof/>
                 <w:lang w:eastAsia="en-CA"/>
               </w:rPr>
-              <w:t>An</w:t>
-            </w:r>
-            <w:r>
-              <w:rPr>
-                <w:rStyle w:val="Hyperlink"/>
-                <w:lang w:eastAsia="en-CA"/>
-              </w:rPr>
-              <w:t>droid</w:t>
-            </w:r>
-            <w:r>
+              <w:t>Android</w:t>
+            </w:r>
+            <w:r>
+              <w:rPr>
+                <w:noProof/>
+                <w:webHidden/>
+              </w:rPr>
               <w:tab/>
             </w:r>
             <w:r>
+              <w:rPr>
+                <w:noProof/>
+                <w:webHidden/>
+              </w:rPr>
               <w:fldChar w:fldCharType="begin"/>
             </w:r>
             <w:r>
-              <w:instrText xml:space="preserve"> PAGEREF _Toc37605955 \h </w:instrText>
-            </w:r>
-            <w:r>
+              <w:rPr>
+                <w:noProof/>
+                <w:webHidden/>
+              </w:rPr>
+              <w:instrText xml:space="preserve"> PAGEREF _Toc37618611 \h </w:instrText>
+            </w:r>
+            <w:r>
+              <w:rPr>
+                <w:noProof/>
+                <w:webHidden/>
+              </w:rPr>
+            </w:r>
+            <w:r>
+              <w:rPr>
+                <w:noProof/>
+                <w:webHidden/>
+              </w:rPr>
               <w:fldChar w:fldCharType="separate"/>
             </w:r>
             <w:r>
+              <w:rPr>
+                <w:noProof/>
+                <w:webHidden/>
+              </w:rPr>
               <w:t>17</w:t>
             </w:r>
             <w:r>
+              <w:rPr>
+                <w:noProof/>
+                <w:webHidden/>
+              </w:rPr>
               <w:fldChar w:fldCharType="end"/>
             </w:r>
           </w:hyperlink>
@@ -1158,33 +1984,65 @@
             </w:tabs>
             <w:rPr>
               <w:rFonts w:eastAsiaTheme="minorEastAsia"/>
+              <w:noProof/>
               <w:lang w:eastAsia="en-CA"/>
             </w:rPr>
           </w:pPr>
-          <w:hyperlink w:anchor="_Toc37605956" w:history="1">
+          <w:hyperlink w:anchor="_Toc37618612" w:history="1">
             <w:r>
               <w:rPr>
                 <w:rStyle w:val="Hyperlink"/>
+                <w:noProof/>
                 <w:lang w:eastAsia="en-CA"/>
               </w:rPr>
               <w:t>Running the Debug Version</w:t>
             </w:r>
             <w:r>
+              <w:rPr>
+                <w:noProof/>
+                <w:webHidden/>
+              </w:rPr>
               <w:tab/>
             </w:r>
             <w:r>
+              <w:rPr>
+                <w:noProof/>
+                <w:webHidden/>
+              </w:rPr>
               <w:fldChar w:fldCharType="begin"/>
             </w:r>
             <w:r>
-              <w:instrText xml:space="preserve"> PAGEREF _Toc37605956 \h </w:instrText>
-            </w:r>
-            <w:r>
+              <w:rPr>
+                <w:noProof/>
+                <w:webHidden/>
+              </w:rPr>
+              <w:instrText xml:space="preserve"> PAGEREF _Toc37618612 \h </w:instrText>
+            </w:r>
+            <w:r>
+              <w:rPr>
+                <w:noProof/>
+                <w:webHidden/>
+              </w:rPr>
+            </w:r>
+            <w:r>
+              <w:rPr>
+                <w:noProof/>
+                <w:webHidden/>
+              </w:rPr>
               <w:fldChar w:fldCharType="separate"/>
             </w:r>
             <w:r>
+              <w:rPr>
+                <w:noProof/>
+                <w:webHidden/>
+              </w:rPr>
               <w:t>17</w:t>
             </w:r>
             <w:r>
+              <w:rPr>
+                <w:noProof/>
+                <w:webHidden/>
+              </w:rPr>
               <w:fldChar w:fldCharType="end"/>
             </w:r>
           </w:hyperlink>
@@ -1197,33 +2055,65 @@
             </w:tabs>
             <w:rPr>
               <w:rFonts w:eastAsiaTheme="minorEastAsia"/>
+              <w:noProof/>
               <w:lang w:eastAsia="en-CA"/>
             </w:rPr>
           </w:pPr>
-          <w:hyperlink w:anchor="_Toc37605957" w:history="1">
+          <w:hyperlink w:anchor="_Toc37618613" w:history="1">
             <w:r>
               <w:rPr>
                 <w:rStyle w:val="Hyperlink"/>
+                <w:noProof/>
                 <w:lang w:eastAsia="en-CA"/>
               </w:rPr>
               <w:t>Building the Release Version</w:t>
             </w:r>
             <w:r>
+              <w:rPr>
+                <w:noProof/>
+                <w:webHidden/>
+              </w:rPr>
               <w:tab/>
             </w:r>
             <w:r>
+              <w:rPr>
+                <w:noProof/>
+                <w:webHidden/>
+              </w:rPr>
               <w:fldChar w:fldCharType="begin"/>
             </w:r>
             <w:r>
-              <w:instrText xml:space="preserve"> PAGEREF _Toc37605957 \h </w:instrText>
-            </w:r>
-            <w:r>
+              <w:rPr>
+                <w:noProof/>
+                <w:webHidden/>
+              </w:rPr>
+              <w:instrText xml:space="preserve"> PAGEREF _Toc37618613 \h </w:instrText>
+            </w:r>
+            <w:r>
+              <w:rPr>
+                <w:noProof/>
+                <w:webHidden/>
+              </w:rPr>
+            </w:r>
+            <w:r>
+              <w:rPr>
+                <w:noProof/>
+                <w:webHidden/>
+              </w:rPr>
               <w:fldChar w:fldCharType="separate"/>
             </w:r>
             <w:r>
+              <w:rPr>
+                <w:noProof/>
+                <w:webHidden/>
+              </w:rPr>
               <w:t>17</w:t>
             </w:r>
             <w:r>
+              <w:rPr>
+                <w:noProof/>
+                <w:webHidden/>
+              </w:rPr>
               <w:fldChar w:fldCharType="end"/>
             </w:r>
           </w:hyperlink>
@@ -1236,33 +2126,65 @@
             </w:tabs>
             <w:rPr>
               <w:rFonts w:eastAsiaTheme="minorEastAsia"/>
+              <w:noProof/>
               <w:lang w:eastAsia="en-CA"/>
             </w:rPr>
           </w:pPr>
-          <w:hyperlink w:anchor="_Toc37605958" w:history="1">
+          <w:hyperlink w:anchor="_Toc37618614" w:history="1">
             <w:r>
               <w:rPr>
                 <w:rStyle w:val="Hyperlink"/>
+                <w:noProof/>
                 <w:lang w:eastAsia="en-CA"/>
               </w:rPr>
               <w:t>iOS build</w:t>
             </w:r>
             <w:r>
+              <w:rPr>
+                <w:noProof/>
+                <w:webHidden/>
+              </w:rPr>
               <w:tab/>
             </w:r>
             <w:r>
+              <w:rPr>
+                <w:noProof/>
+                <w:webHidden/>
+              </w:rPr>
               <w:fldChar w:fldCharType="begin"/>
             </w:r>
             <w:r>
-              <w:instrText xml:space="preserve"> PAGEREF _Toc37605958 \h </w:instrText>
-            </w:r>
-            <w:r>
+              <w:rPr>
+                <w:noProof/>
+                <w:webHidden/>
+              </w:rPr>
+              <w:instrText xml:space="preserve"> PAGEREF _Toc37618614 \h </w:instrText>
+            </w:r>
+            <w:r>
+              <w:rPr>
+                <w:noProof/>
+                <w:webHidden/>
+              </w:rPr>
+            </w:r>
+            <w:r>
+              <w:rPr>
+                <w:noProof/>
+                <w:webHidden/>
+              </w:rPr>
               <w:fldChar w:fldCharType="separate"/>
             </w:r>
             <w:r>
+              <w:rPr>
+                <w:noProof/>
+                <w:webHidden/>
+              </w:rPr>
               <w:t>18</w:t>
             </w:r>
             <w:r>
+              <w:rPr>
+                <w:noProof/>
+                <w:webHidden/>
+              </w:rPr>
               <w:fldChar w:fldCharType="end"/>
             </w:r>
           </w:hyperlink>
@@ -1275,40 +2197,65 @@
             </w:tabs>
             <w:rPr>
               <w:rFonts w:eastAsiaTheme="minorEastAsia"/>
+              <w:noProof/>
               <w:lang w:eastAsia="en-CA"/>
             </w:rPr>
           </w:pPr>
-          <w:hyperlink w:anchor="_Toc37605959" w:history="1">
+          <w:hyperlink w:anchor="_Toc37618615" w:history="1">
             <w:r>
               <w:rPr>
                 <w:rStyle w:val="Hyperlink"/>
+                <w:noProof/>
                 <w:lang w:eastAsia="en-CA"/>
               </w:rPr>
-              <w:t>Relevant Project Files &amp;</w:t>
-            </w:r>
-            <w:r>
-              <w:rPr>
-                <w:rStyle w:val="Hyperlink"/>
-                <w:lang w:eastAsia="en-CA"/>
-              </w:rPr>
-              <w:t xml:space="preserve"> Folders</w:t>
-            </w:r>
-            <w:r>
+              <w:t>Relevant Project Files &amp; Folders</w:t>
+            </w:r>
+            <w:r>
+              <w:rPr>
+                <w:noProof/>
+                <w:webHidden/>
+              </w:rPr>
               <w:tab/>
             </w:r>
             <w:r>
+              <w:rPr>
+                <w:noProof/>
+                <w:webHidden/>
+              </w:rPr>
               <w:fldChar w:fldCharType="begin"/>
             </w:r>
             <w:r>
-              <w:instrText xml:space="preserve"> PAGEREF _Toc37605959 \h </w:instrText>
-            </w:r>
-            <w:r>
+              <w:rPr>
+                <w:noProof/>
+                <w:webHidden/>
+              </w:rPr>
+              <w:instrText xml:space="preserve"> PAGEREF _Toc37618615 \h </w:instrText>
+            </w:r>
+            <w:r>
+              <w:rPr>
+                <w:noProof/>
+                <w:webHidden/>
+              </w:rPr>
+            </w:r>
+            <w:r>
+              <w:rPr>
+                <w:noProof/>
+                <w:webHidden/>
+              </w:rPr>
               <w:fldChar w:fldCharType="separate"/>
             </w:r>
             <w:r>
+              <w:rPr>
+                <w:noProof/>
+                <w:webHidden/>
+              </w:rPr>
               <w:t>18</w:t>
             </w:r>
             <w:r>
+              <w:rPr>
+                <w:noProof/>
+                <w:webHidden/>
+              </w:rPr>
               <w:fldChar w:fldCharType="end"/>
             </w:r>
           </w:hyperlink>
@@ -1321,33 +2268,65 @@
             </w:tabs>
             <w:rPr>
               <w:rFonts w:eastAsiaTheme="minorEastAsia"/>
+              <w:noProof/>
               <w:lang w:eastAsia="en-CA"/>
             </w:rPr>
           </w:pPr>
-          <w:hyperlink w:anchor="_Toc37605960" w:history="1">
+          <w:hyperlink w:anchor="_Toc37618616" w:history="1">
             <w:r>
               <w:rPr>
                 <w:rStyle w:val="Hyperlink"/>
+                <w:noProof/>
                 <w:lang w:eastAsia="en-CA"/>
               </w:rPr>
               <w:t>App.js</w:t>
             </w:r>
             <w:r>
+              <w:rPr>
+                <w:noProof/>
+                <w:webHidden/>
+              </w:rPr>
               <w:tab/>
             </w:r>
             <w:r>
+              <w:rPr>
+                <w:noProof/>
+                <w:webHidden/>
+              </w:rPr>
               <w:fldChar w:fldCharType="begin"/>
             </w:r>
             <w:r>
-              <w:instrText xml:space="preserve"> PAGEREF _Toc37605960 \h </w:instrText>
-            </w:r>
-            <w:r>
+              <w:rPr>
+                <w:noProof/>
+                <w:webHidden/>
+              </w:rPr>
+              <w:instrText xml:space="preserve"> PAGEREF _Toc37618616 \h </w:instrText>
+            </w:r>
+            <w:r>
+              <w:rPr>
+                <w:noProof/>
+                <w:webHidden/>
+              </w:rPr>
+            </w:r>
+            <w:r>
+              <w:rPr>
+                <w:noProof/>
+                <w:webHidden/>
+              </w:rPr>
               <w:fldChar w:fldCharType="separate"/>
             </w:r>
             <w:r>
+              <w:rPr>
+                <w:noProof/>
+                <w:webHidden/>
+              </w:rPr>
               <w:t>18</w:t>
             </w:r>
             <w:r>
+              <w:rPr>
+                <w:noProof/>
+                <w:webHidden/>
+              </w:rPr>
               <w:fldChar w:fldCharType="end"/>
             </w:r>
           </w:hyperlink>
@@ -1360,33 +2339,65 @@
             </w:tabs>
             <w:rPr>
               <w:rFonts w:eastAsiaTheme="minorEastAsia"/>
+              <w:noProof/>
               <w:lang w:eastAsia="en-CA"/>
             </w:rPr>
           </w:pPr>
-          <w:hyperlink w:anchor="_Toc37605961" w:history="1">
+          <w:hyperlink w:anchor="_Toc37618617" w:history="1">
             <w:r>
               <w:rPr>
                 <w:rStyle w:val="Hyperlink"/>
+                <w:noProof/>
                 <w:lang w:eastAsia="en-CA"/>
               </w:rPr>
-              <w:t>VirtualCommunitiesList.js</w:t>
-            </w:r>
-            <w:r>
+              <w:t>package.json &amp; node_modules</w:t>
+            </w:r>
+            <w:r>
+              <w:rPr>
+                <w:noProof/>
+                <w:webHidden/>
+              </w:rPr>
               <w:tab/>
             </w:r>
             <w:r>
+              <w:rPr>
+                <w:noProof/>
+                <w:webHidden/>
+              </w:rPr>
               <w:fldChar w:fldCharType="begin"/>
             </w:r>
             <w:r>
-              <w:instrText xml:space="preserve"> PAGEREF _Toc37605961 \h </w:instrText>
-            </w:r>
-            <w:r>
+              <w:rPr>
+                <w:noProof/>
+                <w:webHidden/>
+              </w:rPr>
+              <w:instrText xml:space="preserve"> PAGEREF _Toc37618617 \h </w:instrText>
+            </w:r>
+            <w:r>
+              <w:rPr>
+                <w:noProof/>
+                <w:webHidden/>
+              </w:rPr>
+            </w:r>
+            <w:r>
+              <w:rPr>
+                <w:noProof/>
+                <w:webHidden/>
+              </w:rPr>
               <w:fldChar w:fldCharType="separate"/>
             </w:r>
             <w:r>
+              <w:rPr>
+                <w:noProof/>
+                <w:webHidden/>
+              </w:rPr>
               <w:t>18</w:t>
             </w:r>
             <w:r>
+              <w:rPr>
+                <w:noProof/>
+                <w:webHidden/>
+              </w:rPr>
               <w:fldChar w:fldCharType="end"/>
             </w:r>
           </w:hyperlink>
@@ -1399,33 +2410,65 @@
             </w:tabs>
             <w:rPr>
               <w:rFonts w:eastAsiaTheme="minorEastAsia"/>
+              <w:noProof/>
               <w:lang w:eastAsia="en-CA"/>
             </w:rPr>
           </w:pPr>
-          <w:hyperlink w:anchor="_Toc37605962" w:history="1">
+          <w:hyperlink w:anchor="_Toc37618618" w:history="1">
             <w:r>
               <w:rPr>
                 <w:rStyle w:val="Hyperlink"/>
+                <w:noProof/>
                 <w:lang w:eastAsia="en-CA"/>
               </w:rPr>
-              <w:t>package.json &amp; node_modules</w:t>
-            </w:r>
-            <w:r>
+              <w:t>ios &amp; android</w:t>
+            </w:r>
+            <w:r>
+              <w:rPr>
+                <w:noProof/>
+                <w:webHidden/>
+              </w:rPr>
               <w:tab/>
             </w:r>
             <w:r>
+              <w:rPr>
+                <w:noProof/>
+                <w:webHidden/>
+              </w:rPr>
               <w:fldChar w:fldCharType="begin"/>
             </w:r>
             <w:r>
-              <w:instrText xml:space="preserve"> PAGEREF _Toc37605962 \h </w:instrText>
-            </w:r>
-            <w:r>
+              <w:rPr>
+                <w:noProof/>
+                <w:webHidden/>
+              </w:rPr>
+              <w:instrText xml:space="preserve"> PAGEREF _Toc37618618 \h </w:instrText>
+            </w:r>
+            <w:r>
+              <w:rPr>
+                <w:noProof/>
+                <w:webHidden/>
+              </w:rPr>
+            </w:r>
+            <w:r>
+              <w:rPr>
+                <w:noProof/>
+                <w:webHidden/>
+              </w:rPr>
               <w:fldChar w:fldCharType="separate"/>
             </w:r>
             <w:r>
-              <w:t>18</w:t>
-            </w:r>
-            <w:r>
+              <w:rPr>
+                <w:noProof/>
+                <w:webHidden/>
+              </w:rPr>
+              <w:t>19</w:t>
+            </w:r>
+            <w:r>
+              <w:rPr>
+                <w:noProof/>
+                <w:webHidden/>
+              </w:rPr>
               <w:fldChar w:fldCharType="end"/>
             </w:r>
           </w:hyperlink>
@@ -1438,33 +2481,65 @@
             </w:tabs>
             <w:rPr>
               <w:rFonts w:eastAsiaTheme="minorEastAsia"/>
+              <w:noProof/>
               <w:lang w:eastAsia="en-CA"/>
             </w:rPr>
           </w:pPr>
-          <w:hyperlink w:anchor="_Toc37605963" w:history="1">
+          <w:hyperlink w:anchor="_Toc37618619" w:history="1">
             <w:r>
               <w:rPr>
                 <w:rStyle w:val="Hyperlink"/>
+                <w:noProof/>
                 <w:lang w:eastAsia="en-CA"/>
               </w:rPr>
-              <w:t>ios &amp; android</w:t>
-            </w:r>
-            <w:r>
+              <w:t>DeepMapSite</w:t>
+            </w:r>
+            <w:r>
+              <w:rPr>
+                <w:noProof/>
+                <w:webHidden/>
+              </w:rPr>
               <w:tab/>
             </w:r>
             <w:r>
+              <w:rPr>
+                <w:noProof/>
+                <w:webHidden/>
+              </w:rPr>
               <w:fldChar w:fldCharType="begin"/>
             </w:r>
             <w:r>
-              <w:instrText xml:space="preserve"> PAGEREF _Toc37605963 \h </w:instrText>
-            </w:r>
-            <w:r>
+              <w:rPr>
+                <w:noProof/>
+                <w:webHidden/>
+              </w:rPr>
+              <w:instrText xml:space="preserve"> PAGEREF _Toc37618619 \h </w:instrText>
+            </w:r>
+            <w:r>
+              <w:rPr>
+                <w:noProof/>
+                <w:webHidden/>
+              </w:rPr>
+            </w:r>
+            <w:r>
+              <w:rPr>
+                <w:noProof/>
+                <w:webHidden/>
+              </w:rPr>
               <w:fldChar w:fldCharType="separate"/>
             </w:r>
             <w:r>
-              <w:t>18</w:t>
-            </w:r>
-            <w:r>
+              <w:rPr>
+                <w:noProof/>
+                <w:webHidden/>
+              </w:rPr>
+              <w:t>19</w:t>
+            </w:r>
+            <w:r>
+              <w:rPr>
+                <w:noProof/>
+                <w:webHidden/>
+              </w:rPr>
               <w:fldChar w:fldCharType="end"/>
             </w:r>
           </w:hyperlink>
@@ -1477,33 +2552,65 @@
             </w:tabs>
             <w:rPr>
               <w:rFonts w:eastAsiaTheme="minorEastAsia"/>
+              <w:noProof/>
               <w:lang w:eastAsia="en-CA"/>
             </w:rPr>
           </w:pPr>
-          <w:hyperlink w:anchor="_Toc37605964" w:history="1">
+          <w:hyperlink w:anchor="_Toc37618620" w:history="1">
             <w:r>
               <w:rPr>
                 <w:rStyle w:val="Hyperlink"/>
+                <w:noProof/>
                 <w:lang w:eastAsia="en-CA"/>
               </w:rPr>
               <w:t>Testing</w:t>
             </w:r>
             <w:r>
+              <w:rPr>
+                <w:noProof/>
+                <w:webHidden/>
+              </w:rPr>
               <w:tab/>
             </w:r>
             <w:r>
+              <w:rPr>
+                <w:noProof/>
+                <w:webHidden/>
+              </w:rPr>
               <w:fldChar w:fldCharType="begin"/>
             </w:r>
             <w:r>
-              <w:instrText xml:space="preserve"> PAGEREF _Toc37605964 \h </w:instrText>
-            </w:r>
-            <w:r>
+              <w:rPr>
+                <w:noProof/>
+                <w:webHidden/>
+              </w:rPr>
+              <w:instrText xml:space="preserve"> PAGEREF _Toc37618620 \h </w:instrText>
+            </w:r>
+            <w:r>
+              <w:rPr>
+                <w:noProof/>
+                <w:webHidden/>
+              </w:rPr>
+            </w:r>
+            <w:r>
+              <w:rPr>
+                <w:noProof/>
+                <w:webHidden/>
+              </w:rPr>
               <w:fldChar w:fldCharType="separate"/>
             </w:r>
             <w:r>
+              <w:rPr>
+                <w:noProof/>
+                <w:webHidden/>
+              </w:rPr>
               <w:t>19</w:t>
             </w:r>
             <w:r>
+              <w:rPr>
+                <w:noProof/>
+                <w:webHidden/>
+              </w:rPr>
               <w:fldChar w:fldCharType="end"/>
             </w:r>
           </w:hyperlink>
@@ -1516,33 +2623,65 @@
             </w:tabs>
             <w:rPr>
               <w:rFonts w:eastAsiaTheme="minorEastAsia"/>
+              <w:noProof/>
               <w:lang w:eastAsia="en-CA"/>
             </w:rPr>
           </w:pPr>
-          <w:hyperlink w:anchor="_Toc37605965" w:history="1">
+          <w:hyperlink w:anchor="_Toc37618621" w:history="1">
             <w:r>
               <w:rPr>
                 <w:rStyle w:val="Hyperlink"/>
+                <w:noProof/>
                 <w:lang w:eastAsia="en-CA"/>
               </w:rPr>
               <w:t>Appendix</w:t>
             </w:r>
             <w:r>
+              <w:rPr>
+                <w:noProof/>
+                <w:webHidden/>
+              </w:rPr>
               <w:tab/>
             </w:r>
             <w:r>
+              <w:rPr>
+                <w:noProof/>
+                <w:webHidden/>
+              </w:rPr>
               <w:fldChar w:fldCharType="begin"/>
             </w:r>
             <w:r>
-              <w:instrText xml:space="preserve"> PAGEREF _Toc37605965 \h </w:instrText>
-            </w:r>
-            <w:r>
+              <w:rPr>
+                <w:noProof/>
+                <w:webHidden/>
+              </w:rPr>
+              <w:instrText xml:space="preserve"> PAGEREF _Toc37618621 \h </w:instrText>
+            </w:r>
+            <w:r>
+              <w:rPr>
+                <w:noProof/>
+                <w:webHidden/>
+              </w:rPr>
+            </w:r>
+            <w:r>
+              <w:rPr>
+                <w:noProof/>
+                <w:webHidden/>
+              </w:rPr>
               <w:fldChar w:fldCharType="separate"/>
             </w:r>
             <w:r>
+              <w:rPr>
+                <w:noProof/>
+                <w:webHidden/>
+              </w:rPr>
               <w:t>20</w:t>
             </w:r>
             <w:r>
+              <w:rPr>
+                <w:noProof/>
+                <w:webHidden/>
+              </w:rPr>
               <w:fldChar w:fldCharType="end"/>
             </w:r>
           </w:hyperlink>
@@ -1555,32 +2694,64 @@
             </w:tabs>
             <w:rPr>
               <w:rFonts w:eastAsiaTheme="minorEastAsia"/>
+              <w:noProof/>
               <w:lang w:eastAsia="en-CA"/>
             </w:rPr>
           </w:pPr>
-          <w:hyperlink w:anchor="_Toc37605966" w:history="1">
+          <w:hyperlink w:anchor="_Toc37618622" w:history="1">
             <w:r>
               <w:rPr>
                 <w:rStyle w:val="Hyperlink"/>
+                <w:noProof/>
               </w:rPr>
               <w:t>Client Documentation</w:t>
             </w:r>
             <w:r>
+              <w:rPr>
+                <w:noProof/>
+                <w:webHidden/>
+              </w:rPr>
               <w:tab/>
             </w:r>
             <w:r>
+              <w:rPr>
+                <w:noProof/>
+                <w:webHidden/>
+              </w:rPr>
               <w:fldChar w:fldCharType="begin"/>
             </w:r>
             <w:r>
-              <w:instrText xml:space="preserve"> PAGEREF _Toc37605966 \h </w:instrText>
-            </w:r>
-            <w:r>
+              <w:rPr>
+                <w:noProof/>
+                <w:webHidden/>
+              </w:rPr>
+              <w:instrText xml:space="preserve"> PAGEREF _Toc37618622 \h </w:instrText>
+            </w:r>
+            <w:r>
+              <w:rPr>
+                <w:noProof/>
+                <w:webHidden/>
+              </w:rPr>
+            </w:r>
+            <w:r>
+              <w:rPr>
+                <w:noProof/>
+                <w:webHidden/>
+              </w:rPr>
               <w:fldChar w:fldCharType="separate"/>
             </w:r>
             <w:r>
+              <w:rPr>
+                <w:noProof/>
+                <w:webHidden/>
+              </w:rPr>
               <w:t>20</w:t>
             </w:r>
             <w:r>
+              <w:rPr>
+                <w:noProof/>
+                <w:webHidden/>
+              </w:rPr>
               <w:fldChar w:fldCharType="end"/>
             </w:r>
           </w:hyperlink>
@@ -1593,32 +2764,64 @@
             </w:tabs>
             <w:rPr>
               <w:rFonts w:eastAsiaTheme="minorEastAsia"/>
+              <w:noProof/>
               <w:lang w:eastAsia="en-CA"/>
             </w:rPr>
           </w:pPr>
-          <w:hyperlink w:anchor="_Toc37605967" w:history="1">
+          <w:hyperlink w:anchor="_Toc37618623" w:history="1">
             <w:r>
               <w:rPr>
                 <w:rStyle w:val="Hyperlink"/>
+                <w:noProof/>
               </w:rPr>
               <w:t>Installing the Deep Map app on Android</w:t>
             </w:r>
             <w:r>
+              <w:rPr>
+                <w:noProof/>
+                <w:webHidden/>
+              </w:rPr>
               <w:tab/>
             </w:r>
             <w:r>
+              <w:rPr>
+                <w:noProof/>
+                <w:webHidden/>
+              </w:rPr>
               <w:fldChar w:fldCharType="begin"/>
             </w:r>
             <w:r>
-              <w:instrText xml:space="preserve"> PAGEREF _Toc37605967 \h </w:instrText>
-            </w:r>
-            <w:r>
+              <w:rPr>
+                <w:noProof/>
+                <w:webHidden/>
+              </w:rPr>
+              <w:instrText xml:space="preserve"> PAGEREF _Toc37618623 \h </w:instrText>
+            </w:r>
+            <w:r>
+              <w:rPr>
+                <w:noProof/>
+                <w:webHidden/>
+              </w:rPr>
+            </w:r>
+            <w:r>
+              <w:rPr>
+                <w:noProof/>
+                <w:webHidden/>
+              </w:rPr>
               <w:fldChar w:fldCharType="separate"/>
             </w:r>
             <w:r>
+              <w:rPr>
+                <w:noProof/>
+                <w:webHidden/>
+              </w:rPr>
               <w:t>20</w:t>
             </w:r>
             <w:r>
+              <w:rPr>
+                <w:noProof/>
+                <w:webHidden/>
+              </w:rPr>
               <w:fldChar w:fldCharType="end"/>
             </w:r>
           </w:hyperlink>
@@ -1631,32 +2834,64 @@
             </w:tabs>
             <w:rPr>
               <w:rFonts w:eastAsiaTheme="minorEastAsia"/>
+              <w:noProof/>
               <w:lang w:eastAsia="en-CA"/>
             </w:rPr>
           </w:pPr>
-          <w:hyperlink w:anchor="_Toc37605968" w:history="1">
+          <w:hyperlink w:anchor="_Toc37618624" w:history="1">
             <w:r>
               <w:rPr>
                 <w:rStyle w:val="Hyperlink"/>
+                <w:noProof/>
               </w:rPr>
               <w:t>Adding a marker to the Deep Map app</w:t>
             </w:r>
             <w:r>
+              <w:rPr>
+                <w:noProof/>
+                <w:webHidden/>
+              </w:rPr>
               <w:tab/>
             </w:r>
             <w:r>
+              <w:rPr>
+                <w:noProof/>
+                <w:webHidden/>
+              </w:rPr>
               <w:fldChar w:fldCharType="begin"/>
             </w:r>
             <w:r>
-              <w:instrText xml:space="preserve"> PAGEREF _Toc37605968 \h </w:instrText>
-            </w:r>
-            <w:r>
+              <w:rPr>
+                <w:noProof/>
+                <w:webHidden/>
+              </w:rPr>
+              <w:instrText xml:space="preserve"> PAGEREF _Toc37618624 \h </w:instrText>
+            </w:r>
+            <w:r>
+              <w:rPr>
+                <w:noProof/>
+                <w:webHidden/>
+              </w:rPr>
+            </w:r>
+            <w:r>
+              <w:rPr>
+                <w:noProof/>
+                <w:webHidden/>
+              </w:rPr>
               <w:fldChar w:fldCharType="separate"/>
             </w:r>
             <w:r>
+              <w:rPr>
+                <w:noProof/>
+                <w:webHidden/>
+              </w:rPr>
               <w:t>26</w:t>
             </w:r>
             <w:r>
+              <w:rPr>
+                <w:noProof/>
+                <w:webHidden/>
+              </w:rPr>
               <w:fldChar w:fldCharType="end"/>
             </w:r>
           </w:hyperlink>
@@ -1692,7 +2927,7 @@
         <w:pStyle w:val="Title"/>
         <w:spacing w:line="360" w:lineRule="auto"/>
       </w:pPr>
-      <w:bookmarkStart w:id="0" w:name="_Toc37605932"/>
+      <w:bookmarkStart w:id="0" w:name="_Toc37618587"/>
       <w:r>
         <w:lastRenderedPageBreak/>
         <w:t>Abstract</w:t>
@@ -1710,16 +2945,7 @@
         <w:ind w:firstLine="720"/>
       </w:pPr>
       <w:r>
-        <w:t xml:space="preserve">The idea of a cross-platform mobile application is a very </w:t>
-      </w:r>
-      <w:r>
-        <w:t>appealing product idea for many different organizations and can seem quite simple for a non-technical client on the surface. However, when starting to look into the problem and analyzing what it would take to create a mobile app for multiple different plat</w:t>
-      </w:r>
-      <w:r>
-        <w:t>forms with the correct systems in place for a client to manage the content that would be on the app, it is apparent that the scope of developing such a system can become much larger than expected. This is the experience we found when developing the Deep Ma</w:t>
-      </w:r>
-      <w:r>
-        <w:t>p Mobile App.</w:t>
+        <w:t>The idea of a cross-platform mobile application is a very appealing product idea for many different organizations and can seem quite simple for a non-technical client on the surface. However, when starting to look into the problem and analyzing what it would take to create a mobile app for multiple different platforms with the correct systems in place for a client to manage the content that would be on the app, it is apparent that the scope of developing such a system can become much larger than expected. This is the experience we found when developing the Deep Map Mobile App.</w:t>
       </w:r>
     </w:p>
     <w:p>
@@ -1734,10 +2960,7 @@
         <w:ind w:firstLine="720"/>
       </w:pPr>
       <w:r>
-        <w:t>Our project for the Computing Science Project course this semester was the Deep Map Mobile App. Proposed by the Accessibility Experiential Learning Coordinator Jennifer Mei at TRU, this project was to create a mobile app that would replicate</w:t>
-      </w:r>
-      <w:r>
-        <w:t xml:space="preserve"> the functionality currently present on the </w:t>
+        <w:t xml:space="preserve">Our project for the Computing Science Project course this semester was the Deep Map Mobile App. Proposed by the Accessibility Experiential Learning Coordinator Jennifer Mei at TRU, this project was to create a mobile app that would replicate the functionality currently present on the </w:t>
       </w:r>
       <w:hyperlink r:id="rId9" w:history="1">
         <w:r>
@@ -1748,10 +2971,7 @@
         </w:r>
       </w:hyperlink>
       <w:r>
-        <w:t>. Our motivation for working on this project was that our team was already familiar and comfortable with Mobile App Development from some courses taken at</w:t>
-      </w:r>
-      <w:r>
-        <w:t xml:space="preserve"> TRU for </w:t>
+        <w:t xml:space="preserve">. Our motivation for working on this project was that our team was already familiar and comfortable with Mobile App Development from some courses taken at TRU for </w:t>
       </w:r>
       <w:r>
         <w:rPr>
@@ -1775,16 +2995,7 @@
         <w:ind w:firstLine="720"/>
       </w:pPr>
       <w:r>
-        <w:t>Two main challenges to solve this prob</w:t>
-      </w:r>
-      <w:r>
-        <w:t>lem arose with this project. The first problem is how we could develop a cross-platform app that would be up to professional standards on both iOS and Android in the limited development time of this project. We were all familiar with developing for Android</w:t>
-      </w:r>
-      <w:r>
-        <w:t>, and if we had simply stuck with the Android side this would be a simple problem to solve. Knowing that we had to create a product up to our client’s expectations not only for Android, but also for iOS meant that we could either split our team into two ha</w:t>
-      </w:r>
-      <w:r>
-        <w:t xml:space="preserve">lves and develop this application natively on both platforms, effectively doubling our implementation time, or look to an alternative solution. This led us to look into </w:t>
+        <w:t xml:space="preserve">Two main challenges to solve this problem arose with this project. The first problem is how we could develop a cross-platform app that would be up to professional standards on both iOS and Android in the limited development time of this project. We were all familiar with developing for Android, and if we had simply stuck with the Android side this would be a simple problem to solve. Knowing that we had to create a product up to our client’s expectations not only for Android, but also for iOS meant that we could either split our team into two halves and develop this application natively on both platforms, effectively doubling our implementation time, or look to an alternative solution. This led us to look into </w:t>
       </w:r>
       <w:r>
         <w:rPr>
@@ -1811,10 +3022,7 @@
         <w:t>f</w:t>
       </w:r>
       <w:r>
-        <w:t>rameworks, and subsequently to the React Native framework. Developed by</w:t>
-      </w:r>
-      <w:r>
-        <w:t xml:space="preserve"> Facebook, this platform is still being constantly worked on but seemed like the industry standard when it came to </w:t>
+        <w:t xml:space="preserve">rameworks, and subsequently to the React Native framework. Developed by Facebook, this platform is still being constantly worked on but seemed like the industry standard when it came to </w:t>
       </w:r>
       <w:r>
         <w:rPr>
@@ -1845,10 +3053,7 @@
       </w:r>
       <w:r>
         <w:lastRenderedPageBreak/>
-        <w:t xml:space="preserve">leading to a steep learning curve, we felt </w:t>
-      </w:r>
-      <w:r>
-        <w:t>that this would be the best approach for us to develop our skillset in software development and save time developing different products at the same time.</w:t>
+        <w:t>leading to a steep learning curve, we felt that this would be the best approach for us to develop our skillset in software development and save time developing different products at the same time.</w:t>
       </w:r>
     </w:p>
     <w:p>
@@ -1863,13 +3068,7 @@
         <w:ind w:firstLine="720"/>
       </w:pPr>
       <w:r>
-        <w:t>The next challenge we had to solve was the challenge of how our client would actually manage the cont</w:t>
-      </w:r>
-      <w:r>
-        <w:t>ent of the app she was wanting to be made. While we considered creating a custom version of the app for our client to manage the content, we felt the most user-friendly way to achieve this was to create a new webpage solely for the purpose of managing this</w:t>
-      </w:r>
-      <w:r>
-        <w:t xml:space="preserve"> app. We believed that it would be a better user experience to use a simple user interface rather tha</w:t>
+        <w:t>The next challenge we had to solve was the challenge of how our client would actually manage the content of the app she was wanting to be made. While we considered creating a custom version of the app for our client to manage the content, we felt the most user-friendly way to achieve this was to create a new webpage solely for the purpose of managing this app. We believed that it would be a better user experience to use a simple user interface rather tha</w:t>
       </w:r>
       <w:r>
         <w:rPr>
@@ -1901,24 +3100,7 @@
           <w:lang w:eastAsia="en-CA"/>
         </w:rPr>
         <w:tab/>
-      </w:r>
-      <w:r>
-        <w:rPr>
-          <w:lang w:eastAsia="en-CA"/>
-        </w:rPr>
-        <w:t>This Project Report aims to provide depth into the technical and non-technical requirements we were faced with in this project and the analysis and decisions we made to meet the needs of these requirements. It also serves to present a chronological view of</w:t>
-      </w:r>
-      <w:r>
-        <w:rPr>
-          <w:lang w:eastAsia="en-CA"/>
-        </w:rPr>
-        <w:t xml:space="preserve"> the UI design of the app and the system architecture of the entire software system, from the app to the database and to the webpage created for our client to manage the database. Finally, it serves to provide references to video demonstrations to validate</w:t>
-      </w:r>
-      <w:r>
-        <w:rPr>
-          <w:lang w:eastAsia="en-CA"/>
-        </w:rPr>
-        <w:t xml:space="preserve"> the testing of the app for all features in its feature set.</w:t>
+        <w:t>This Project Report aims to provide depth into the technical and non-technical requirements we were faced with in this project and the analysis and decisions we made to meet the needs of these requirements. It also serves to present a chronological view of the UI design of the app and the system architecture of the entire software system, from the app to the database and to the webpage created for our client to manage the database. Finally, it serves to provide references to video demonstrations to validate the testing of the app for all features in its feature set.</w:t>
       </w:r>
       <w:r>
         <w:rPr>
@@ -1935,7 +3117,7 @@
           <w:lang w:eastAsia="en-CA"/>
         </w:rPr>
       </w:pPr>
-      <w:bookmarkStart w:id="1" w:name="_Toc37605933"/>
+      <w:bookmarkStart w:id="1" w:name="_Toc37618588"/>
       <w:r>
         <w:rPr>
           <w:lang w:eastAsia="en-CA"/>
@@ -1956,13 +3138,7 @@
         <w:rPr>
           <w:lang w:eastAsia="en-CA"/>
         </w:rPr>
-        <w:t>For this project, the requirements were rather simple from a client deliverable perspective. She simply wanted an app to do all of the functionality available currently on the DeepM</w:t>
-      </w:r>
-      <w:r>
-        <w:rPr>
-          <w:lang w:eastAsia="en-CA"/>
-        </w:rPr>
-        <w:t xml:space="preserve">ap </w:t>
+        <w:t xml:space="preserve">For this project, the requirements were rather simple from a client deliverable perspective. She simply wanted an app to do all of the functionality available currently on the DeepMap </w:t>
       </w:r>
       <w:r>
         <w:rPr>
@@ -1974,13 +3150,7 @@
         <w:rPr>
           <w:lang w:eastAsia="en-CA"/>
         </w:rPr>
-        <w:t>ebsite. While the deliverables seemed easy, the requirement to have the app present on both Android and iOS presented some unique challenges in terms of technical requirements. In addition, we also had to consider how our client would manage the conten</w:t>
-      </w:r>
-      <w:r>
-        <w:rPr>
-          <w:lang w:eastAsia="en-CA"/>
-        </w:rPr>
-        <w:t>t on the app itself.</w:t>
+        <w:t>ebsite. While the deliverables seemed easy, the requirement to have the app present on both Android and iOS presented some unique challenges in terms of technical requirements. In addition, we also had to consider how our client would manage the content on the app itself.</w:t>
       </w:r>
     </w:p>
     <w:p>
@@ -1991,7 +3161,7 @@
           <w:lang w:eastAsia="en-CA"/>
         </w:rPr>
       </w:pPr>
-      <w:bookmarkStart w:id="2" w:name="_Toc37605934"/>
+      <w:bookmarkStart w:id="2" w:name="_Toc37618589"/>
       <w:r>
         <w:rPr>
           <w:lang w:eastAsia="en-CA"/>
@@ -2073,7 +3243,7 @@
           <w:lang w:eastAsia="en-CA"/>
         </w:rPr>
       </w:pPr>
-      <w:bookmarkStart w:id="3" w:name="_Toc37605935"/>
+      <w:bookmarkStart w:id="3" w:name="_Toc37618590"/>
       <w:r>
         <w:rPr>
           <w:lang w:eastAsia="en-CA"/>
@@ -2098,13 +3268,7 @@
         <w:rPr>
           <w:lang w:eastAsia="en-CA"/>
         </w:rPr>
-        <w:t>Possibility of Co</w:t>
-      </w:r>
-      <w:r>
-        <w:rPr>
-          <w:lang w:eastAsia="en-CA"/>
-        </w:rPr>
-        <w:t>mmunity Feature system, using Database and User Authentication &amp; Management features</w:t>
+        <w:t>Possibility of Community Feature system, using Database and User Authentication &amp; Management features</w:t>
       </w:r>
     </w:p>
     <w:p>
@@ -2142,13 +3306,7 @@
         <w:rPr>
           <w:lang w:eastAsia="en-CA"/>
         </w:rPr>
-        <w:t>Considered as a "nice to have" feature, but not a necessary requiremen</w:t>
-      </w:r>
-      <w:r>
-        <w:rPr>
-          <w:lang w:eastAsia="en-CA"/>
-        </w:rPr>
-        <w:t>t</w:t>
+        <w:t>Considered as a "nice to have" feature, but not a necessary requirement</w:t>
       </w:r>
     </w:p>
     <w:p>
@@ -2205,13 +3363,7 @@
         <w:rPr>
           <w:lang w:eastAsia="en-CA"/>
         </w:rPr>
-        <w:t>iOS has an overhead cost of $99 USD per year, client will follow up with her contacts at T</w:t>
-      </w:r>
-      <w:r>
-        <w:rPr>
-          <w:lang w:eastAsia="en-CA"/>
-        </w:rPr>
-        <w:t>RU about the costs and process of distributing the app through TRU's channels</w:t>
+        <w:t>iOS has an overhead cost of $99 USD per year, client will follow up with her contacts at TRU about the costs and process of distributing the app through TRU's channels</w:t>
       </w:r>
     </w:p>
     <w:p>
@@ -2268,13 +3420,7 @@
         <w:rPr>
           <w:lang w:eastAsia="en-CA"/>
         </w:rPr>
-        <w:t xml:space="preserve">Open to alternatives depending on how the </w:t>
-      </w:r>
-      <w:r>
-        <w:rPr>
-          <w:lang w:eastAsia="en-CA"/>
-        </w:rPr>
-        <w:t>development of the first iteration goes</w:t>
+        <w:t>Open to alternatives depending on how the development of the first iteration goes</w:t>
       </w:r>
     </w:p>
     <w:p>
@@ -2285,7 +3431,7 @@
           <w:lang w:eastAsia="en-CA"/>
         </w:rPr>
       </w:pPr>
-      <w:bookmarkStart w:id="4" w:name="_Toc37605936"/>
+      <w:bookmarkStart w:id="4" w:name="_Toc37618591"/>
       <w:r>
         <w:rPr>
           <w:lang w:eastAsia="en-CA"/>
@@ -2340,7 +3486,7 @@
           <w:lang w:eastAsia="en-CA"/>
         </w:rPr>
       </w:pPr>
-      <w:bookmarkStart w:id="5" w:name="_Toc37605937"/>
+      <w:bookmarkStart w:id="5" w:name="_Toc37618592"/>
       <w:r>
         <w:rPr>
           <w:lang w:eastAsia="en-CA"/>
@@ -2385,13 +3531,7 @@
         <w:rPr>
           <w:lang w:eastAsia="en-CA"/>
         </w:rPr>
-        <w:t>Dec</w:t>
-      </w:r>
-      <w:r>
-        <w:rPr>
-          <w:lang w:eastAsia="en-CA"/>
-        </w:rPr>
-        <w:t xml:space="preserve">ided to try Google Firebase, as we have some experience with it already and integrates nicely with </w:t>
+        <w:t xml:space="preserve">Decided to try Google Firebase, as we have some experience with it already and integrates nicely with </w:t>
       </w:r>
       <w:r>
         <w:rPr>
@@ -2453,13 +3593,7 @@
         <w:rPr>
           <w:lang w:eastAsia="en-CA"/>
         </w:rPr>
-        <w:t>App should use a nati</w:t>
-      </w:r>
-      <w:r>
-        <w:rPr>
-          <w:lang w:eastAsia="en-CA"/>
-        </w:rPr>
-        <w:t>ve map within the app, rather than using a WebView displaying content already on the DeepMap Site</w:t>
+        <w:t>App should use a native map within the app, rather than using a WebView displaying content already on the DeepMap Site</w:t>
       </w:r>
     </w:p>
     <w:p>
@@ -2470,7 +3604,7 @@
           <w:lang w:eastAsia="en-CA"/>
         </w:rPr>
       </w:pPr>
-      <w:bookmarkStart w:id="6" w:name="_Toc37605938"/>
+      <w:bookmarkStart w:id="6" w:name="_Toc37618593"/>
       <w:r>
         <w:rPr>
           <w:lang w:eastAsia="en-CA"/>
@@ -2514,13 +3648,7 @@
         <w:rPr>
           <w:lang w:eastAsia="en-CA"/>
         </w:rPr>
-        <w:t>App should have a tab for "Virtual Communities</w:t>
-      </w:r>
-      <w:r>
-        <w:rPr>
-          <w:lang w:eastAsia="en-CA"/>
-        </w:rPr>
-        <w:t>", online resources without a physical location (ie. a Facebook group)</w:t>
+        <w:t>App should have a tab for "Virtual Communities", online resources without a physical location (ie. a Facebook group)</w:t>
       </w:r>
     </w:p>
     <w:p>
@@ -2550,7 +3678,7 @@
           <w:lang w:eastAsia="en-CA"/>
         </w:rPr>
       </w:pPr>
-      <w:bookmarkStart w:id="7" w:name="_Toc37605939"/>
+      <w:bookmarkStart w:id="7" w:name="_Toc37618594"/>
       <w:r>
         <w:rPr>
           <w:lang w:eastAsia="en-CA"/>
@@ -2575,13 +3703,7 @@
         <w:rPr>
           <w:lang w:eastAsia="en-CA"/>
         </w:rPr>
-        <w:t>Map markers should have a pop-out page, where a marker ca</w:t>
-      </w:r>
-      <w:r>
-        <w:rPr>
-          <w:lang w:eastAsia="en-CA"/>
-        </w:rPr>
-        <w:t>n be tapped on again to show a page that consists of all relevant information for that marker</w:t>
+        <w:t>Map markers should have a pop-out page, where a marker can be tapped on again to show a page that consists of all relevant information for that marker</w:t>
       </w:r>
     </w:p>
     <w:p>
@@ -2606,7 +3728,7 @@
           <w:lang w:eastAsia="en-CA"/>
         </w:rPr>
       </w:pPr>
-      <w:bookmarkStart w:id="8" w:name="_Toc37605940"/>
+      <w:bookmarkStart w:id="8" w:name="_Toc37618595"/>
       <w:r>
         <w:rPr>
           <w:lang w:eastAsia="en-CA"/>
@@ -2627,13 +3749,7 @@
         <w:rPr>
           <w:lang w:eastAsia="en-CA"/>
         </w:rPr>
-        <w:t>The analysis of the problem gave us many different approaches we could take. Since this product was already available on a webpage, we could have easil</w:t>
-      </w:r>
-      <w:r>
-        <w:rPr>
-          <w:lang w:eastAsia="en-CA"/>
-        </w:rPr>
-        <w:t xml:space="preserve">y </w:t>
+        <w:t xml:space="preserve">The analysis of the problem gave us many different approaches we could take. Since this product was already available on a webpage, we could have easily </w:t>
       </w:r>
       <w:r>
         <w:rPr>
@@ -2645,19 +3761,7 @@
         <w:rPr>
           <w:lang w:eastAsia="en-CA"/>
         </w:rPr>
-        <w:t xml:space="preserve"> that webpage and just made it display within a mobile app. We decided against this approach, opting to create our own mobile application not only for the flexibility and iteration that we could do with the final product, but also so that we could g</w:t>
-      </w:r>
-      <w:r>
-        <w:rPr>
-          <w:lang w:eastAsia="en-CA"/>
-        </w:rPr>
-        <w:t xml:space="preserve">ain experience as developers to solve a common problem in the industry right now which is how we can create a cross-platform mobile app that maintains a consistent look and feel. We also had a few options to approach the solution to content management. We </w:t>
-      </w:r>
-      <w:r>
-        <w:rPr>
-          <w:lang w:eastAsia="en-CA"/>
-        </w:rPr>
-        <w:t>opted to create a webpage for our client, as that would allow her to manage the database on any device. While this did expand the scope of the project as a whole, it gave us a better glimpse into what true system design looks like in practice.</w:t>
+        <w:t xml:space="preserve"> that webpage and just made it display within a mobile app. We decided against this approach, opting to create our own mobile application not only for the flexibility and iteration that we could do with the final product, but also so that we could gain experience as developers to solve a common problem in the industry right now which is how we can create a cross-platform mobile app that maintains a consistent look and feel. We also had a few options to approach the solution to content management. We opted to create a webpage for our client, as that would allow her to manage the database on any device. While this did expand the scope of the project as a whole, it gave us a better glimpse into what true system design looks like in practice.</w:t>
       </w:r>
     </w:p>
     <w:p>
@@ -2668,18 +3772,12 @@
           <w:lang w:eastAsia="en-CA"/>
         </w:rPr>
       </w:pPr>
-      <w:bookmarkStart w:id="9" w:name="_Toc37605941"/>
-      <w:r>
-        <w:rPr>
-          <w:lang w:eastAsia="en-CA"/>
-        </w:rPr>
-        <w:t>Initial Anal</w:t>
-      </w:r>
-      <w:r>
-        <w:rPr>
-          <w:lang w:eastAsia="en-CA"/>
-        </w:rPr>
-        <w:t>ysis</w:t>
+      <w:bookmarkStart w:id="9" w:name="_Toc37618596"/>
+      <w:r>
+        <w:rPr>
+          <w:lang w:eastAsia="en-CA"/>
+        </w:rPr>
+        <w:t>Initial Analysis</w:t>
       </w:r>
       <w:bookmarkEnd w:id="9"/>
     </w:p>
@@ -2768,13 +3866,7 @@
         <w:rPr>
           <w:lang w:eastAsia="en-CA"/>
         </w:rPr>
-        <w:t>An alternative to this would be to develop both apps simultaneously for both platform</w:t>
-      </w:r>
-      <w:r>
-        <w:rPr>
-          <w:lang w:eastAsia="en-CA"/>
-        </w:rPr>
-        <w:t>s, but the overhead work to do so might take more time that simply learning a cross-platform environment such as React Native</w:t>
+        <w:t>An alternative to this would be to develop both apps simultaneously for both platforms, but the overhead work to do so might take more time that simply learning a cross-platform environment such as React Native</w:t>
       </w:r>
     </w:p>
     <w:p>
@@ -2785,7 +3877,7 @@
           <w:lang w:eastAsia="en-CA"/>
         </w:rPr>
       </w:pPr>
-      <w:bookmarkStart w:id="10" w:name="_Toc37605942"/>
+      <w:bookmarkStart w:id="10" w:name="_Toc37618597"/>
       <w:r>
         <w:rPr>
           <w:lang w:eastAsia="en-CA"/>
@@ -2829,13 +3921,7 @@
         <w:rPr>
           <w:lang w:eastAsia="en-CA"/>
         </w:rPr>
-        <w:t xml:space="preserve">Would require a user authentication system and </w:t>
-      </w:r>
-      <w:r>
-        <w:rPr>
-          <w:lang w:eastAsia="en-CA"/>
-        </w:rPr>
-        <w:t>database support</w:t>
+        <w:t>Would require a user authentication system and database support</w:t>
       </w:r>
     </w:p>
     <w:p>
@@ -3037,7 +4123,7 @@
           <w:lang w:eastAsia="en-CA"/>
         </w:rPr>
       </w:pPr>
-      <w:bookmarkStart w:id="11" w:name="_Toc37605943"/>
+      <w:bookmarkStart w:id="11" w:name="_Toc37618598"/>
       <w:r>
         <w:rPr>
           <w:lang w:eastAsia="en-CA"/>
@@ -3081,13 +4167,7 @@
         <w:rPr>
           <w:lang w:eastAsia="en-CA"/>
         </w:rPr>
-        <w:t xml:space="preserve">Decided to start working on the iOS app early </w:t>
-      </w:r>
-      <w:r>
-        <w:rPr>
-          <w:lang w:eastAsia="en-CA"/>
-        </w:rPr>
-        <w:t>in development and continuously test both versions of the app whenever changes were made</w:t>
+        <w:t>Decided to start working on the iOS app early in development and continuously test both versions of the app whenever changes were made</w:t>
       </w:r>
     </w:p>
     <w:p>
@@ -3106,13 +4186,7 @@
         <w:rPr>
           <w:lang w:eastAsia="en-CA"/>
         </w:rPr>
-        <w:t>This decision ultimately lead to our decision to divide the work of the three of us into 3 different platforms, one on Android, one on iOS and one focused on the clien</w:t>
-      </w:r>
-      <w:r>
-        <w:rPr>
-          <w:lang w:eastAsia="en-CA"/>
-        </w:rPr>
-        <w:t>t webpage using Javascript</w:t>
+        <w:t>This decision ultimately lead to our decision to divide the work of the three of us into 3 different platforms, one on Android, one on iOS and one focused on the client webpage using Javascript</w:t>
       </w:r>
     </w:p>
     <w:p>
@@ -3123,7 +4197,7 @@
           <w:lang w:eastAsia="en-CA"/>
         </w:rPr>
       </w:pPr>
-      <w:bookmarkStart w:id="12" w:name="_Toc37605944"/>
+      <w:bookmarkStart w:id="12" w:name="_Toc37618599"/>
       <w:r>
         <w:rPr>
           <w:lang w:eastAsia="en-CA"/>
@@ -3148,19 +4222,7 @@
         <w:rPr>
           <w:lang w:eastAsia="en-CA"/>
         </w:rPr>
-        <w:t>Our client presented us with a contact from a recent trip with some app development experience that we could contact. After discussing as a group, we decided against incorporating him into our project, instead leveraging h</w:t>
-      </w:r>
-      <w:r>
-        <w:rPr>
-          <w:lang w:eastAsia="en-CA"/>
-        </w:rPr>
-        <w:t xml:space="preserve">im as a resource if we needed. We had already determined our technical requirements and didn't want to include someone else that might have a different vision and scope of the final project than our own, especially considering our limited development time </w:t>
-      </w:r>
-      <w:r>
-        <w:rPr>
-          <w:lang w:eastAsia="en-CA"/>
-        </w:rPr>
-        <w:t>for this project.</w:t>
+        <w:t>Our client presented us with a contact from a recent trip with some app development experience that we could contact. After discussing as a group, we decided against incorporating him into our project, instead leveraging him as a resource if we needed. We had already determined our technical requirements and didn't want to include someone else that might have a different vision and scope of the final project than our own, especially considering our limited development time for this project.</w:t>
       </w:r>
     </w:p>
     <w:p>
@@ -3226,7 +4288,7 @@
           <w:lang w:eastAsia="en-CA"/>
         </w:rPr>
       </w:pPr>
-      <w:bookmarkStart w:id="13" w:name="_Toc37605945"/>
+      <w:bookmarkStart w:id="13" w:name="_Toc37618600"/>
       <w:r>
         <w:rPr>
           <w:lang w:eastAsia="en-CA"/>
@@ -3275,13 +4337,7 @@
         <w:rPr>
           <w:lang w:eastAsia="en-CA"/>
         </w:rPr>
-        <w:t>nterface</w:t>
-      </w:r>
-      <w:r>
-        <w:rPr>
-          <w:lang w:eastAsia="en-CA"/>
-        </w:rPr>
-        <w:t xml:space="preserve"> of the app from buttons at the bottom to take you to a new screen to scrolling tabs</w:t>
+        <w:t>nterface of the app from buttons at the bottom to take you to a new screen to scrolling tabs</w:t>
       </w:r>
     </w:p>
     <w:p>
@@ -3312,13 +4368,7 @@
         <w:rPr>
           <w:lang w:eastAsia="en-CA"/>
         </w:rPr>
-        <w:t>ap screen implementation from an iFrame that just displays the current DeepMap site to a MapView in React Native that takes advantage of the Google Maps API.</w:t>
-      </w:r>
-      <w:r>
-        <w:rPr>
-          <w:lang w:eastAsia="en-CA"/>
-        </w:rPr>
-        <w:t xml:space="preserve"> Google Maps Services had to be enabled on both platforms for this to work, but it was a necessary improvement that allows us to integrate our database with the map for easy content management for our client</w:t>
+        <w:t>ap screen implementation from an iFrame that just displays the current DeepMap site to a MapView in React Native that takes advantage of the Google Maps API. Google Maps Services had to be enabled on both platforms for this to work, but it was a necessary improvement that allows us to integrate our database with the map for easy content management for our client</w:t>
       </w:r>
     </w:p>
     <w:p>
@@ -3329,7 +4379,7 @@
           <w:lang w:eastAsia="en-CA"/>
         </w:rPr>
       </w:pPr>
-      <w:bookmarkStart w:id="14" w:name="_Toc37605946"/>
+      <w:bookmarkStart w:id="14" w:name="_Toc37618601"/>
       <w:r>
         <w:rPr>
           <w:lang w:eastAsia="en-CA"/>
@@ -3355,13 +4405,7 @@
         <w:rPr>
           <w:lang w:eastAsia="en-CA"/>
         </w:rPr>
-        <w:t>Added a section on the map for Virtual lo</w:t>
-      </w:r>
-      <w:r>
-        <w:rPr>
-          <w:lang w:eastAsia="en-CA"/>
-        </w:rPr>
-        <w:t>cations, as some community resources might not have a physical location (eg. a Facebook group, website)</w:t>
+        <w:t>Added a section on the map for Virtual locations, as some community resources might not have a physical location (eg. a Facebook group, website)</w:t>
       </w:r>
     </w:p>
     <w:p>
@@ -3399,13 +4443,7 @@
         <w:rPr>
           <w:lang w:eastAsia="en-CA"/>
         </w:rPr>
-        <w:t xml:space="preserve">An alternative to this that we considered </w:t>
-      </w:r>
-      <w:r>
-        <w:rPr>
-          <w:lang w:eastAsia="en-CA"/>
-        </w:rPr>
-        <w:t>was to create a separate version of the app made specifically for our client that would allow her to edit the map, but felt it would be more user-friendly and take less development time to simply create this as a webpage</w:t>
+        <w:t>An alternative to this that we considered was to create a separate version of the app made specifically for our client that would allow her to edit the map, but felt it would be more user-friendly and take less development time to simply create this as a webpage</w:t>
       </w:r>
     </w:p>
     <w:p>
@@ -3416,7 +4454,7 @@
           <w:lang w:eastAsia="en-CA"/>
         </w:rPr>
       </w:pPr>
-      <w:bookmarkStart w:id="15" w:name="_Toc37605947"/>
+      <w:bookmarkStart w:id="15" w:name="_Toc37618602"/>
       <w:r>
         <w:rPr>
           <w:lang w:eastAsia="en-CA"/>
@@ -3441,13 +4479,7 @@
         <w:rPr>
           <w:lang w:eastAsia="en-CA"/>
         </w:rPr>
-        <w:t>To account for the filter w</w:t>
-      </w:r>
-      <w:r>
-        <w:rPr>
-          <w:lang w:eastAsia="en-CA"/>
-        </w:rPr>
-        <w:t>e were planning to add to the app, we modified the database and the client webpage to allow for location categories. A location in the database now has a subtree of categories with True or False values to indicate whether it is part of a community or not.</w:t>
+        <w:t>To account for the filter we were planning to add to the app, we modified the database and the client webpage to allow for location categories. A location in the database now has a subtree of categories with True or False values to indicate whether it is part of a community or not.</w:t>
       </w:r>
     </w:p>
     <w:p>
@@ -3472,7 +4504,7 @@
           <w:lang w:eastAsia="en-CA"/>
         </w:rPr>
       </w:pPr>
-      <w:bookmarkStart w:id="16" w:name="_Toc37605948"/>
+      <w:bookmarkStart w:id="16" w:name="_Toc37618603"/>
       <w:r>
         <w:rPr>
           <w:lang w:eastAsia="en-CA"/>
@@ -3490,7 +4522,7 @@
           <w:lang w:eastAsia="en-CA"/>
         </w:rPr>
       </w:pPr>
-      <w:bookmarkStart w:id="17" w:name="_Toc37605949"/>
+      <w:bookmarkStart w:id="17" w:name="_Toc37618604"/>
       <w:r>
         <w:rPr>
           <w:lang w:eastAsia="en-CA"/>
@@ -3571,19 +4603,7 @@
         <w:rPr>
           <w:lang w:eastAsia="en-CA"/>
         </w:rPr>
-        <w:t>For our first prototype, we decided to revolve our UI elements around the main focus of the app, which is the Deep Map itself. In order to save on development time and get a first iteration to our client as soon as possible,</w:t>
-      </w:r>
-      <w:r>
-        <w:rPr>
-          <w:lang w:eastAsia="en-CA"/>
-        </w:rPr>
-        <w:t xml:space="preserve"> we opted to simply display the map of the DeepMap webpage as a WebView, simply displaying the Deep Map as it currently is on the DeepMap Webpage. While not entirely functional at this point in the project, we also included tabs at the bottom of the page f</w:t>
-      </w:r>
-      <w:r>
-        <w:rPr>
-          <w:lang w:eastAsia="en-CA"/>
-        </w:rPr>
-        <w:t>or future pages to be added, such as a Community and Preferences page. We also included a filter at the top of the map, as one of our requirements is to allow for filtering by different communities.</w:t>
+        <w:t>For our first prototype, we decided to revolve our UI elements around the main focus of the app, which is the Deep Map itself. In order to save on development time and get a first iteration to our client as soon as possible, we opted to simply display the map of the DeepMap webpage as a WebView, simply displaying the Deep Map as it currently is on the DeepMap Webpage. While not entirely functional at this point in the project, we also included tabs at the bottom of the page for future pages to be added, such as a Community and Preferences page. We also included a filter at the top of the map, as one of our requirements is to allow for filtering by different communities.</w:t>
       </w:r>
     </w:p>
     <w:p>
@@ -3594,7 +4614,7 @@
           <w:lang w:eastAsia="en-CA"/>
         </w:rPr>
       </w:pPr>
-      <w:bookmarkStart w:id="18" w:name="_Toc37605950"/>
+      <w:bookmarkStart w:id="18" w:name="_Toc37618605"/>
       <w:r>
         <w:rPr>
           <w:lang w:eastAsia="en-CA"/>
@@ -3676,13 +4696,7 @@
         <w:rPr>
           <w:lang w:eastAsia="en-CA"/>
         </w:rPr>
-        <w:t>In our second iteration, we implemente</w:t>
-      </w:r>
-      <w:r>
-        <w:rPr>
-          <w:lang w:eastAsia="en-CA"/>
-        </w:rPr>
-        <w:t xml:space="preserve">d the MapView within React Native. This view takes advantage of the Google Maps API. We chose to create our own MapView rather than continue using a WebView to the DeepMap </w:t>
+        <w:t xml:space="preserve">In our second iteration, we implemented the MapView within React Native. This view takes advantage of the Google Maps API. We chose to create our own MapView rather than continue using a WebView to the DeepMap </w:t>
       </w:r>
       <w:r>
         <w:rPr>
@@ -3694,13 +4708,7 @@
         <w:rPr>
           <w:lang w:eastAsia="en-CA"/>
         </w:rPr>
-        <w:t>ebpage, as this would allow us to manipulate the markers on the map using our own d</w:t>
-      </w:r>
-      <w:r>
-        <w:rPr>
-          <w:lang w:eastAsia="en-CA"/>
-        </w:rPr>
-        <w:t>atabase and do any further edits to</w:t>
+        <w:t>ebpage, as this would allow us to manipulate the markers on the map using our own database and do any further edits to</w:t>
       </w:r>
       <w:r>
         <w:rPr>
@@ -3748,7 +4756,7 @@
           <w:lang w:eastAsia="en-CA"/>
         </w:rPr>
       </w:pPr>
-      <w:bookmarkStart w:id="19" w:name="_Toc37605951"/>
+      <w:bookmarkStart w:id="19" w:name="_Toc37618606"/>
       <w:r>
         <w:rPr>
           <w:lang w:eastAsia="en-CA"/>
@@ -4473,13 +5481,7 @@
           <w:lang w:eastAsia="en-CA"/>
         </w:rPr>
         <w:lastRenderedPageBreak/>
-        <w:t>Our Final Iteration of the app further polishes the look and feel of the app, taking advantage of scrolling tabs at the bottom of the screen. It also uses a Community tab to show Virtual Locations, community resources that don't have a specific location su</w:t>
-      </w:r>
-      <w:r>
-        <w:rPr>
-          <w:lang w:eastAsia="en-CA"/>
-        </w:rPr>
-        <w:t xml:space="preserve">ch as Facebook groups and websites. In addition, we created a </w:t>
+        <w:t xml:space="preserve">Our Final Iteration of the app further polishes the look and feel of the app, taking advantage of scrolling tabs at the bottom of the screen. It also uses a Community tab to show Virtual Locations, community resources that don't have a specific location such as Facebook groups and websites. In addition, we created a </w:t>
       </w:r>
       <w:r>
         <w:rPr>
@@ -4526,18 +5528,12 @@
           <w:lang w:eastAsia="en-CA"/>
         </w:rPr>
       </w:pPr>
-      <w:bookmarkStart w:id="20" w:name="_Toc37605952"/>
-      <w:r>
-        <w:rPr>
-          <w:lang w:eastAsia="en-CA"/>
-        </w:rPr>
-        <w:t>System Design / Ar</w:t>
-      </w:r>
-      <w:r>
-        <w:rPr>
-          <w:lang w:eastAsia="en-CA"/>
-        </w:rPr>
-        <w:t>chitecture</w:t>
+      <w:bookmarkStart w:id="20" w:name="_Toc37618607"/>
+      <w:r>
+        <w:rPr>
+          <w:lang w:eastAsia="en-CA"/>
+        </w:rPr>
+        <w:t>System Design / Architecture</w:t>
       </w:r>
       <w:bookmarkEnd w:id="20"/>
     </w:p>
@@ -4552,33 +5548,21 @@
         <w:rPr>
           <w:lang w:eastAsia="en-CA"/>
         </w:rPr>
-        <w:t>Our system design / architecture is composed of three main parts. The first, and most obvious part of this architecture is the app itself. This part of the system simply displays the content of the system to the end users, and is the only user-f</w:t>
-      </w:r>
-      <w:r>
-        <w:rPr>
-          <w:lang w:eastAsia="en-CA"/>
-        </w:rPr>
-        <w:t xml:space="preserve">acing part of the system. </w:t>
-      </w:r>
-    </w:p>
-    <w:p>
-      <w:pPr>
-        <w:spacing w:line="360" w:lineRule="auto"/>
-        <w:rPr>
-          <w:lang w:eastAsia="en-CA"/>
-        </w:rPr>
-      </w:pPr>
-      <w:r>
-        <w:rPr>
-          <w:lang w:eastAsia="en-CA"/>
-        </w:rPr>
-        <w:t>The second part of our architecture is our Firebase database itself. This NoSQL database is a simple database that has a unique child for each marker on the map. Under each marker, the database stores all relevant information for</w:t>
-      </w:r>
-      <w:r>
-        <w:rPr>
-          <w:lang w:eastAsia="en-CA"/>
-        </w:rPr>
-        <w:t xml:space="preserve"> that marker, including the title, description, email, phone number and website of the location. In addition, it also includes a subtree of booleans, indicating</w:t>
+        <w:t xml:space="preserve">Our system design / architecture is composed of three main parts. The first, and most obvious part of this architecture is the app itself. This part of the system simply displays the content of the system to the end users, and is the only user-facing part of the system. </w:t>
+      </w:r>
+    </w:p>
+    <w:p>
+      <w:pPr>
+        <w:spacing w:line="360" w:lineRule="auto"/>
+        <w:rPr>
+          <w:lang w:eastAsia="en-CA"/>
+        </w:rPr>
+      </w:pPr>
+      <w:r>
+        <w:rPr>
+          <w:lang w:eastAsia="en-CA"/>
+        </w:rPr>
+        <w:t>The second part of our architecture is our Firebase database itself. This NoSQL database is a simple database that has a unique child for each marker on the map. Under each marker, the database stores all relevant information for that marker, including the title, description, email, phone number and website of the location. In addition, it also includes a subtree of booleans, indicating</w:t>
       </w:r>
       <w:r>
         <w:rPr>
@@ -4616,19 +5600,7 @@
         <w:rPr>
           <w:lang w:eastAsia="en-CA"/>
         </w:rPr>
-        <w:t>Finally, the last piece of this architecture is the</w:t>
-      </w:r>
-      <w:r>
-        <w:rPr>
-          <w:lang w:eastAsia="en-CA"/>
-        </w:rPr>
-        <w:t xml:space="preserve"> client webpage. This webpage allows our client to directly manipulate the database in a very user-friendly interface. This hides the backend technical database from our client and ensures the integrity of the database, as the client webpage is very well s</w:t>
-      </w:r>
-      <w:r>
-        <w:rPr>
-          <w:lang w:eastAsia="en-CA"/>
-        </w:rPr>
-        <w:t>tructured to not "break" the underlying structure of the data in the database.</w:t>
+        <w:t>Finally, the last piece of this architecture is the client webpage. This webpage allows our client to directly manipulate the database in a very user-friendly interface. This hides the backend technical database from our client and ensures the integrity of the database, as the client webpage is very well structured to not "break" the underlying structure of the data in the database.</w:t>
       </w:r>
     </w:p>
     <w:p>
@@ -4652,7 +5624,7 @@
           <w:lang w:eastAsia="en-CA"/>
         </w:rPr>
       </w:pPr>
-      <w:bookmarkStart w:id="21" w:name="_Toc37605953"/>
+      <w:bookmarkStart w:id="21" w:name="_Toc37618608"/>
       <w:r>
         <w:rPr>
           <w:lang w:eastAsia="en-CA"/>
@@ -4670,12 +5642,14 @@
           <w:lang w:eastAsia="en-CA"/>
         </w:rPr>
       </w:pPr>
+      <w:bookmarkStart w:id="22" w:name="_Toc37618609"/>
       <w:r>
         <w:rPr>
           <w:lang w:eastAsia="en-CA"/>
         </w:rPr>
         <w:t>Code and Project Deliverables</w:t>
       </w:r>
+      <w:bookmarkEnd w:id="22"/>
     </w:p>
     <w:p>
       <w:pPr>
@@ -4696,8 +5670,6 @@
         </w:rPr>
         <w:t xml:space="preserve">implementation </w:t>
       </w:r>
-      <w:bookmarkStart w:id="22" w:name="_GoBack"/>
-      <w:bookmarkEnd w:id="22"/>
       <w:r>
         <w:rPr>
           <w:lang w:eastAsia="en-CA"/>
@@ -4724,7 +5696,7 @@
           <w:lang w:eastAsia="en-CA"/>
         </w:rPr>
       </w:pPr>
-      <w:bookmarkStart w:id="23" w:name="_Toc37605954"/>
+      <w:bookmarkStart w:id="23" w:name="_Toc37618610"/>
       <w:r>
         <w:rPr>
           <w:lang w:eastAsia="en-CA"/>
@@ -4759,13 +5731,7 @@
         <w:rPr>
           <w:lang w:eastAsia="en-CA"/>
         </w:rPr>
-        <w:t>. For this project, we b</w:t>
-      </w:r>
-      <w:r>
-        <w:rPr>
-          <w:lang w:eastAsia="en-CA"/>
-        </w:rPr>
-        <w:t>uilt the project using the React Native CLI Quickstart instructions, so the project has not been tested with the Expo environment.</w:t>
+        <w:t>. For this project, we built the project using the React Native CLI Quickstart instructions, so the project has not been tested with the Expo environment.</w:t>
       </w:r>
     </w:p>
     <w:p>
@@ -4776,7 +5742,7 @@
           <w:lang w:eastAsia="en-CA"/>
         </w:rPr>
       </w:pPr>
-      <w:bookmarkStart w:id="24" w:name="_Toc37605955"/>
+      <w:bookmarkStart w:id="24" w:name="_Toc37618611"/>
       <w:r>
         <w:rPr>
           <w:lang w:eastAsia="en-CA"/>
@@ -4793,7 +5759,7 @@
           <w:lang w:eastAsia="en-CA"/>
         </w:rPr>
       </w:pPr>
-      <w:bookmarkStart w:id="25" w:name="_Toc37605956"/>
+      <w:bookmarkStart w:id="25" w:name="_Toc37618612"/>
       <w:r>
         <w:rPr>
           <w:lang w:eastAsia="en-CA"/>
@@ -4835,7 +5801,17 @@
         <w:rPr>
           <w:lang w:eastAsia="en-CA"/>
         </w:rPr>
-        <w:t>run npm i</w:t>
+        <w:t xml:space="preserve">run </w:t>
+      </w:r>
+      <w:r>
+        <w:rPr>
+          <w:rStyle w:val="HTMLCode"/>
+          <w:rFonts w:ascii="var(--monospace)" w:eastAsiaTheme="minorHAnsi" w:hAnsi="var(--monospace)"/>
+          <w:color w:val="333333"/>
+          <w:bdr w:val="single" w:sz="6" w:space="0" w:color="E7EAED" w:frame="1"/>
+          <w:shd w:val="clear" w:color="auto" w:fill="F3F4F4"/>
+        </w:rPr>
+        <w:t>npm i</w:t>
       </w:r>
     </w:p>
     <w:p>
@@ -4851,15 +5827,28 @@
       </w:pPr>
       <w:r>
         <w:rPr>
-          <w:lang w:eastAsia="en-CA"/>
+          <w:rStyle w:val="HTMLCode"/>
+          <w:rFonts w:ascii="var(--monospace)" w:eastAsiaTheme="minorHAnsi" w:hAnsi="var(--monospace)"/>
+          <w:color w:val="333333"/>
+          <w:bdr w:val="single" w:sz="6" w:space="0" w:color="E7EAED" w:frame="1"/>
+          <w:shd w:val="clear" w:color="auto" w:fill="F3F4F4"/>
         </w:rPr>
         <w:t>adb uninstall com.deepmap</w:t>
       </w:r>
       <w:r>
         <w:rPr>
-          <w:lang w:eastAsia="en-CA"/>
-        </w:rPr>
-        <w:t xml:space="preserve"> (only necessary if a previous version is already installed)</w:t>
+          <w:rStyle w:val="md-plain"/>
+          <w:rFonts w:ascii="Helvetica" w:hAnsi="Helvetica" w:cs="Helvetica"/>
+          <w:color w:val="333333"/>
+          <w:shd w:val="clear" w:color="auto" w:fill="FFFFFF"/>
+        </w:rPr>
+        <w:t xml:space="preserve"> </w:t>
+      </w:r>
+      <w:r>
+        <w:rPr>
+          <w:lang w:eastAsia="en-CA"/>
+        </w:rPr>
+        <w:t>(only necessary if a previous version is already installed)</w:t>
       </w:r>
     </w:p>
     <w:p>
@@ -4870,12 +5859,20 @@
         </w:numPr>
         <w:spacing w:line="360" w:lineRule="auto"/>
         <w:rPr>
-          <w:lang w:eastAsia="en-CA"/>
-        </w:rPr>
-      </w:pPr>
-      <w:r>
-        <w:rPr>
-          <w:lang w:eastAsia="en-CA"/>
+          <w:rStyle w:val="HTMLCode"/>
+          <w:rFonts w:asciiTheme="minorHAnsi" w:eastAsiaTheme="minorHAnsi" w:hAnsiTheme="minorHAnsi" w:cstheme="minorBidi"/>
+          <w:sz w:val="22"/>
+          <w:szCs w:val="22"/>
+          <w:lang w:eastAsia="en-CA"/>
+        </w:rPr>
+      </w:pPr>
+      <w:r>
+        <w:rPr>
+          <w:rStyle w:val="HTMLCode"/>
+          <w:rFonts w:ascii="var(--monospace)" w:eastAsiaTheme="minorHAnsi" w:hAnsi="var(--monospace)"/>
+          <w:color w:val="333333"/>
+          <w:bdr w:val="single" w:sz="6" w:space="0" w:color="E7EAED" w:frame="1"/>
+          <w:shd w:val="clear" w:color="auto" w:fill="F3F4F4"/>
         </w:rPr>
         <w:t>npx react-native run-android</w:t>
       </w:r>
@@ -4891,13 +5888,7 @@
         <w:rPr>
           <w:lang w:eastAsia="en-CA"/>
         </w:rPr>
-        <w:t>Note: this will often fail when trying to build the debug app. In our experience, you sometimes have to run npx react-native run-android up to 5 times for it to succe</w:t>
-      </w:r>
-      <w:r>
-        <w:rPr>
-          <w:lang w:eastAsia="en-CA"/>
-        </w:rPr>
-        <w:t>ssfully build. An alternative to this would be to simply run the android folder within Android Studio.</w:t>
+        <w:t>Note: this will often fail when trying to build the debug app. In our experience, you sometimes have to run npx react-native run-android up to 5 times for it to successfully build. An alternative to this would be to simply run the android folder within Android Studio.</w:t>
       </w:r>
     </w:p>
     <w:p>
@@ -4908,7 +5899,7 @@
           <w:lang w:eastAsia="en-CA"/>
         </w:rPr>
       </w:pPr>
-      <w:bookmarkStart w:id="26" w:name="_Toc37605957"/>
+      <w:bookmarkStart w:id="26" w:name="_Toc37618613"/>
       <w:r>
         <w:rPr>
           <w:lang w:eastAsia="en-CA"/>
@@ -4946,7 +5937,17 @@
         <w:rPr>
           <w:lang w:eastAsia="en-CA"/>
         </w:rPr>
-        <w:t xml:space="preserve"> file with the keystore info to DeepMap\android</w:t>
+        <w:t xml:space="preserve"> file with the keystore info to </w:t>
+      </w:r>
+      <w:r>
+        <w:rPr>
+          <w:rStyle w:val="HTMLCode"/>
+          <w:rFonts w:ascii="var(--monospace)" w:eastAsiaTheme="minorHAnsi" w:hAnsi="var(--monospace)"/>
+          <w:color w:val="333333"/>
+          <w:bdr w:val="single" w:sz="6" w:space="0" w:color="E7EAED" w:frame="1"/>
+          <w:shd w:val="clear" w:color="auto" w:fill="F3F4F4"/>
+        </w:rPr>
+        <w:t>DeepMap\android</w:t>
       </w:r>
     </w:p>
     <w:p>
@@ -4978,13 +5979,17 @@
         <w:rPr>
           <w:lang w:eastAsia="en-CA"/>
         </w:rPr>
-        <w:t xml:space="preserve"> to DeepMap\android</w:t>
-      </w:r>
-      <w:r>
-        <w:rPr>
-          <w:lang w:eastAsia="en-CA"/>
-        </w:rPr>
-        <w:t>\app</w:t>
+        <w:t xml:space="preserve"> to </w:t>
+      </w:r>
+      <w:r>
+        <w:rPr>
+          <w:rStyle w:val="HTMLCode"/>
+          <w:rFonts w:ascii="var(--monospace)" w:eastAsiaTheme="minorHAnsi" w:hAnsi="var(--monospace)"/>
+          <w:color w:val="333333"/>
+          <w:bdr w:val="single" w:sz="6" w:space="0" w:color="E7EAED" w:frame="1"/>
+          <w:shd w:val="clear" w:color="auto" w:fill="F3F4F4"/>
+        </w:rPr>
+        <w:t>DeepMap\android\app</w:t>
       </w:r>
     </w:p>
     <w:p>
@@ -5002,7 +6007,7 @@
         <w:rPr>
           <w:lang w:eastAsia="en-CA"/>
         </w:rPr>
-        <w:t>Open a command line and navigate to the android folder of the project (DeepMap\android)</w:t>
+        <w:t>Open a command line and navigate to the project folder</w:t>
       </w:r>
     </w:p>
     <w:p>
@@ -5020,7 +6025,80 @@
         <w:rPr>
           <w:lang w:eastAsia="en-CA"/>
         </w:rPr>
-        <w:t>Run gradlew bundleRelease</w:t>
+        <w:t xml:space="preserve">Run </w:t>
+      </w:r>
+      <w:r>
+        <w:rPr>
+          <w:rStyle w:val="HTMLCode"/>
+          <w:rFonts w:ascii="var(--monospace)" w:eastAsiaTheme="minorHAnsi" w:hAnsi="var(--monospace)"/>
+          <w:color w:val="333333"/>
+          <w:bdr w:val="single" w:sz="6" w:space="0" w:color="E7EAED" w:frame="1"/>
+          <w:shd w:val="clear" w:color="auto" w:fill="F3F4F4"/>
+        </w:rPr>
+        <w:t>npm i</w:t>
+      </w:r>
+    </w:p>
+    <w:p>
+      <w:pPr>
+        <w:numPr>
+          <w:ilvl w:val="0"/>
+          <w:numId w:val="3"/>
+        </w:numPr>
+        <w:spacing w:line="360" w:lineRule="auto"/>
+        <w:rPr>
+          <w:lang w:eastAsia="en-CA"/>
+        </w:rPr>
+      </w:pPr>
+      <w:r>
+        <w:rPr>
+          <w:lang w:eastAsia="en-CA"/>
+        </w:rPr>
+        <w:t>Open a command line and navigate to the android folder of the project (</w:t>
+      </w:r>
+      <w:r>
+        <w:rPr>
+          <w:rStyle w:val="HTMLCode"/>
+          <w:rFonts w:ascii="var(--monospace)" w:eastAsiaTheme="minorHAnsi" w:hAnsi="var(--monospace)"/>
+          <w:color w:val="333333"/>
+          <w:bdr w:val="single" w:sz="6" w:space="0" w:color="E7EAED" w:frame="1"/>
+          <w:shd w:val="clear" w:color="auto" w:fill="F3F4F4"/>
+        </w:rPr>
+        <w:t>DeepMap\android</w:t>
+      </w:r>
+      <w:r>
+        <w:rPr>
+          <w:lang w:eastAsia="en-CA"/>
+        </w:rPr>
+        <w:t>)</w:t>
+      </w:r>
+    </w:p>
+    <w:p>
+      <w:pPr>
+        <w:numPr>
+          <w:ilvl w:val="0"/>
+          <w:numId w:val="3"/>
+        </w:numPr>
+        <w:spacing w:line="360" w:lineRule="auto"/>
+        <w:rPr>
+          <w:lang w:eastAsia="en-CA"/>
+        </w:rPr>
+      </w:pPr>
+      <w:r>
+        <w:rPr>
+          <w:lang w:eastAsia="en-CA"/>
+        </w:rPr>
+        <w:lastRenderedPageBreak/>
+        <w:t xml:space="preserve">Run </w:t>
+      </w:r>
+      <w:r>
+        <w:rPr>
+          <w:rStyle w:val="HTMLCode"/>
+          <w:rFonts w:ascii="var(--monospace)" w:eastAsiaTheme="minorHAnsi" w:hAnsi="var(--monospace)"/>
+          <w:color w:val="333333"/>
+          <w:bdr w:val="single" w:sz="6" w:space="0" w:color="E7EAED" w:frame="1"/>
+          <w:shd w:val="clear" w:color="auto" w:fill="F3F4F4"/>
+        </w:rPr>
+        <w:t>gradlew bundleRelease</w:t>
       </w:r>
     </w:p>
     <w:p>
@@ -5038,7 +6116,6 @@
         <w:rPr>
           <w:lang w:eastAsia="en-CA"/>
         </w:rPr>
-        <w:lastRenderedPageBreak/>
         <w:t xml:space="preserve">Note: the </w:t>
       </w:r>
       <w:hyperlink r:id="rId27" w:history="1">
@@ -5054,7 +6131,23 @@
         <w:rPr>
           <w:lang w:eastAsia="en-CA"/>
         </w:rPr>
-        <w:t xml:space="preserve"> advises to use ./gradlew bundleRelease. In our experience, this does not work on a Windows Environment</w:t>
+        <w:t xml:space="preserve"> advises to use </w:t>
+      </w:r>
+      <w:r>
+        <w:rPr>
+          <w:rStyle w:val="HTMLCode"/>
+          <w:rFonts w:ascii="var(--monospace)" w:eastAsiaTheme="minorHAnsi" w:hAnsi="var(--monospace)"/>
+          <w:color w:val="333333"/>
+          <w:bdr w:val="single" w:sz="6" w:space="0" w:color="E7EAED" w:frame="1"/>
+          <w:shd w:val="clear" w:color="auto" w:fill="F3F4F4"/>
+        </w:rPr>
+        <w:t>./gradlew bundleRelease</w:t>
+      </w:r>
+      <w:r>
+        <w:rPr>
+          <w:lang w:eastAsia="en-CA"/>
+        </w:rPr>
+        <w:t>. In our experience, this does not work on a Windows Environment</w:t>
       </w:r>
     </w:p>
     <w:p>
@@ -5065,14 +6158,54 @@
         </w:numPr>
         <w:spacing w:line="360" w:lineRule="auto"/>
         <w:rPr>
-          <w:lang w:eastAsia="en-CA"/>
-        </w:rPr>
-      </w:pPr>
-      <w:r>
-        <w:rPr>
-          <w:lang w:eastAsia="en-CA"/>
-        </w:rPr>
-        <w:t>Navigate back to DeepMap and run npx react-native run-android --variant=release</w:t>
+          <w:rStyle w:val="HTMLCode"/>
+          <w:rFonts w:asciiTheme="minorHAnsi" w:eastAsiaTheme="minorHAnsi" w:hAnsiTheme="minorHAnsi" w:cstheme="minorBidi"/>
+          <w:sz w:val="22"/>
+          <w:szCs w:val="22"/>
+          <w:lang w:eastAsia="en-CA"/>
+        </w:rPr>
+      </w:pPr>
+      <w:r>
+        <w:rPr>
+          <w:lang w:eastAsia="en-CA"/>
+        </w:rPr>
+        <w:t xml:space="preserve">Navigate back to </w:t>
+      </w:r>
+      <w:r>
+        <w:rPr>
+          <w:rStyle w:val="HTMLCode"/>
+          <w:rFonts w:ascii="var(--monospace)" w:eastAsiaTheme="minorHAnsi" w:hAnsi="var(--monospace)"/>
+          <w:color w:val="333333"/>
+          <w:bdr w:val="single" w:sz="6" w:space="0" w:color="E7EAED" w:frame="1"/>
+          <w:shd w:val="clear" w:color="auto" w:fill="F3F4F4"/>
+        </w:rPr>
+        <w:t>DeepMap</w:t>
+      </w:r>
+      <w:r>
+        <w:rPr>
+          <w:rStyle w:val="HTMLCode"/>
+          <w:rFonts w:ascii="var(--monospace)" w:eastAsiaTheme="minorHAnsi" w:hAnsi="var(--monospace)"/>
+          <w:color w:val="333333"/>
+          <w:bdr w:val="single" w:sz="6" w:space="0" w:color="E7EAED" w:frame="1"/>
+          <w:shd w:val="clear" w:color="auto" w:fill="F3F4F4"/>
+        </w:rPr>
+        <w:t xml:space="preserve"> </w:t>
+      </w:r>
+      <w:r>
+        <w:rPr>
+          <w:lang w:eastAsia="en-CA"/>
+        </w:rPr>
+        <w:t xml:space="preserve">and run </w:t>
+      </w:r>
+      <w:r>
+        <w:rPr>
+          <w:rStyle w:val="HTMLCode"/>
+          <w:rFonts w:ascii="var(--monospace)" w:eastAsiaTheme="minorHAnsi" w:hAnsi="var(--monospace)"/>
+          <w:color w:val="333333"/>
+          <w:bdr w:val="single" w:sz="6" w:space="0" w:color="E7EAED" w:frame="1"/>
+          <w:shd w:val="clear" w:color="auto" w:fill="F3F4F4"/>
+        </w:rPr>
+        <w:t>npx react-native run-android --variant=release</w:t>
       </w:r>
     </w:p>
     <w:p>
@@ -5090,13 +6223,17 @@
         <w:rPr>
           <w:lang w:eastAsia="en-CA"/>
         </w:rPr>
-        <w:t>The release apk will be located at DeepMap\android\app\build\outputs\apk</w:t>
-      </w:r>
-      <w:r>
-        <w:rPr>
-          <w:lang w:eastAsia="en-CA"/>
-        </w:rPr>
-        <w:t>\release</w:t>
+        <w:t xml:space="preserve">The release apk will be located at </w:t>
+      </w:r>
+      <w:r>
+        <w:rPr>
+          <w:rStyle w:val="HTMLCode"/>
+          <w:rFonts w:ascii="var(--monospace)" w:eastAsiaTheme="minorHAnsi" w:hAnsi="var(--monospace)"/>
+          <w:color w:val="333333"/>
+          <w:bdr w:val="single" w:sz="6" w:space="0" w:color="E7EAED" w:frame="1"/>
+          <w:shd w:val="clear" w:color="auto" w:fill="F3F4F4"/>
+        </w:rPr>
+        <w:t>DeepMap\android\app\build\outputs\apk\release</w:t>
       </w:r>
     </w:p>
     <w:p>
@@ -5107,7 +6244,7 @@
           <w:lang w:eastAsia="en-CA"/>
         </w:rPr>
       </w:pPr>
-      <w:bookmarkStart w:id="27" w:name="_Toc37605958"/>
+      <w:bookmarkStart w:id="27" w:name="_Toc37618614"/>
       <w:r>
         <w:rPr>
           <w:lang w:eastAsia="en-CA"/>
@@ -5195,8 +6332,20 @@
         <w:rPr>
           <w:lang w:eastAsia="en-CA"/>
         </w:rPr>
-        <w:t>Use the command pod install</w:t>
-      </w:r>
+        <w:t xml:space="preserve">Use the command </w:t>
+      </w:r>
+      <w:r>
+        <w:rPr>
+          <w:rStyle w:val="HTMLCode"/>
+          <w:rFonts w:ascii="var(--monospace)" w:eastAsiaTheme="minorHAnsi" w:hAnsi="var(--monospace)"/>
+          <w:color w:val="333333"/>
+          <w:bdr w:val="single" w:sz="6" w:space="0" w:color="E7EAED" w:frame="1"/>
+          <w:shd w:val="clear" w:color="auto" w:fill="F3F4F4"/>
+        </w:rPr>
+        <w:t>pod install</w:t>
+      </w:r>
+      <w:bookmarkStart w:id="28" w:name="_GoBack"/>
+      <w:bookmarkEnd w:id="28"/>
     </w:p>
     <w:p>
       <w:pPr>
@@ -5213,13 +6362,7 @@
         <w:rPr>
           <w:lang w:eastAsia="en-CA"/>
         </w:rPr>
-        <w:t>Try building the app agai</w:t>
-      </w:r>
-      <w:r>
-        <w:rPr>
-          <w:lang w:eastAsia="en-CA"/>
-        </w:rPr>
-        <w:t>n</w:t>
+        <w:t>Try building the app again</w:t>
       </w:r>
     </w:p>
     <w:p>
@@ -5230,14 +6373,14 @@
           <w:lang w:eastAsia="en-CA"/>
         </w:rPr>
       </w:pPr>
-      <w:bookmarkStart w:id="28" w:name="_Toc37605959"/>
+      <w:bookmarkStart w:id="29" w:name="_Toc37618615"/>
       <w:r>
         <w:rPr>
           <w:lang w:eastAsia="en-CA"/>
         </w:rPr>
         <w:t>Relevant Project Files &amp; Folders</w:t>
       </w:r>
-      <w:bookmarkEnd w:id="28"/>
+      <w:bookmarkEnd w:id="29"/>
     </w:p>
     <w:p>
       <w:pPr>
@@ -5261,39 +6404,27 @@
           <w:lang w:eastAsia="en-CA"/>
         </w:rPr>
       </w:pPr>
-      <w:bookmarkStart w:id="29" w:name="_Toc37605960"/>
+      <w:bookmarkStart w:id="30" w:name="_Toc37618616"/>
       <w:r>
         <w:rPr>
           <w:lang w:eastAsia="en-CA"/>
         </w:rPr>
         <w:t>App.js</w:t>
       </w:r>
-      <w:bookmarkEnd w:id="29"/>
-    </w:p>
-    <w:p>
-      <w:pPr>
-        <w:spacing w:line="360" w:lineRule="auto"/>
-        <w:rPr>
-          <w:lang w:eastAsia="en-CA"/>
-        </w:rPr>
-      </w:pPr>
-      <w:r>
-        <w:rPr>
-          <w:lang w:eastAsia="en-CA"/>
-        </w:rPr>
-        <w:t xml:space="preserve">This file is the main file that loads </w:t>
-      </w:r>
-      <w:r>
-        <w:rPr>
-          <w:lang w:eastAsia="en-CA"/>
-        </w:rPr>
-        <w:t>everything in the project upon opening. It is similar to the Driver class or Index file of a typical program or webpage. This file includes all of the import statements relevant to the project, the HomeScreen class including all the UI elements that appear</w:t>
-      </w:r>
-      <w:r>
-        <w:rPr>
-          <w:lang w:eastAsia="en-CA"/>
-        </w:rPr>
-        <w:t xml:space="preserve"> when the app loads for the first time, the integration for the Firebase database and the Style Sheet that includes all the styling necessary for the UI elements.</w:t>
+      <w:bookmarkEnd w:id="30"/>
+    </w:p>
+    <w:p>
+      <w:pPr>
+        <w:spacing w:line="360" w:lineRule="auto"/>
+        <w:rPr>
+          <w:lang w:eastAsia="en-CA"/>
+        </w:rPr>
+      </w:pPr>
+      <w:r>
+        <w:rPr>
+          <w:lang w:eastAsia="en-CA"/>
+        </w:rPr>
+        <w:t>This file is the main file that loads everything in the project upon opening. It is similar to the Driver class or Index file of a typical program or webpage. This file includes all of the import statements relevant to the project, the HomeScreen class including all the UI elements that appear when the app loads for the first time, the integration for the Firebase database and the Style Sheet that includes all the styling necessary for the UI elements.</w:t>
       </w:r>
     </w:p>
     <w:p>
@@ -5304,14 +6435,14 @@
           <w:lang w:eastAsia="en-CA"/>
         </w:rPr>
       </w:pPr>
-      <w:bookmarkStart w:id="30" w:name="_Toc37605962"/>
+      <w:bookmarkStart w:id="31" w:name="_Toc37618617"/>
       <w:r>
         <w:rPr>
           <w:lang w:eastAsia="en-CA"/>
         </w:rPr>
         <w:t>package.json &amp; node_modules</w:t>
       </w:r>
-      <w:bookmarkEnd w:id="30"/>
+      <w:bookmarkEnd w:id="31"/>
     </w:p>
     <w:p>
       <w:pPr>
@@ -5338,13 +6469,7 @@
         <w:rPr>
           <w:lang w:eastAsia="en-CA"/>
         </w:rPr>
-        <w:t xml:space="preserve"> file includes a list of the necessary dependenci</w:t>
-      </w:r>
-      <w:r>
-        <w:rPr>
-          <w:lang w:eastAsia="en-CA"/>
-        </w:rPr>
-        <w:t xml:space="preserve">es needed for the React Native project. When the command npm i is run, it looks to this file to create everything necessary in the </w:t>
+        <w:t xml:space="preserve"> file includes a list of the necessary dependencies needed for the React Native project. When the command npm i is run, it looks to this file to create everything necessary in the </w:t>
       </w:r>
       <w:r>
         <w:rPr>
@@ -5369,7 +6494,7 @@
           <w:lang w:eastAsia="en-CA"/>
         </w:rPr>
       </w:pPr>
-      <w:bookmarkStart w:id="31" w:name="_Toc37605963"/>
+      <w:bookmarkStart w:id="32" w:name="_Toc37618618"/>
       <w:r>
         <w:rPr>
           <w:lang w:eastAsia="en-CA"/>
@@ -5377,7 +6502,7 @@
         <w:lastRenderedPageBreak/>
         <w:t>ios &amp; android</w:t>
       </w:r>
-      <w:bookmarkEnd w:id="31"/>
+      <w:bookmarkEnd w:id="32"/>
     </w:p>
     <w:p>
       <w:pPr>
@@ -5418,19 +6543,7 @@
         <w:rPr>
           <w:lang w:eastAsia="en-CA"/>
         </w:rPr>
-        <w:t xml:space="preserve"> folders hold the project files for the iOS and Android projects respec</w:t>
-      </w:r>
-      <w:r>
-        <w:rPr>
-          <w:lang w:eastAsia="en-CA"/>
-        </w:rPr>
-        <w:t>tively. They were automatically generated when the React Native project was created and change content based on and change as the React Native project is edited and rebuilt. These folders can be directly imported into the xCode and Android Studio IDEs, all</w:t>
-      </w:r>
-      <w:r>
-        <w:rPr>
-          <w:lang w:eastAsia="en-CA"/>
-        </w:rPr>
-        <w:t>owing for easy testing if already familiar with these IDEs or further implementation specific to either platform.</w:t>
+        <w:t xml:space="preserve"> folders hold the project files for the iOS and Android projects respectively. They were automatically generated when the React Native project was created and change content based on and change as the React Native project is edited and rebuilt. These folders can be directly imported into the xCode and Android Studio IDEs, allowing for easy testing if already familiar with these IDEs or further implementation specific to either platform.</w:t>
       </w:r>
     </w:p>
     <w:p>
@@ -5440,12 +6553,14 @@
           <w:lang w:eastAsia="en-CA"/>
         </w:rPr>
       </w:pPr>
+      <w:bookmarkStart w:id="33" w:name="_Toc37618619"/>
       <w:r>
         <w:rPr>
           <w:lang w:eastAsia="en-CA"/>
         </w:rPr>
         <w:t>DeepMapSite</w:t>
       </w:r>
+      <w:bookmarkEnd w:id="33"/>
     </w:p>
     <w:p>
       <w:pPr>
@@ -5477,39 +6592,27 @@
           <w:lang w:eastAsia="en-CA"/>
         </w:rPr>
       </w:pPr>
-      <w:bookmarkStart w:id="32" w:name="_Toc37605964"/>
+      <w:bookmarkStart w:id="34" w:name="_Toc37618620"/>
       <w:r>
         <w:rPr>
           <w:lang w:eastAsia="en-CA"/>
         </w:rPr>
         <w:t>Testing</w:t>
       </w:r>
-      <w:bookmarkEnd w:id="32"/>
-    </w:p>
-    <w:p>
-      <w:pPr>
-        <w:spacing w:line="360" w:lineRule="auto"/>
-        <w:rPr>
-          <w:lang w:eastAsia="en-CA"/>
-        </w:rPr>
-      </w:pPr>
-      <w:r>
-        <w:rPr>
-          <w:lang w:eastAsia="en-CA"/>
-        </w:rPr>
-        <w:t>For this project, our testing plan was quite simple. Unlike a complex product such as a machine learning product, our final product wa</w:t>
-      </w:r>
-      <w:r>
-        <w:rPr>
-          <w:lang w:eastAsia="en-CA"/>
-        </w:rPr>
-        <w:t>s rather simple, so we simply focused on making sure our app and the client website remained stable and reliable under different use cases. To illustrate the different use cases and feature set working under different conditions, we have included two demon</w:t>
-      </w:r>
-      <w:r>
-        <w:rPr>
-          <w:lang w:eastAsia="en-CA"/>
-        </w:rPr>
-        <w:t xml:space="preserve">stration videos to our Project Binder on our GitHub page. These demonstration videos are located at </w:t>
+      <w:bookmarkEnd w:id="34"/>
+    </w:p>
+    <w:p>
+      <w:pPr>
+        <w:spacing w:line="360" w:lineRule="auto"/>
+        <w:rPr>
+          <w:lang w:eastAsia="en-CA"/>
+        </w:rPr>
+      </w:pPr>
+      <w:r>
+        <w:rPr>
+          <w:lang w:eastAsia="en-CA"/>
+        </w:rPr>
+        <w:t xml:space="preserve">For this project, our testing plan was quite simple. Unlike a complex product such as a machine learning product, our final product was rather simple, so we simply focused on making sure our app and the client website remained stable and reliable under different use cases. To illustrate the different use cases and feature set working under different conditions, we have included two demonstration videos to our Project Binder on our GitHub page. These demonstration videos are located at </w:t>
       </w:r>
       <w:hyperlink r:id="rId28" w:history="1">
         <w:r>
@@ -5517,14 +6620,7 @@
             <w:rStyle w:val="Hyperlink"/>
             <w:lang w:eastAsia="en-CA"/>
           </w:rPr>
-          <w:t>https://github.com/djryancarson/DeepMap/tree/master/Project%2</w:t>
-        </w:r>
-        <w:r>
-          <w:rPr>
-            <w:rStyle w:val="Hyperlink"/>
-            <w:lang w:eastAsia="en-CA"/>
-          </w:rPr>
-          <w:t>0Binder/5.%20Testing</w:t>
+          <w:t>https://github.com/djryancarson/DeepMap/tree/master/Project%20Binder/5.%20Testing</w:t>
         </w:r>
       </w:hyperlink>
       <w:r>
@@ -5554,7 +6650,7 @@
           <w:lang w:eastAsia="en-CA"/>
         </w:rPr>
       </w:pPr>
-      <w:bookmarkStart w:id="33" w:name="_Toc37605965"/>
+      <w:bookmarkStart w:id="35" w:name="_Toc37618621"/>
       <w:r>
         <w:rPr>
           <w:lang w:eastAsia="en-CA"/>
@@ -5562,7 +6658,7 @@
         <w:lastRenderedPageBreak/>
         <w:t>Appendix</w:t>
       </w:r>
-      <w:bookmarkEnd w:id="33"/>
+      <w:bookmarkEnd w:id="35"/>
       <w:r>
         <w:rPr>
           <w:lang w:eastAsia="en-CA"/>
@@ -5581,27 +6677,24 @@
       <w:pPr>
         <w:pStyle w:val="Heading1"/>
       </w:pPr>
-      <w:bookmarkStart w:id="34" w:name="_Toc37605966"/>
-      <w:bookmarkStart w:id="35" w:name="_Toc35520785"/>
+      <w:bookmarkStart w:id="36" w:name="_Toc37618622"/>
+      <w:bookmarkStart w:id="37" w:name="_Toc35520785"/>
       <w:r>
         <w:t>Client Documentation</w:t>
       </w:r>
-      <w:bookmarkEnd w:id="34"/>
+      <w:bookmarkEnd w:id="36"/>
     </w:p>
     <w:p/>
     <w:p>
       <w:pPr>
         <w:pStyle w:val="Heading2"/>
       </w:pPr>
-      <w:bookmarkStart w:id="36" w:name="_Toc37605967"/>
-      <w:r>
-        <w:t>Installing the Deep Map</w:t>
-      </w:r>
-      <w:r>
-        <w:t xml:space="preserve"> app on Android</w:t>
-      </w:r>
-      <w:bookmarkEnd w:id="35"/>
-      <w:bookmarkEnd w:id="36"/>
+      <w:bookmarkStart w:id="38" w:name="_Toc37618623"/>
+      <w:r>
+        <w:t>Installing the Deep Map app on Android</w:t>
+      </w:r>
+      <w:bookmarkEnd w:id="37"/>
+      <w:bookmarkEnd w:id="38"/>
     </w:p>
     <w:p/>
     <w:p>
@@ -6059,13 +7152,7 @@
         <w:rPr>
           <w:lang w:eastAsia="en-CA"/>
         </w:rPr>
-        <w:t xml:space="preserve">: You may be </w:t>
-      </w:r>
-      <w:r>
-        <w:rPr>
-          <w:lang w:eastAsia="en-CA"/>
-        </w:rPr>
-        <w:t>asked to enable your email program to allow you to install APK files. If so, follow these steps:</w:t>
+        <w:t>: You may be asked to enable your email program to allow you to install APK files. If so, follow these steps:</w:t>
       </w:r>
     </w:p>
     <w:p>
@@ -6477,13 +7564,7 @@
         <w:rPr>
           <w:lang w:eastAsia="en-CA"/>
         </w:rPr>
-        <w:t xml:space="preserve"> Select </w:t>
-      </w:r>
-      <w:r>
-        <w:rPr>
-          <w:lang w:eastAsia="en-CA"/>
-        </w:rPr>
-        <w:t>your email app you are trying to open the file on (eg. Gmail).</w:t>
+        <w:t xml:space="preserve"> Select your email app you are trying to open the file on (eg. Gmail).</w:t>
       </w:r>
     </w:p>
     <w:p>
@@ -6657,11 +7738,11 @@
       <w:pPr>
         <w:pStyle w:val="Heading2"/>
       </w:pPr>
-      <w:bookmarkStart w:id="37" w:name="_Toc37605968"/>
+      <w:bookmarkStart w:id="39" w:name="_Toc37618624"/>
       <w:r>
         <w:t>Adding a marker to the Deep Map app</w:t>
       </w:r>
-      <w:bookmarkEnd w:id="37"/>
+      <w:bookmarkEnd w:id="39"/>
     </w:p>
     <w:p/>
     <w:p>
@@ -6700,15 +7781,7 @@
           <w:bCs/>
           <w:lang w:eastAsia="en-CA"/>
         </w:rPr>
-        <w:t>St</w:t>
-      </w:r>
-      <w:r>
-        <w:rPr>
-          <w:b/>
-          <w:bCs/>
-          <w:lang w:eastAsia="en-CA"/>
-        </w:rPr>
-        <w:t>ep 2.</w:t>
+        <w:t>Step 2.</w:t>
       </w:r>
       <w:r>
         <w:rPr>
@@ -8568,6 +9641,24 @@
       <w:color w:val="2F5496" w:themeColor="accent1" w:themeShade="BF"/>
     </w:rPr>
   </w:style>
+  <w:style w:type="character" w:styleId="HTMLCode">
+    <w:name w:val="HTML Code"/>
+    <w:basedOn w:val="DefaultParagraphFont"/>
+    <w:uiPriority w:val="99"/>
+    <w:semiHidden/>
+    <w:unhideWhenUsed/>
+    <w:rsid w:val="00652B4A"/>
+    <w:rPr>
+      <w:rFonts w:ascii="Courier New" w:eastAsia="Times New Roman" w:hAnsi="Courier New" w:cs="Courier New"/>
+      <w:sz w:val="20"/>
+      <w:szCs w:val="20"/>
+    </w:rPr>
+  </w:style>
+  <w:style w:type="character" w:customStyle="1" w:styleId="md-plain">
+    <w:name w:val="md-plain"/>
+    <w:basedOn w:val="DefaultParagraphFont"/>
+    <w:rsid w:val="00652B4A"/>
+  </w:style>
 </w:styles>
 </file>
 
@@ -8848,7 +9939,7 @@
 </file>
 
 <file path=customXml/itemProps2.xml><?xml version="1.0" encoding="utf-8"?>
-<ds:datastoreItem xmlns:ds="http://schemas.openxmlformats.org/officeDocument/2006/customXml" ds:itemID="{440716E0-58EF-4CBA-980C-DDC49D495929}">
+<ds:datastoreItem xmlns:ds="http://schemas.openxmlformats.org/officeDocument/2006/customXml" ds:itemID="{71BF881D-3E22-4715-9479-9A0637A56D17}">
   <ds:schemaRefs>
     <ds:schemaRef ds:uri="http://schemas.openxmlformats.org/officeDocument/2006/bibliography"/>
   </ds:schemaRefs>

</xml_diff>